<commit_message>
Doing test cases for Programming Assginment 2
</commit_message>
<xml_diff>
--- a/Programming Assignment 2/Assumptions and Testing 2.docx
+++ b/Programming Assignment 2/Assumptions and Testing 2.docx
@@ -18,8 +18,13 @@
       <w:r>
         <w:tab/>
       </w:r>
-      <w:r>
-        <w:t>Programming Assignment</w:t>
+      <w:proofErr w:type="spellStart"/>
+      <w:r>
+        <w:t>Programming</w:t>
+      </w:r>
+      <w:proofErr w:type="spellEnd"/>
+      <w:r>
+        <w:t xml:space="preserve"> Assignment</w:t>
       </w:r>
       <w:r>
         <w:t xml:space="preserve"> 2</w:t>
@@ -549,21 +554,7 @@
         <w:rPr>
           <w:rFonts w:cs="Courier New"/>
         </w:rPr>
-        <w:t xml:space="preserve">ELBW:  Values:  </w:t>
-      </w:r>
-      <w:proofErr w:type="gramStart"/>
-      <w:r>
-        <w:rPr>
-          <w:rFonts w:cs="Courier New"/>
-        </w:rPr>
-        <w:t>520;  Average</w:t>
-      </w:r>
-      <w:proofErr w:type="gramEnd"/>
-      <w:r>
-        <w:rPr>
-          <w:rFonts w:cs="Courier New"/>
-        </w:rPr>
-        <w:t>:  520; Percentage of total:  1 / 52 * 100 = 1.92%</w:t>
+        <w:t>ELBW:  Values:  520;  Average:  520; Percentage of total:  1 / 52 * 100 = 1.92%</w:t>
       </w:r>
     </w:p>
     <w:p>
@@ -589,21 +580,7 @@
         <w:rPr>
           <w:rFonts w:cs="Courier New"/>
         </w:rPr>
-        <w:t xml:space="preserve">LBW:  Values:  2183, 1899, </w:t>
-      </w:r>
-      <w:proofErr w:type="gramStart"/>
-      <w:r>
-        <w:rPr>
-          <w:rFonts w:cs="Courier New"/>
-        </w:rPr>
-        <w:t>2410;  Average</w:t>
-      </w:r>
-      <w:proofErr w:type="gramEnd"/>
-      <w:r>
-        <w:rPr>
-          <w:rFonts w:cs="Courier New"/>
-        </w:rPr>
-        <w:t>: 2164; Percentage of total:  3 / 52 * 100 = 5.77%</w:t>
+        <w:t>LBW:  Values:  2183, 1899, 2410;  Average: 2164; Percentage of total:  3 / 52 * 100 = 5.77%</w:t>
       </w:r>
     </w:p>
     <w:p>
@@ -981,10 +958,1230 @@
     </w:p>
     <w:p>
       <w:pPr>
+        <w:autoSpaceDE w:val="0"/>
+        <w:autoSpaceDN w:val="0"/>
+        <w:adjustRightInd w:val="0"/>
+        <w:spacing w:after="0" w:line="240" w:lineRule="auto"/>
+        <w:rPr>
+          <w:rFonts w:ascii="Lucida Console" w:hAnsi="Lucida Console" w:cs="Lucida Console"/>
+          <w:sz w:val="28"/>
+          <w:szCs w:val="28"/>
+        </w:rPr>
+      </w:pPr>
+      <w:r>
+        <w:rPr>
+          <w:rFonts w:ascii="Lucida Console" w:hAnsi="Lucida Console" w:cs="Lucida Console"/>
+          <w:sz w:val="28"/>
+          <w:szCs w:val="28"/>
+        </w:rPr>
+        <w:lastRenderedPageBreak/>
+        <w:t>Please enter the next birth weight, -1 when done: 2183</w:t>
+      </w:r>
+    </w:p>
+    <w:p>
+      <w:pPr>
+        <w:autoSpaceDE w:val="0"/>
+        <w:autoSpaceDN w:val="0"/>
+        <w:adjustRightInd w:val="0"/>
+        <w:spacing w:after="0" w:line="240" w:lineRule="auto"/>
+        <w:rPr>
+          <w:rFonts w:ascii="Lucida Console" w:hAnsi="Lucida Console" w:cs="Lucida Console"/>
+          <w:sz w:val="28"/>
+          <w:szCs w:val="28"/>
+        </w:rPr>
+      </w:pPr>
+      <w:r>
+        <w:rPr>
+          <w:rFonts w:ascii="Lucida Console" w:hAnsi="Lucida Console" w:cs="Lucida Console"/>
+          <w:sz w:val="28"/>
+          <w:szCs w:val="28"/>
+        </w:rPr>
+        <w:t>Please enter the next birth weight, -1 when done: 3686</w:t>
+      </w:r>
+    </w:p>
+    <w:p>
+      <w:pPr>
+        <w:autoSpaceDE w:val="0"/>
+        <w:autoSpaceDN w:val="0"/>
+        <w:adjustRightInd w:val="0"/>
+        <w:spacing w:after="0" w:line="240" w:lineRule="auto"/>
+        <w:rPr>
+          <w:rFonts w:ascii="Lucida Console" w:hAnsi="Lucida Console" w:cs="Lucida Console"/>
+          <w:sz w:val="28"/>
+          <w:szCs w:val="28"/>
+        </w:rPr>
+      </w:pPr>
+      <w:r>
+        <w:rPr>
+          <w:rFonts w:ascii="Lucida Console" w:hAnsi="Lucida Console" w:cs="Lucida Console"/>
+          <w:sz w:val="28"/>
+          <w:szCs w:val="28"/>
+        </w:rPr>
+        <w:t>Please enter the next birth weight, -1 when done: 3459</w:t>
+      </w:r>
+    </w:p>
+    <w:p>
+      <w:pPr>
+        <w:autoSpaceDE w:val="0"/>
+        <w:autoSpaceDN w:val="0"/>
+        <w:adjustRightInd w:val="0"/>
+        <w:spacing w:after="0" w:line="240" w:lineRule="auto"/>
+        <w:rPr>
+          <w:rFonts w:ascii="Lucida Console" w:hAnsi="Lucida Console" w:cs="Lucida Console"/>
+          <w:sz w:val="28"/>
+          <w:szCs w:val="28"/>
+        </w:rPr>
+      </w:pPr>
+      <w:r>
+        <w:rPr>
+          <w:rFonts w:ascii="Lucida Console" w:hAnsi="Lucida Console" w:cs="Lucida Console"/>
+          <w:sz w:val="28"/>
+          <w:szCs w:val="28"/>
+        </w:rPr>
+        <w:t>Please enter the next birth weight, -1 when done: 3515</w:t>
+      </w:r>
+    </w:p>
+    <w:p>
+      <w:pPr>
+        <w:autoSpaceDE w:val="0"/>
+        <w:autoSpaceDN w:val="0"/>
+        <w:adjustRightInd w:val="0"/>
+        <w:spacing w:after="0" w:line="240" w:lineRule="auto"/>
+        <w:rPr>
+          <w:rFonts w:ascii="Lucida Console" w:hAnsi="Lucida Console" w:cs="Lucida Console"/>
+          <w:sz w:val="28"/>
+          <w:szCs w:val="28"/>
+        </w:rPr>
+      </w:pPr>
+      <w:r>
+        <w:rPr>
+          <w:rFonts w:ascii="Lucida Console" w:hAnsi="Lucida Console" w:cs="Lucida Console"/>
+          <w:sz w:val="28"/>
+          <w:szCs w:val="28"/>
+        </w:rPr>
+        <w:t>Please enter the next birth weight, -1 when done: 3912</w:t>
+      </w:r>
+    </w:p>
+    <w:p>
+      <w:pPr>
+        <w:autoSpaceDE w:val="0"/>
+        <w:autoSpaceDN w:val="0"/>
+        <w:adjustRightInd w:val="0"/>
+        <w:spacing w:after="0" w:line="240" w:lineRule="auto"/>
+        <w:rPr>
+          <w:rFonts w:ascii="Lucida Console" w:hAnsi="Lucida Console" w:cs="Lucida Console"/>
+          <w:sz w:val="28"/>
+          <w:szCs w:val="28"/>
+        </w:rPr>
+      </w:pPr>
+      <w:r>
+        <w:rPr>
+          <w:rFonts w:ascii="Lucida Console" w:hAnsi="Lucida Console" w:cs="Lucida Console"/>
+          <w:sz w:val="28"/>
+          <w:szCs w:val="28"/>
+        </w:rPr>
+        <w:t>Please enter the next birth weight, -1 when done: 3345</w:t>
+      </w:r>
+    </w:p>
+    <w:p>
+      <w:pPr>
+        <w:autoSpaceDE w:val="0"/>
+        <w:autoSpaceDN w:val="0"/>
+        <w:adjustRightInd w:val="0"/>
+        <w:spacing w:after="0" w:line="240" w:lineRule="auto"/>
+        <w:rPr>
+          <w:rFonts w:ascii="Lucida Console" w:hAnsi="Lucida Console" w:cs="Lucida Console"/>
+          <w:sz w:val="28"/>
+          <w:szCs w:val="28"/>
+        </w:rPr>
+      </w:pPr>
+      <w:r>
+        <w:rPr>
+          <w:rFonts w:ascii="Lucida Console" w:hAnsi="Lucida Console" w:cs="Lucida Console"/>
+          <w:sz w:val="28"/>
+          <w:szCs w:val="28"/>
+        </w:rPr>
+        <w:t>Please enter the next birth weight, -1 when done: 3941</w:t>
+      </w:r>
+    </w:p>
+    <w:p>
+      <w:pPr>
+        <w:autoSpaceDE w:val="0"/>
+        <w:autoSpaceDN w:val="0"/>
+        <w:adjustRightInd w:val="0"/>
+        <w:spacing w:after="0" w:line="240" w:lineRule="auto"/>
+        <w:rPr>
+          <w:rFonts w:ascii="Lucida Console" w:hAnsi="Lucida Console" w:cs="Lucida Console"/>
+          <w:sz w:val="28"/>
+          <w:szCs w:val="28"/>
+        </w:rPr>
+      </w:pPr>
+      <w:r>
+        <w:rPr>
+          <w:rFonts w:ascii="Lucida Console" w:hAnsi="Lucida Console" w:cs="Lucida Console"/>
+          <w:sz w:val="28"/>
+          <w:szCs w:val="28"/>
+        </w:rPr>
+        <w:t>Please enter the next birth weight, -1 when done: 5358</w:t>
+      </w:r>
+    </w:p>
+    <w:p>
+      <w:pPr>
+        <w:autoSpaceDE w:val="0"/>
+        <w:autoSpaceDN w:val="0"/>
+        <w:adjustRightInd w:val="0"/>
+        <w:spacing w:after="0" w:line="240" w:lineRule="auto"/>
+        <w:rPr>
+          <w:rFonts w:ascii="Lucida Console" w:hAnsi="Lucida Console" w:cs="Lucida Console"/>
+          <w:sz w:val="28"/>
+          <w:szCs w:val="28"/>
+        </w:rPr>
+      </w:pPr>
+      <w:r>
+        <w:rPr>
+          <w:rFonts w:ascii="Lucida Console" w:hAnsi="Lucida Console" w:cs="Lucida Console"/>
+          <w:sz w:val="28"/>
+          <w:szCs w:val="28"/>
+        </w:rPr>
+        <w:t>Please enter the next birth weight, -1 when done: 3260</w:t>
+      </w:r>
+    </w:p>
+    <w:p>
+      <w:pPr>
+        <w:autoSpaceDE w:val="0"/>
+        <w:autoSpaceDN w:val="0"/>
+        <w:adjustRightInd w:val="0"/>
+        <w:spacing w:after="0" w:line="240" w:lineRule="auto"/>
+        <w:rPr>
+          <w:rFonts w:ascii="Lucida Console" w:hAnsi="Lucida Console" w:cs="Lucida Console"/>
+          <w:sz w:val="28"/>
+          <w:szCs w:val="28"/>
+        </w:rPr>
+      </w:pPr>
+      <w:r>
+        <w:rPr>
+          <w:rFonts w:ascii="Lucida Console" w:hAnsi="Lucida Console" w:cs="Lucida Console"/>
+          <w:sz w:val="28"/>
+          <w:szCs w:val="28"/>
+        </w:rPr>
+        <w:t>Please enter the next birth weight, -1 when done: 1899</w:t>
+      </w:r>
+    </w:p>
+    <w:p>
+      <w:pPr>
+        <w:autoSpaceDE w:val="0"/>
+        <w:autoSpaceDN w:val="0"/>
+        <w:adjustRightInd w:val="0"/>
+        <w:spacing w:after="0" w:line="240" w:lineRule="auto"/>
+        <w:rPr>
+          <w:rFonts w:ascii="Lucida Console" w:hAnsi="Lucida Console" w:cs="Lucida Console"/>
+          <w:sz w:val="28"/>
+          <w:szCs w:val="28"/>
+        </w:rPr>
+      </w:pPr>
+      <w:r>
+        <w:rPr>
+          <w:rFonts w:ascii="Lucida Console" w:hAnsi="Lucida Console" w:cs="Lucida Console"/>
+          <w:sz w:val="28"/>
+          <w:szCs w:val="28"/>
+        </w:rPr>
+        <w:t>Please enter the next birth weight, -1 when done: 3657</w:t>
+      </w:r>
+    </w:p>
+    <w:p>
+      <w:pPr>
+        <w:autoSpaceDE w:val="0"/>
+        <w:autoSpaceDN w:val="0"/>
+        <w:adjustRightInd w:val="0"/>
+        <w:spacing w:after="0" w:line="240" w:lineRule="auto"/>
+        <w:rPr>
+          <w:rFonts w:ascii="Lucida Console" w:hAnsi="Lucida Console" w:cs="Lucida Console"/>
+          <w:sz w:val="28"/>
+          <w:szCs w:val="28"/>
+        </w:rPr>
+      </w:pPr>
+      <w:r>
+        <w:rPr>
+          <w:rFonts w:ascii="Lucida Console" w:hAnsi="Lucida Console" w:cs="Lucida Console"/>
+          <w:sz w:val="28"/>
+          <w:szCs w:val="28"/>
+        </w:rPr>
+        <w:t>Please enter the next birth weight, -1 when done: 4905</w:t>
+      </w:r>
+    </w:p>
+    <w:p>
+      <w:pPr>
+        <w:autoSpaceDE w:val="0"/>
+        <w:autoSpaceDN w:val="0"/>
+        <w:adjustRightInd w:val="0"/>
+        <w:spacing w:after="0" w:line="240" w:lineRule="auto"/>
+        <w:rPr>
+          <w:rFonts w:ascii="Lucida Console" w:hAnsi="Lucida Console" w:cs="Lucida Console"/>
+          <w:sz w:val="28"/>
+          <w:szCs w:val="28"/>
+        </w:rPr>
+      </w:pPr>
+      <w:r>
+        <w:rPr>
+          <w:rFonts w:ascii="Lucida Console" w:hAnsi="Lucida Console" w:cs="Lucida Console"/>
+          <w:sz w:val="28"/>
+          <w:szCs w:val="28"/>
+        </w:rPr>
+        <w:t>Please enter the next birth weight, -1 when done: 3062</w:t>
+      </w:r>
+    </w:p>
+    <w:p>
+      <w:pPr>
+        <w:autoSpaceDE w:val="0"/>
+        <w:autoSpaceDN w:val="0"/>
+        <w:adjustRightInd w:val="0"/>
+        <w:spacing w:after="0" w:line="240" w:lineRule="auto"/>
+        <w:rPr>
+          <w:rFonts w:ascii="Lucida Console" w:hAnsi="Lucida Console" w:cs="Lucida Console"/>
+          <w:sz w:val="28"/>
+          <w:szCs w:val="28"/>
+        </w:rPr>
+      </w:pPr>
+      <w:r>
+        <w:rPr>
+          <w:rFonts w:ascii="Lucida Console" w:hAnsi="Lucida Console" w:cs="Lucida Console"/>
+          <w:sz w:val="28"/>
+          <w:szCs w:val="28"/>
+        </w:rPr>
+        <w:t>Please enter the next birth weight, -1 when done: 3912</w:t>
+      </w:r>
+    </w:p>
+    <w:p>
+      <w:pPr>
+        <w:autoSpaceDE w:val="0"/>
+        <w:autoSpaceDN w:val="0"/>
+        <w:adjustRightInd w:val="0"/>
+        <w:spacing w:after="0" w:line="240" w:lineRule="auto"/>
+        <w:rPr>
+          <w:rFonts w:ascii="Lucida Console" w:hAnsi="Lucida Console" w:cs="Lucida Console"/>
+          <w:sz w:val="28"/>
+          <w:szCs w:val="28"/>
+        </w:rPr>
+      </w:pPr>
+      <w:r>
+        <w:rPr>
+          <w:rFonts w:ascii="Lucida Console" w:hAnsi="Lucida Console" w:cs="Lucida Console"/>
+          <w:sz w:val="28"/>
+          <w:szCs w:val="28"/>
+        </w:rPr>
+        <w:t>Please enter the next birth weight, -1 when done: 520</w:t>
+      </w:r>
+    </w:p>
+    <w:p>
+      <w:pPr>
+        <w:autoSpaceDE w:val="0"/>
+        <w:autoSpaceDN w:val="0"/>
+        <w:adjustRightInd w:val="0"/>
+        <w:spacing w:after="0" w:line="240" w:lineRule="auto"/>
+        <w:rPr>
+          <w:rFonts w:ascii="Lucida Console" w:hAnsi="Lucida Console" w:cs="Lucida Console"/>
+          <w:sz w:val="28"/>
+          <w:szCs w:val="28"/>
+        </w:rPr>
+      </w:pPr>
+      <w:r>
+        <w:rPr>
+          <w:rFonts w:ascii="Lucida Console" w:hAnsi="Lucida Console" w:cs="Lucida Console"/>
+          <w:sz w:val="28"/>
+          <w:szCs w:val="28"/>
+        </w:rPr>
+        <w:t>Please enter the next birth weight, -1 when done: 3005</w:t>
+      </w:r>
+    </w:p>
+    <w:p>
+      <w:pPr>
+        <w:autoSpaceDE w:val="0"/>
+        <w:autoSpaceDN w:val="0"/>
+        <w:adjustRightInd w:val="0"/>
+        <w:spacing w:after="0" w:line="240" w:lineRule="auto"/>
+        <w:rPr>
+          <w:rFonts w:ascii="Lucida Console" w:hAnsi="Lucida Console" w:cs="Lucida Console"/>
+          <w:sz w:val="28"/>
+          <w:szCs w:val="28"/>
+        </w:rPr>
+      </w:pPr>
+      <w:r>
+        <w:rPr>
+          <w:rFonts w:ascii="Lucida Console" w:hAnsi="Lucida Console" w:cs="Lucida Console"/>
+          <w:sz w:val="28"/>
+          <w:szCs w:val="28"/>
+        </w:rPr>
+        <w:t>Please enter the next birth weight, -1 when done: 3232</w:t>
+      </w:r>
+    </w:p>
+    <w:p>
+      <w:pPr>
+        <w:autoSpaceDE w:val="0"/>
+        <w:autoSpaceDN w:val="0"/>
+        <w:adjustRightInd w:val="0"/>
+        <w:spacing w:after="0" w:line="240" w:lineRule="auto"/>
+        <w:rPr>
+          <w:rFonts w:ascii="Lucida Console" w:hAnsi="Lucida Console" w:cs="Lucida Console"/>
+          <w:sz w:val="28"/>
+          <w:szCs w:val="28"/>
+        </w:rPr>
+      </w:pPr>
+      <w:r>
+        <w:rPr>
+          <w:rFonts w:ascii="Lucida Console" w:hAnsi="Lucida Console" w:cs="Lucida Console"/>
+          <w:sz w:val="28"/>
+          <w:szCs w:val="28"/>
+        </w:rPr>
+        <w:t>Please enter the next birth weight, -1 when done: 3487</w:t>
+      </w:r>
+    </w:p>
+    <w:p>
+      <w:pPr>
+        <w:autoSpaceDE w:val="0"/>
+        <w:autoSpaceDN w:val="0"/>
+        <w:adjustRightInd w:val="0"/>
+        <w:spacing w:after="0" w:line="240" w:lineRule="auto"/>
+        <w:rPr>
+          <w:rFonts w:ascii="Lucida Console" w:hAnsi="Lucida Console" w:cs="Lucida Console"/>
+          <w:sz w:val="28"/>
+          <w:szCs w:val="28"/>
+        </w:rPr>
+      </w:pPr>
+      <w:r>
+        <w:rPr>
+          <w:rFonts w:ascii="Lucida Console" w:hAnsi="Lucida Console" w:cs="Lucida Console"/>
+          <w:sz w:val="28"/>
+          <w:szCs w:val="28"/>
+        </w:rPr>
+        <w:t>Please enter the next birth weight, -1 when done: 2920</w:t>
+      </w:r>
+    </w:p>
+    <w:p>
+      <w:pPr>
+        <w:autoSpaceDE w:val="0"/>
+        <w:autoSpaceDN w:val="0"/>
+        <w:adjustRightInd w:val="0"/>
+        <w:spacing w:after="0" w:line="240" w:lineRule="auto"/>
+        <w:rPr>
+          <w:rFonts w:ascii="Lucida Console" w:hAnsi="Lucida Console" w:cs="Lucida Console"/>
+          <w:sz w:val="28"/>
+          <w:szCs w:val="28"/>
+        </w:rPr>
+      </w:pPr>
+      <w:r>
+        <w:rPr>
+          <w:rFonts w:ascii="Lucida Console" w:hAnsi="Lucida Console" w:cs="Lucida Console"/>
+          <w:sz w:val="28"/>
+          <w:szCs w:val="28"/>
+        </w:rPr>
+        <w:t>Please enter the next birth weight, -1 when done: 3430</w:t>
+      </w:r>
+    </w:p>
+    <w:p>
+      <w:pPr>
+        <w:autoSpaceDE w:val="0"/>
+        <w:autoSpaceDN w:val="0"/>
+        <w:adjustRightInd w:val="0"/>
+        <w:spacing w:after="0" w:line="240" w:lineRule="auto"/>
+        <w:rPr>
+          <w:rFonts w:ascii="Lucida Console" w:hAnsi="Lucida Console" w:cs="Lucida Console"/>
+          <w:sz w:val="28"/>
+          <w:szCs w:val="28"/>
+        </w:rPr>
+      </w:pPr>
+      <w:r>
+        <w:rPr>
+          <w:rFonts w:ascii="Lucida Console" w:hAnsi="Lucida Console" w:cs="Lucida Console"/>
+          <w:sz w:val="28"/>
+          <w:szCs w:val="28"/>
+        </w:rPr>
+        <w:t>Please enter the next birth weight, -1 when done: 2410</w:t>
+      </w:r>
+    </w:p>
+    <w:p>
+      <w:pPr>
+        <w:autoSpaceDE w:val="0"/>
+        <w:autoSpaceDN w:val="0"/>
+        <w:adjustRightInd w:val="0"/>
+        <w:spacing w:after="0" w:line="240" w:lineRule="auto"/>
+        <w:rPr>
+          <w:rFonts w:ascii="Lucida Console" w:hAnsi="Lucida Console" w:cs="Lucida Console"/>
+          <w:sz w:val="28"/>
+          <w:szCs w:val="28"/>
+        </w:rPr>
+      </w:pPr>
+      <w:r>
+        <w:rPr>
+          <w:rFonts w:ascii="Lucida Console" w:hAnsi="Lucida Console" w:cs="Lucida Console"/>
+          <w:sz w:val="28"/>
+          <w:szCs w:val="28"/>
+        </w:rPr>
+        <w:t>Please enter the next birth weight, -1 when done: 4536</w:t>
+      </w:r>
+    </w:p>
+    <w:p>
+      <w:pPr>
+        <w:autoSpaceDE w:val="0"/>
+        <w:autoSpaceDN w:val="0"/>
+        <w:adjustRightInd w:val="0"/>
+        <w:spacing w:after="0" w:line="240" w:lineRule="auto"/>
+        <w:rPr>
+          <w:rFonts w:ascii="Lucida Console" w:hAnsi="Lucida Console" w:cs="Lucida Console"/>
+          <w:sz w:val="28"/>
+          <w:szCs w:val="28"/>
+        </w:rPr>
+      </w:pPr>
+      <w:r>
+        <w:rPr>
+          <w:rFonts w:ascii="Lucida Console" w:hAnsi="Lucida Console" w:cs="Lucida Console"/>
+          <w:sz w:val="28"/>
+          <w:szCs w:val="28"/>
+        </w:rPr>
+        <w:t>Please enter the next birth weight, -1 when done: 3600</w:t>
+      </w:r>
+    </w:p>
+    <w:p>
+      <w:pPr>
+        <w:autoSpaceDE w:val="0"/>
+        <w:autoSpaceDN w:val="0"/>
+        <w:adjustRightInd w:val="0"/>
+        <w:spacing w:after="0" w:line="240" w:lineRule="auto"/>
+        <w:rPr>
+          <w:rFonts w:ascii="Lucida Console" w:hAnsi="Lucida Console" w:cs="Lucida Console"/>
+          <w:sz w:val="28"/>
+          <w:szCs w:val="28"/>
+        </w:rPr>
+      </w:pPr>
+      <w:r>
+        <w:rPr>
+          <w:rFonts w:ascii="Lucida Console" w:hAnsi="Lucida Console" w:cs="Lucida Console"/>
+          <w:sz w:val="28"/>
+          <w:szCs w:val="28"/>
+        </w:rPr>
+        <w:t>Please enter the next birth weight, -1 when done: 3033</w:t>
+      </w:r>
+    </w:p>
+    <w:p>
+      <w:pPr>
+        <w:autoSpaceDE w:val="0"/>
+        <w:autoSpaceDN w:val="0"/>
+        <w:adjustRightInd w:val="0"/>
+        <w:spacing w:after="0" w:line="240" w:lineRule="auto"/>
+        <w:rPr>
+          <w:rFonts w:ascii="Lucida Console" w:hAnsi="Lucida Console" w:cs="Lucida Console"/>
+          <w:sz w:val="28"/>
+          <w:szCs w:val="28"/>
+        </w:rPr>
+      </w:pPr>
+      <w:r>
+        <w:rPr>
+          <w:rFonts w:ascii="Lucida Console" w:hAnsi="Lucida Console" w:cs="Lucida Console"/>
+          <w:sz w:val="28"/>
+          <w:szCs w:val="28"/>
+        </w:rPr>
+        <w:t>Please enter the next birth weight, -1 when done: 3459</w:t>
+      </w:r>
+    </w:p>
+    <w:p>
+      <w:pPr>
+        <w:autoSpaceDE w:val="0"/>
+        <w:autoSpaceDN w:val="0"/>
+        <w:adjustRightInd w:val="0"/>
+        <w:spacing w:after="0" w:line="240" w:lineRule="auto"/>
+        <w:rPr>
+          <w:rFonts w:ascii="Lucida Console" w:hAnsi="Lucida Console" w:cs="Lucida Console"/>
+          <w:sz w:val="28"/>
+          <w:szCs w:val="28"/>
+        </w:rPr>
+      </w:pPr>
+      <w:r>
+        <w:rPr>
+          <w:rFonts w:ascii="Lucida Console" w:hAnsi="Lucida Console" w:cs="Lucida Console"/>
+          <w:sz w:val="28"/>
+          <w:szCs w:val="28"/>
+        </w:rPr>
+        <w:t>Please enter the next birth weight, -1 when done: 3686</w:t>
+      </w:r>
+    </w:p>
+    <w:p>
+      <w:pPr>
+        <w:autoSpaceDE w:val="0"/>
+        <w:autoSpaceDN w:val="0"/>
+        <w:adjustRightInd w:val="0"/>
+        <w:spacing w:after="0" w:line="240" w:lineRule="auto"/>
+        <w:rPr>
+          <w:rFonts w:ascii="Lucida Console" w:hAnsi="Lucida Console" w:cs="Lucida Console"/>
+          <w:sz w:val="28"/>
+          <w:szCs w:val="28"/>
+        </w:rPr>
+      </w:pPr>
+      <w:r>
+        <w:rPr>
+          <w:rFonts w:ascii="Lucida Console" w:hAnsi="Lucida Console" w:cs="Lucida Console"/>
+          <w:sz w:val="28"/>
+          <w:szCs w:val="28"/>
+        </w:rPr>
+        <w:t>Please enter the next birth weight, -1 when done: 3062</w:t>
+      </w:r>
+    </w:p>
+    <w:p>
+      <w:pPr>
+        <w:autoSpaceDE w:val="0"/>
+        <w:autoSpaceDN w:val="0"/>
+        <w:adjustRightInd w:val="0"/>
+        <w:spacing w:after="0" w:line="240" w:lineRule="auto"/>
+        <w:rPr>
+          <w:rFonts w:ascii="Lucida Console" w:hAnsi="Lucida Console" w:cs="Lucida Console"/>
+          <w:sz w:val="28"/>
+          <w:szCs w:val="28"/>
+        </w:rPr>
+      </w:pPr>
+      <w:r>
+        <w:rPr>
+          <w:rFonts w:ascii="Lucida Console" w:hAnsi="Lucida Console" w:cs="Lucida Console"/>
+          <w:sz w:val="28"/>
+          <w:szCs w:val="28"/>
+        </w:rPr>
+        <w:t>Please enter the next birth weight, -1 when done: 3033</w:t>
+      </w:r>
+    </w:p>
+    <w:p>
+      <w:pPr>
+        <w:autoSpaceDE w:val="0"/>
+        <w:autoSpaceDN w:val="0"/>
+        <w:adjustRightInd w:val="0"/>
+        <w:spacing w:after="0" w:line="240" w:lineRule="auto"/>
+        <w:rPr>
+          <w:rFonts w:ascii="Lucida Console" w:hAnsi="Lucida Console" w:cs="Lucida Console"/>
+          <w:sz w:val="28"/>
+          <w:szCs w:val="28"/>
+        </w:rPr>
+      </w:pPr>
+      <w:r>
+        <w:rPr>
+          <w:rFonts w:ascii="Lucida Console" w:hAnsi="Lucida Console" w:cs="Lucida Console"/>
+          <w:sz w:val="28"/>
+          <w:szCs w:val="28"/>
+        </w:rPr>
+        <w:t>Please enter the next birth weight, -1 when done: 3345</w:t>
+      </w:r>
+    </w:p>
+    <w:p>
+      <w:pPr>
+        <w:autoSpaceDE w:val="0"/>
+        <w:autoSpaceDN w:val="0"/>
+        <w:adjustRightInd w:val="0"/>
+        <w:spacing w:after="0" w:line="240" w:lineRule="auto"/>
+        <w:rPr>
+          <w:rFonts w:ascii="Lucida Console" w:hAnsi="Lucida Console" w:cs="Lucida Console"/>
+          <w:sz w:val="28"/>
+          <w:szCs w:val="28"/>
+        </w:rPr>
+      </w:pPr>
+      <w:r>
+        <w:rPr>
+          <w:rFonts w:ascii="Lucida Console" w:hAnsi="Lucida Console" w:cs="Lucida Console"/>
+          <w:sz w:val="28"/>
+          <w:szCs w:val="28"/>
+        </w:rPr>
+        <w:t>Please enter the next birth weight, -1 when done: 3657</w:t>
+      </w:r>
+    </w:p>
+    <w:p>
+      <w:pPr>
+        <w:autoSpaceDE w:val="0"/>
+        <w:autoSpaceDN w:val="0"/>
+        <w:adjustRightInd w:val="0"/>
+        <w:spacing w:after="0" w:line="240" w:lineRule="auto"/>
+        <w:rPr>
+          <w:rFonts w:ascii="Lucida Console" w:hAnsi="Lucida Console" w:cs="Lucida Console"/>
+          <w:sz w:val="28"/>
+          <w:szCs w:val="28"/>
+        </w:rPr>
+      </w:pPr>
+      <w:r>
+        <w:rPr>
+          <w:rFonts w:ascii="Lucida Console" w:hAnsi="Lucida Console" w:cs="Lucida Console"/>
+          <w:sz w:val="28"/>
+          <w:szCs w:val="28"/>
+        </w:rPr>
+        <w:t>Please enter the next birth weight, -1 when done: 2835</w:t>
+      </w:r>
+    </w:p>
+    <w:p>
+      <w:pPr>
+        <w:autoSpaceDE w:val="0"/>
+        <w:autoSpaceDN w:val="0"/>
+        <w:adjustRightInd w:val="0"/>
+        <w:spacing w:after="0" w:line="240" w:lineRule="auto"/>
+        <w:rPr>
+          <w:rFonts w:ascii="Lucida Console" w:hAnsi="Lucida Console" w:cs="Lucida Console"/>
+          <w:sz w:val="28"/>
+          <w:szCs w:val="28"/>
+        </w:rPr>
+      </w:pPr>
+      <w:r>
+        <w:rPr>
+          <w:rFonts w:ascii="Lucida Console" w:hAnsi="Lucida Console" w:cs="Lucida Console"/>
+          <w:sz w:val="28"/>
+          <w:szCs w:val="28"/>
+        </w:rPr>
+        <w:t>Please enter the next birth weight, -1 when done: 3430</w:t>
+      </w:r>
+    </w:p>
+    <w:p>
+      <w:pPr>
+        <w:autoSpaceDE w:val="0"/>
+        <w:autoSpaceDN w:val="0"/>
+        <w:adjustRightInd w:val="0"/>
+        <w:spacing w:after="0" w:line="240" w:lineRule="auto"/>
+        <w:rPr>
+          <w:rFonts w:ascii="Lucida Console" w:hAnsi="Lucida Console" w:cs="Lucida Console"/>
+          <w:sz w:val="28"/>
+          <w:szCs w:val="28"/>
+        </w:rPr>
+      </w:pPr>
+      <w:r>
+        <w:rPr>
+          <w:rFonts w:ascii="Lucida Console" w:hAnsi="Lucida Console" w:cs="Lucida Console"/>
+          <w:sz w:val="28"/>
+          <w:szCs w:val="28"/>
+        </w:rPr>
+        <w:t>Please enter the next birth weight, -1 when done: 2948</w:t>
+      </w:r>
+    </w:p>
+    <w:p>
+      <w:pPr>
+        <w:autoSpaceDE w:val="0"/>
+        <w:autoSpaceDN w:val="0"/>
+        <w:adjustRightInd w:val="0"/>
+        <w:spacing w:after="0" w:line="240" w:lineRule="auto"/>
+        <w:rPr>
+          <w:rFonts w:ascii="Lucida Console" w:hAnsi="Lucida Console" w:cs="Lucida Console"/>
+          <w:sz w:val="28"/>
+          <w:szCs w:val="28"/>
+        </w:rPr>
+      </w:pPr>
+      <w:r>
+        <w:rPr>
+          <w:rFonts w:ascii="Lucida Console" w:hAnsi="Lucida Console" w:cs="Lucida Console"/>
+          <w:sz w:val="28"/>
+          <w:szCs w:val="28"/>
+        </w:rPr>
+        <w:t>Please enter the next birth weight, -1 when done: 3771</w:t>
+      </w:r>
+    </w:p>
+    <w:p>
+      <w:pPr>
+        <w:autoSpaceDE w:val="0"/>
+        <w:autoSpaceDN w:val="0"/>
+        <w:adjustRightInd w:val="0"/>
+        <w:spacing w:after="0" w:line="240" w:lineRule="auto"/>
+        <w:rPr>
+          <w:rFonts w:ascii="Lucida Console" w:hAnsi="Lucida Console" w:cs="Lucida Console"/>
+          <w:sz w:val="28"/>
+          <w:szCs w:val="28"/>
+        </w:rPr>
+      </w:pPr>
+      <w:r>
+        <w:rPr>
+          <w:rFonts w:ascii="Lucida Console" w:hAnsi="Lucida Console" w:cs="Lucida Console"/>
+          <w:sz w:val="28"/>
+          <w:szCs w:val="28"/>
+        </w:rPr>
+        <w:t>Please enter the next birth weight, -1 when done: 3600</w:t>
+      </w:r>
+    </w:p>
+    <w:p>
+      <w:pPr>
+        <w:autoSpaceDE w:val="0"/>
+        <w:autoSpaceDN w:val="0"/>
+        <w:adjustRightInd w:val="0"/>
+        <w:spacing w:after="0" w:line="240" w:lineRule="auto"/>
+        <w:rPr>
+          <w:rFonts w:ascii="Lucida Console" w:hAnsi="Lucida Console" w:cs="Lucida Console"/>
+          <w:sz w:val="28"/>
+          <w:szCs w:val="28"/>
+        </w:rPr>
+      </w:pPr>
+      <w:r>
+        <w:rPr>
+          <w:rFonts w:ascii="Lucida Console" w:hAnsi="Lucida Console" w:cs="Lucida Console"/>
+          <w:sz w:val="28"/>
+          <w:szCs w:val="28"/>
+        </w:rPr>
+        <w:t>Please enter the next birth weight, -1 when done: 3941</w:t>
+      </w:r>
+    </w:p>
+    <w:p>
+      <w:pPr>
+        <w:autoSpaceDE w:val="0"/>
+        <w:autoSpaceDN w:val="0"/>
+        <w:adjustRightInd w:val="0"/>
+        <w:spacing w:after="0" w:line="240" w:lineRule="auto"/>
+        <w:rPr>
+          <w:rFonts w:ascii="Lucida Console" w:hAnsi="Lucida Console" w:cs="Lucida Console"/>
+          <w:sz w:val="28"/>
+          <w:szCs w:val="28"/>
+        </w:rPr>
+      </w:pPr>
+      <w:r>
+        <w:rPr>
+          <w:rFonts w:ascii="Lucida Console" w:hAnsi="Lucida Console" w:cs="Lucida Console"/>
+          <w:sz w:val="28"/>
+          <w:szCs w:val="28"/>
+        </w:rPr>
+        <w:t>Please enter the next birth weight, -1 when done: 3147</w:t>
+      </w:r>
+    </w:p>
+    <w:p>
+      <w:pPr>
+        <w:autoSpaceDE w:val="0"/>
+        <w:autoSpaceDN w:val="0"/>
+        <w:adjustRightInd w:val="0"/>
+        <w:spacing w:after="0" w:line="240" w:lineRule="auto"/>
+        <w:rPr>
+          <w:rFonts w:ascii="Lucida Console" w:hAnsi="Lucida Console" w:cs="Lucida Console"/>
+          <w:sz w:val="28"/>
+          <w:szCs w:val="28"/>
+        </w:rPr>
+      </w:pPr>
+      <w:r>
+        <w:rPr>
+          <w:rFonts w:ascii="Lucida Console" w:hAnsi="Lucida Console" w:cs="Lucida Console"/>
+          <w:sz w:val="28"/>
+          <w:szCs w:val="28"/>
+        </w:rPr>
+        <w:t>Please enter the next birth weight, -1 when done: 3459</w:t>
+      </w:r>
+    </w:p>
+    <w:p>
+      <w:pPr>
+        <w:autoSpaceDE w:val="0"/>
+        <w:autoSpaceDN w:val="0"/>
+        <w:adjustRightInd w:val="0"/>
+        <w:spacing w:after="0" w:line="240" w:lineRule="auto"/>
+        <w:rPr>
+          <w:rFonts w:ascii="Lucida Console" w:hAnsi="Lucida Console" w:cs="Lucida Console"/>
+          <w:sz w:val="28"/>
+          <w:szCs w:val="28"/>
+        </w:rPr>
+      </w:pPr>
+      <w:r>
+        <w:rPr>
+          <w:rFonts w:ascii="Lucida Console" w:hAnsi="Lucida Console" w:cs="Lucida Console"/>
+          <w:sz w:val="28"/>
+          <w:szCs w:val="28"/>
+        </w:rPr>
+        <w:t>Please enter the next birth weight, -1 when done: 4054</w:t>
+      </w:r>
+    </w:p>
+    <w:p>
+      <w:pPr>
+        <w:autoSpaceDE w:val="0"/>
+        <w:autoSpaceDN w:val="0"/>
+        <w:adjustRightInd w:val="0"/>
+        <w:spacing w:after="0" w:line="240" w:lineRule="auto"/>
+        <w:rPr>
+          <w:rFonts w:ascii="Lucida Console" w:hAnsi="Lucida Console" w:cs="Lucida Console"/>
+          <w:sz w:val="28"/>
+          <w:szCs w:val="28"/>
+        </w:rPr>
+      </w:pPr>
+      <w:r>
+        <w:rPr>
+          <w:rFonts w:ascii="Lucida Console" w:hAnsi="Lucida Console" w:cs="Lucida Console"/>
+          <w:sz w:val="28"/>
+          <w:szCs w:val="28"/>
+        </w:rPr>
+        <w:t>Please enter the next birth weight, -1 when done: 2977</w:t>
+      </w:r>
+    </w:p>
+    <w:p>
+      <w:pPr>
+        <w:autoSpaceDE w:val="0"/>
+        <w:autoSpaceDN w:val="0"/>
+        <w:adjustRightInd w:val="0"/>
+        <w:spacing w:after="0" w:line="240" w:lineRule="auto"/>
+        <w:rPr>
+          <w:rFonts w:ascii="Lucida Console" w:hAnsi="Lucida Console" w:cs="Lucida Console"/>
+          <w:sz w:val="28"/>
+          <w:szCs w:val="28"/>
+        </w:rPr>
+      </w:pPr>
+      <w:r>
+        <w:rPr>
+          <w:rFonts w:ascii="Lucida Console" w:hAnsi="Lucida Console" w:cs="Lucida Console"/>
+          <w:sz w:val="28"/>
+          <w:szCs w:val="28"/>
+        </w:rPr>
+        <w:t>Please enter the next birth weight, -1 when done: 3430</w:t>
+      </w:r>
+    </w:p>
+    <w:p>
+      <w:pPr>
+        <w:autoSpaceDE w:val="0"/>
+        <w:autoSpaceDN w:val="0"/>
+        <w:adjustRightInd w:val="0"/>
+        <w:spacing w:after="0" w:line="240" w:lineRule="auto"/>
+        <w:rPr>
+          <w:rFonts w:ascii="Lucida Console" w:hAnsi="Lucida Console" w:cs="Lucida Console"/>
+          <w:sz w:val="28"/>
+          <w:szCs w:val="28"/>
+        </w:rPr>
+      </w:pPr>
+      <w:r>
+        <w:rPr>
+          <w:rFonts w:ascii="Lucida Console" w:hAnsi="Lucida Console" w:cs="Lucida Console"/>
+          <w:sz w:val="28"/>
+          <w:szCs w:val="28"/>
+        </w:rPr>
+        <w:t>Please enter the next birth weight, -1 when done: 3742</w:t>
+      </w:r>
+    </w:p>
+    <w:p>
+      <w:pPr>
+        <w:autoSpaceDE w:val="0"/>
+        <w:autoSpaceDN w:val="0"/>
+        <w:adjustRightInd w:val="0"/>
+        <w:spacing w:after="0" w:line="240" w:lineRule="auto"/>
+        <w:rPr>
+          <w:rFonts w:ascii="Lucida Console" w:hAnsi="Lucida Console" w:cs="Lucida Console"/>
+          <w:sz w:val="28"/>
+          <w:szCs w:val="28"/>
+        </w:rPr>
+      </w:pPr>
+      <w:r>
+        <w:rPr>
+          <w:rFonts w:ascii="Lucida Console" w:hAnsi="Lucida Console" w:cs="Lucida Console"/>
+          <w:sz w:val="28"/>
+          <w:szCs w:val="28"/>
+        </w:rPr>
+        <w:t>Please enter the next birth weight, -1 when done: 3260</w:t>
+      </w:r>
+    </w:p>
+    <w:p>
+      <w:pPr>
+        <w:autoSpaceDE w:val="0"/>
+        <w:autoSpaceDN w:val="0"/>
+        <w:adjustRightInd w:val="0"/>
+        <w:spacing w:after="0" w:line="240" w:lineRule="auto"/>
+        <w:rPr>
+          <w:rFonts w:ascii="Lucida Console" w:hAnsi="Lucida Console" w:cs="Lucida Console"/>
+          <w:sz w:val="28"/>
+          <w:szCs w:val="28"/>
+        </w:rPr>
+      </w:pPr>
+      <w:r>
+        <w:rPr>
+          <w:rFonts w:ascii="Lucida Console" w:hAnsi="Lucida Console" w:cs="Lucida Console"/>
+          <w:sz w:val="28"/>
+          <w:szCs w:val="28"/>
+        </w:rPr>
+        <w:t>Please enter the next birth weight, -1 when done: 4111</w:t>
+      </w:r>
+    </w:p>
+    <w:p>
+      <w:pPr>
+        <w:autoSpaceDE w:val="0"/>
+        <w:autoSpaceDN w:val="0"/>
+        <w:adjustRightInd w:val="0"/>
+        <w:spacing w:after="0" w:line="240" w:lineRule="auto"/>
+        <w:rPr>
+          <w:rFonts w:ascii="Lucida Console" w:hAnsi="Lucida Console" w:cs="Lucida Console"/>
+          <w:sz w:val="28"/>
+          <w:szCs w:val="28"/>
+        </w:rPr>
+      </w:pPr>
+      <w:r>
+        <w:rPr>
+          <w:rFonts w:ascii="Lucida Console" w:hAnsi="Lucida Console" w:cs="Lucida Console"/>
+          <w:sz w:val="28"/>
+          <w:szCs w:val="28"/>
+        </w:rPr>
+        <w:t>Please enter the next birth weight, -1 when done: 3572</w:t>
+      </w:r>
+    </w:p>
+    <w:p>
+      <w:pPr>
+        <w:autoSpaceDE w:val="0"/>
+        <w:autoSpaceDN w:val="0"/>
+        <w:adjustRightInd w:val="0"/>
+        <w:spacing w:after="0" w:line="240" w:lineRule="auto"/>
+        <w:rPr>
+          <w:rFonts w:ascii="Lucida Console" w:hAnsi="Lucida Console" w:cs="Lucida Console"/>
+          <w:sz w:val="28"/>
+          <w:szCs w:val="28"/>
+        </w:rPr>
+      </w:pPr>
+      <w:r>
+        <w:rPr>
+          <w:rFonts w:ascii="Lucida Console" w:hAnsi="Lucida Console" w:cs="Lucida Console"/>
+          <w:sz w:val="28"/>
+          <w:szCs w:val="28"/>
+        </w:rPr>
+        <w:t>Please enter the next birth weight, -1 when done: 3062</w:t>
+      </w:r>
+    </w:p>
+    <w:p>
+      <w:pPr>
+        <w:autoSpaceDE w:val="0"/>
+        <w:autoSpaceDN w:val="0"/>
+        <w:adjustRightInd w:val="0"/>
+        <w:spacing w:after="0" w:line="240" w:lineRule="auto"/>
+        <w:rPr>
+          <w:rFonts w:ascii="Lucida Console" w:hAnsi="Lucida Console" w:cs="Lucida Console"/>
+          <w:sz w:val="28"/>
+          <w:szCs w:val="28"/>
+        </w:rPr>
+      </w:pPr>
+      <w:r>
+        <w:rPr>
+          <w:rFonts w:ascii="Lucida Console" w:hAnsi="Lucida Console" w:cs="Lucida Console"/>
+          <w:sz w:val="28"/>
+          <w:szCs w:val="28"/>
+        </w:rPr>
+        <w:t>Please enter the next birth weight, -1 when done: 3090</w:t>
+      </w:r>
+    </w:p>
+    <w:p>
+      <w:pPr>
+        <w:autoSpaceDE w:val="0"/>
+        <w:autoSpaceDN w:val="0"/>
+        <w:adjustRightInd w:val="0"/>
+        <w:spacing w:after="0" w:line="240" w:lineRule="auto"/>
+        <w:rPr>
+          <w:rFonts w:ascii="Lucida Console" w:hAnsi="Lucida Console" w:cs="Lucida Console"/>
+          <w:sz w:val="28"/>
+          <w:szCs w:val="28"/>
+        </w:rPr>
+      </w:pPr>
+      <w:r>
+        <w:rPr>
+          <w:rFonts w:ascii="Lucida Console" w:hAnsi="Lucida Console" w:cs="Lucida Console"/>
+          <w:sz w:val="28"/>
+          <w:szCs w:val="28"/>
+        </w:rPr>
+        <w:t>Please enter the next birth weight, -1 when done: 3856</w:t>
+      </w:r>
+    </w:p>
+    <w:p>
+      <w:pPr>
+        <w:autoSpaceDE w:val="0"/>
+        <w:autoSpaceDN w:val="0"/>
+        <w:adjustRightInd w:val="0"/>
+        <w:spacing w:after="0" w:line="240" w:lineRule="auto"/>
+        <w:rPr>
+          <w:rFonts w:ascii="Lucida Console" w:hAnsi="Lucida Console" w:cs="Lucida Console"/>
+          <w:sz w:val="28"/>
+          <w:szCs w:val="28"/>
+        </w:rPr>
+      </w:pPr>
+      <w:r>
+        <w:rPr>
+          <w:rFonts w:ascii="Lucida Console" w:hAnsi="Lucida Console" w:cs="Lucida Console"/>
+          <w:sz w:val="28"/>
+          <w:szCs w:val="28"/>
+        </w:rPr>
+        <w:t>Please enter the next birth weight, -1 when done: 3714</w:t>
+      </w:r>
+    </w:p>
+    <w:p>
+      <w:pPr>
+        <w:autoSpaceDE w:val="0"/>
+        <w:autoSpaceDN w:val="0"/>
+        <w:adjustRightInd w:val="0"/>
+        <w:spacing w:after="0" w:line="240" w:lineRule="auto"/>
+        <w:rPr>
+          <w:rFonts w:ascii="Lucida Console" w:hAnsi="Lucida Console" w:cs="Lucida Console"/>
+          <w:sz w:val="28"/>
+          <w:szCs w:val="28"/>
+        </w:rPr>
+      </w:pPr>
+      <w:r>
+        <w:rPr>
+          <w:rFonts w:ascii="Lucida Console" w:hAnsi="Lucida Console" w:cs="Lucida Console"/>
+          <w:sz w:val="28"/>
+          <w:szCs w:val="28"/>
+        </w:rPr>
+        <w:lastRenderedPageBreak/>
+        <w:t>Please enter the next birth weight, -1 when done: 3430</w:t>
+      </w:r>
+    </w:p>
+    <w:p>
+      <w:pPr>
+        <w:autoSpaceDE w:val="0"/>
+        <w:autoSpaceDN w:val="0"/>
+        <w:adjustRightInd w:val="0"/>
+        <w:spacing w:after="0" w:line="240" w:lineRule="auto"/>
+        <w:rPr>
+          <w:rFonts w:ascii="Lucida Console" w:hAnsi="Lucida Console" w:cs="Lucida Console"/>
+          <w:sz w:val="28"/>
+          <w:szCs w:val="28"/>
+        </w:rPr>
+      </w:pPr>
+      <w:r>
+        <w:rPr>
+          <w:rFonts w:ascii="Lucida Console" w:hAnsi="Lucida Console" w:cs="Lucida Console"/>
+          <w:sz w:val="28"/>
+          <w:szCs w:val="28"/>
+        </w:rPr>
+        <w:t>Please enter the next birth weight, -1 when done: 2807</w:t>
+      </w:r>
+    </w:p>
+    <w:p>
+      <w:pPr>
+        <w:autoSpaceDE w:val="0"/>
+        <w:autoSpaceDN w:val="0"/>
+        <w:adjustRightInd w:val="0"/>
+        <w:spacing w:after="0" w:line="240" w:lineRule="auto"/>
+        <w:rPr>
+          <w:rFonts w:ascii="Lucida Console" w:hAnsi="Lucida Console" w:cs="Lucida Console"/>
+          <w:sz w:val="28"/>
+          <w:szCs w:val="28"/>
+        </w:rPr>
+      </w:pPr>
+      <w:r>
+        <w:rPr>
+          <w:rFonts w:ascii="Lucida Console" w:hAnsi="Lucida Console" w:cs="Lucida Console"/>
+          <w:sz w:val="28"/>
+          <w:szCs w:val="28"/>
+        </w:rPr>
+        <w:t>Please enter the next birth weight, -1 when done: 3771</w:t>
+      </w:r>
+    </w:p>
+    <w:p>
+      <w:pPr>
+        <w:autoSpaceDE w:val="0"/>
+        <w:autoSpaceDN w:val="0"/>
+        <w:adjustRightInd w:val="0"/>
+        <w:spacing w:after="0" w:line="240" w:lineRule="auto"/>
+        <w:rPr>
+          <w:rFonts w:ascii="Lucida Console" w:hAnsi="Lucida Console" w:cs="Lucida Console"/>
+          <w:sz w:val="28"/>
+          <w:szCs w:val="28"/>
+        </w:rPr>
+      </w:pPr>
+      <w:r>
+        <w:rPr>
+          <w:rFonts w:ascii="Lucida Console" w:hAnsi="Lucida Console" w:cs="Lucida Console"/>
+          <w:sz w:val="28"/>
+          <w:szCs w:val="28"/>
+        </w:rPr>
+        <w:t>Please enter the next birth weight, -1 when done: -1</w:t>
+      </w:r>
+    </w:p>
+    <w:p>
+      <w:pPr>
+        <w:autoSpaceDE w:val="0"/>
+        <w:autoSpaceDN w:val="0"/>
+        <w:adjustRightInd w:val="0"/>
+        <w:spacing w:after="0" w:line="240" w:lineRule="auto"/>
+        <w:rPr>
+          <w:rFonts w:ascii="Lucida Console" w:hAnsi="Lucida Console" w:cs="Lucida Console"/>
+          <w:sz w:val="28"/>
+          <w:szCs w:val="28"/>
+        </w:rPr>
+      </w:pPr>
+      <w:r>
+        <w:rPr>
+          <w:rFonts w:ascii="Lucida Console" w:hAnsi="Lucida Console" w:cs="Lucida Console"/>
+          <w:sz w:val="28"/>
+          <w:szCs w:val="28"/>
+        </w:rPr>
+        <w:t>Category                Average             Number              % of Total</w:t>
+      </w:r>
+    </w:p>
+    <w:p>
+      <w:pPr>
+        <w:autoSpaceDE w:val="0"/>
+        <w:autoSpaceDN w:val="0"/>
+        <w:adjustRightInd w:val="0"/>
+        <w:spacing w:after="0" w:line="240" w:lineRule="auto"/>
+        <w:rPr>
+          <w:rFonts w:ascii="Lucida Console" w:hAnsi="Lucida Console" w:cs="Lucida Console"/>
+          <w:sz w:val="28"/>
+          <w:szCs w:val="28"/>
+        </w:rPr>
+      </w:pPr>
+      <w:r>
+        <w:rPr>
+          <w:rFonts w:ascii="Lucida Console" w:hAnsi="Lucida Console" w:cs="Lucida Console"/>
+          <w:sz w:val="28"/>
+          <w:szCs w:val="28"/>
+        </w:rPr>
+        <w:t>Extremely LBW           520.00              1                   1.92</w:t>
+      </w:r>
+    </w:p>
+    <w:p>
+      <w:pPr>
+        <w:autoSpaceDE w:val="0"/>
+        <w:autoSpaceDN w:val="0"/>
+        <w:adjustRightInd w:val="0"/>
+        <w:spacing w:after="0" w:line="240" w:lineRule="auto"/>
+        <w:rPr>
+          <w:rFonts w:ascii="Lucida Console" w:hAnsi="Lucida Console" w:cs="Lucida Console"/>
+          <w:sz w:val="28"/>
+          <w:szCs w:val="28"/>
+        </w:rPr>
+      </w:pPr>
+      <w:r>
+        <w:rPr>
+          <w:rFonts w:ascii="Lucida Console" w:hAnsi="Lucida Console" w:cs="Lucida Console"/>
+          <w:sz w:val="28"/>
+          <w:szCs w:val="28"/>
+        </w:rPr>
+        <w:t>Very LBW                0.00                0                   0.00</w:t>
+      </w:r>
+    </w:p>
+    <w:p>
+      <w:pPr>
+        <w:autoSpaceDE w:val="0"/>
+        <w:autoSpaceDN w:val="0"/>
+        <w:adjustRightInd w:val="0"/>
+        <w:spacing w:after="0" w:line="240" w:lineRule="auto"/>
+        <w:rPr>
+          <w:rFonts w:ascii="Lucida Console" w:hAnsi="Lucida Console" w:cs="Lucida Console"/>
+          <w:sz w:val="28"/>
+          <w:szCs w:val="28"/>
+        </w:rPr>
+      </w:pPr>
+      <w:r>
+        <w:rPr>
+          <w:rFonts w:ascii="Lucida Console" w:hAnsi="Lucida Console" w:cs="Lucida Console"/>
+          <w:sz w:val="28"/>
+          <w:szCs w:val="28"/>
+        </w:rPr>
+        <w:t>Low Birth Weight        2164.00             3                   5.77</w:t>
+      </w:r>
+    </w:p>
+    <w:p>
+      <w:pPr>
+        <w:autoSpaceDE w:val="0"/>
+        <w:autoSpaceDN w:val="0"/>
+        <w:adjustRightInd w:val="0"/>
+        <w:spacing w:after="0" w:line="240" w:lineRule="auto"/>
+        <w:rPr>
+          <w:rFonts w:ascii="Lucida Console" w:hAnsi="Lucida Console" w:cs="Lucida Console"/>
+          <w:sz w:val="28"/>
+          <w:szCs w:val="28"/>
+        </w:rPr>
+      </w:pPr>
+      <w:r>
+        <w:rPr>
+          <w:rFonts w:ascii="Lucida Console" w:hAnsi="Lucida Console" w:cs="Lucida Console"/>
+          <w:sz w:val="28"/>
+          <w:szCs w:val="28"/>
+        </w:rPr>
+        <w:t>Normal Weight           3531.33             48                  92.31</w:t>
+      </w:r>
+    </w:p>
+    <w:p/>
+    <w:p>
+      <w:pPr>
         <w:pStyle w:val="Heading4"/>
       </w:pPr>
       <w:r>
-        <w:lastRenderedPageBreak/>
         <w:t>Conclusions</w:t>
       </w:r>
     </w:p>
@@ -1158,21 +2355,7 @@
         <w:rPr>
           <w:rFonts w:cs="Courier New"/>
         </w:rPr>
-        <w:t>ELBW:  Values:  -</w:t>
-      </w:r>
-      <w:proofErr w:type="gramStart"/>
-      <w:r>
-        <w:rPr>
-          <w:rFonts w:cs="Courier New"/>
-        </w:rPr>
-        <w:t>;  Average</w:t>
-      </w:r>
-      <w:proofErr w:type="gramEnd"/>
-      <w:r>
-        <w:rPr>
-          <w:rFonts w:cs="Courier New"/>
-        </w:rPr>
-        <w:t>:  -; Percentage of total:  0</w:t>
+        <w:t>ELBW:  Values:  -;  Average:  -; Percentage of total:  0</w:t>
       </w:r>
     </w:p>
     <w:p>
@@ -1198,21 +2381,7 @@
         <w:rPr>
           <w:rFonts w:cs="Courier New"/>
         </w:rPr>
-        <w:t xml:space="preserve">LBW:  Values:  </w:t>
-      </w:r>
-      <w:proofErr w:type="gramStart"/>
-      <w:r>
-        <w:rPr>
-          <w:rFonts w:cs="Courier New"/>
-        </w:rPr>
-        <w:t>2183;  Average</w:t>
-      </w:r>
-      <w:proofErr w:type="gramEnd"/>
-      <w:r>
-        <w:rPr>
-          <w:rFonts w:cs="Courier New"/>
-        </w:rPr>
-        <w:t>: 2183; Percentage of total:  1 / 8 * 100 = 12.5%</w:t>
+        <w:t>LBW:  Values:  2183;  Average: 2183; Percentage of total:  1 / 8 * 100 = 12.5%</w:t>
       </w:r>
     </w:p>
     <w:p>
@@ -1528,6 +2697,7 @@
           <w:sz w:val="18"/>
           <w:szCs w:val="18"/>
         </w:rPr>
+        <w:lastRenderedPageBreak/>
         <w:t>Please enter the next birth weight, -1 when done: 3062</w:t>
       </w:r>
     </w:p>
@@ -2004,6 +3174,385 @@
     </w:p>
     <w:p>
       <w:pPr>
+        <w:autoSpaceDE w:val="0"/>
+        <w:autoSpaceDN w:val="0"/>
+        <w:adjustRightInd w:val="0"/>
+        <w:spacing w:after="0" w:line="240" w:lineRule="auto"/>
+        <w:rPr>
+          <w:rFonts w:ascii="Lucida Console" w:hAnsi="Lucida Console" w:cs="Lucida Console"/>
+          <w:sz w:val="28"/>
+          <w:szCs w:val="28"/>
+        </w:rPr>
+      </w:pPr>
+      <w:r>
+        <w:rPr>
+          <w:rFonts w:ascii="Lucida Console" w:hAnsi="Lucida Console" w:cs="Lucida Console"/>
+          <w:sz w:val="28"/>
+          <w:szCs w:val="28"/>
+        </w:rPr>
+        <w:t>Please enter the next birth weight, -1 when done: 2183</w:t>
+      </w:r>
+    </w:p>
+    <w:p>
+      <w:pPr>
+        <w:autoSpaceDE w:val="0"/>
+        <w:autoSpaceDN w:val="0"/>
+        <w:adjustRightInd w:val="0"/>
+        <w:spacing w:after="0" w:line="240" w:lineRule="auto"/>
+        <w:rPr>
+          <w:rFonts w:ascii="Lucida Console" w:hAnsi="Lucida Console" w:cs="Lucida Console"/>
+          <w:sz w:val="28"/>
+          <w:szCs w:val="28"/>
+        </w:rPr>
+      </w:pPr>
+      <w:r>
+        <w:rPr>
+          <w:rFonts w:ascii="Lucida Console" w:hAnsi="Lucida Console" w:cs="Lucida Console"/>
+          <w:sz w:val="28"/>
+          <w:szCs w:val="28"/>
+        </w:rPr>
+        <w:t>Please enter the next birth weight, -1 when done: 3686</w:t>
+      </w:r>
+    </w:p>
+    <w:p>
+      <w:pPr>
+        <w:autoSpaceDE w:val="0"/>
+        <w:autoSpaceDN w:val="0"/>
+        <w:adjustRightInd w:val="0"/>
+        <w:spacing w:after="0" w:line="240" w:lineRule="auto"/>
+        <w:rPr>
+          <w:rFonts w:ascii="Lucida Console" w:hAnsi="Lucida Console" w:cs="Lucida Console"/>
+          <w:sz w:val="28"/>
+          <w:szCs w:val="28"/>
+        </w:rPr>
+      </w:pPr>
+      <w:r>
+        <w:rPr>
+          <w:rFonts w:ascii="Lucida Console" w:hAnsi="Lucida Console" w:cs="Lucida Console"/>
+          <w:sz w:val="28"/>
+          <w:szCs w:val="28"/>
+        </w:rPr>
+        <w:t>Please enter the next birth weight, -1 when done: 0</w:t>
+      </w:r>
+    </w:p>
+    <w:p>
+      <w:pPr>
+        <w:autoSpaceDE w:val="0"/>
+        <w:autoSpaceDN w:val="0"/>
+        <w:adjustRightInd w:val="0"/>
+        <w:spacing w:after="0" w:line="240" w:lineRule="auto"/>
+        <w:rPr>
+          <w:rFonts w:ascii="Lucida Console" w:hAnsi="Lucida Console" w:cs="Lucida Console"/>
+          <w:sz w:val="28"/>
+          <w:szCs w:val="28"/>
+        </w:rPr>
+      </w:pPr>
+      <w:r>
+        <w:rPr>
+          <w:rFonts w:ascii="Lucida Console" w:hAnsi="Lucida Console" w:cs="Lucida Console"/>
+          <w:sz w:val="28"/>
+          <w:szCs w:val="28"/>
+        </w:rPr>
+        <w:t>That is an invalid weight.</w:t>
+      </w:r>
+    </w:p>
+    <w:p>
+      <w:pPr>
+        <w:autoSpaceDE w:val="0"/>
+        <w:autoSpaceDN w:val="0"/>
+        <w:adjustRightInd w:val="0"/>
+        <w:spacing w:after="0" w:line="240" w:lineRule="auto"/>
+        <w:rPr>
+          <w:rFonts w:ascii="Lucida Console" w:hAnsi="Lucida Console" w:cs="Lucida Console"/>
+          <w:sz w:val="28"/>
+          <w:szCs w:val="28"/>
+        </w:rPr>
+      </w:pPr>
+      <w:r>
+        <w:rPr>
+          <w:rFonts w:ascii="Lucida Console" w:hAnsi="Lucida Console" w:cs="Lucida Console"/>
+          <w:sz w:val="28"/>
+          <w:szCs w:val="28"/>
+        </w:rPr>
+        <w:t>Please enter the next birth weight, -1 when done: 3515</w:t>
+      </w:r>
+    </w:p>
+    <w:p>
+      <w:pPr>
+        <w:autoSpaceDE w:val="0"/>
+        <w:autoSpaceDN w:val="0"/>
+        <w:adjustRightInd w:val="0"/>
+        <w:spacing w:after="0" w:line="240" w:lineRule="auto"/>
+        <w:rPr>
+          <w:rFonts w:ascii="Lucida Console" w:hAnsi="Lucida Console" w:cs="Lucida Console"/>
+          <w:sz w:val="28"/>
+          <w:szCs w:val="28"/>
+        </w:rPr>
+      </w:pPr>
+      <w:r>
+        <w:rPr>
+          <w:rFonts w:ascii="Lucida Console" w:hAnsi="Lucida Console" w:cs="Lucida Console"/>
+          <w:sz w:val="28"/>
+          <w:szCs w:val="28"/>
+        </w:rPr>
+        <w:t>Please enter the next birth weight, -1 when done: 3345</w:t>
+      </w:r>
+    </w:p>
+    <w:p>
+      <w:pPr>
+        <w:autoSpaceDE w:val="0"/>
+        <w:autoSpaceDN w:val="0"/>
+        <w:adjustRightInd w:val="0"/>
+        <w:spacing w:after="0" w:line="240" w:lineRule="auto"/>
+        <w:rPr>
+          <w:rFonts w:ascii="Lucida Console" w:hAnsi="Lucida Console" w:cs="Lucida Console"/>
+          <w:sz w:val="28"/>
+          <w:szCs w:val="28"/>
+        </w:rPr>
+      </w:pPr>
+      <w:r>
+        <w:rPr>
+          <w:rFonts w:ascii="Lucida Console" w:hAnsi="Lucida Console" w:cs="Lucida Console"/>
+          <w:sz w:val="28"/>
+          <w:szCs w:val="28"/>
+        </w:rPr>
+        <w:t>Please enter the next birth weight, -1 when done: 5358</w:t>
+      </w:r>
+    </w:p>
+    <w:p>
+      <w:pPr>
+        <w:autoSpaceDE w:val="0"/>
+        <w:autoSpaceDN w:val="0"/>
+        <w:adjustRightInd w:val="0"/>
+        <w:spacing w:after="0" w:line="240" w:lineRule="auto"/>
+        <w:rPr>
+          <w:rFonts w:ascii="Lucida Console" w:hAnsi="Lucida Console" w:cs="Lucida Console"/>
+          <w:sz w:val="28"/>
+          <w:szCs w:val="28"/>
+        </w:rPr>
+      </w:pPr>
+      <w:r>
+        <w:rPr>
+          <w:rFonts w:ascii="Lucida Console" w:hAnsi="Lucida Console" w:cs="Lucida Console"/>
+          <w:sz w:val="28"/>
+          <w:szCs w:val="28"/>
+        </w:rPr>
+        <w:t>Please enter the next birth weight, -1 when done: 3260</w:t>
+      </w:r>
+    </w:p>
+    <w:p>
+      <w:pPr>
+        <w:autoSpaceDE w:val="0"/>
+        <w:autoSpaceDN w:val="0"/>
+        <w:adjustRightInd w:val="0"/>
+        <w:spacing w:after="0" w:line="240" w:lineRule="auto"/>
+        <w:rPr>
+          <w:rFonts w:ascii="Lucida Console" w:hAnsi="Lucida Console" w:cs="Lucida Console"/>
+          <w:sz w:val="28"/>
+          <w:szCs w:val="28"/>
+        </w:rPr>
+      </w:pPr>
+      <w:r>
+        <w:rPr>
+          <w:rFonts w:ascii="Lucida Console" w:hAnsi="Lucida Console" w:cs="Lucida Console"/>
+          <w:sz w:val="28"/>
+          <w:szCs w:val="28"/>
+        </w:rPr>
+        <w:t>Please enter the next birth weight, -1 when done: -2</w:t>
+      </w:r>
+    </w:p>
+    <w:p>
+      <w:pPr>
+        <w:autoSpaceDE w:val="0"/>
+        <w:autoSpaceDN w:val="0"/>
+        <w:adjustRightInd w:val="0"/>
+        <w:spacing w:after="0" w:line="240" w:lineRule="auto"/>
+        <w:rPr>
+          <w:rFonts w:ascii="Lucida Console" w:hAnsi="Lucida Console" w:cs="Lucida Console"/>
+          <w:sz w:val="28"/>
+          <w:szCs w:val="28"/>
+        </w:rPr>
+      </w:pPr>
+      <w:r>
+        <w:rPr>
+          <w:rFonts w:ascii="Lucida Console" w:hAnsi="Lucida Console" w:cs="Lucida Console"/>
+          <w:sz w:val="28"/>
+          <w:szCs w:val="28"/>
+        </w:rPr>
+        <w:t>That is an invalid weight.</w:t>
+      </w:r>
+    </w:p>
+    <w:p>
+      <w:pPr>
+        <w:autoSpaceDE w:val="0"/>
+        <w:autoSpaceDN w:val="0"/>
+        <w:adjustRightInd w:val="0"/>
+        <w:spacing w:after="0" w:line="240" w:lineRule="auto"/>
+        <w:rPr>
+          <w:rFonts w:ascii="Lucida Console" w:hAnsi="Lucida Console" w:cs="Lucida Console"/>
+          <w:sz w:val="28"/>
+          <w:szCs w:val="28"/>
+        </w:rPr>
+      </w:pPr>
+      <w:r>
+        <w:rPr>
+          <w:rFonts w:ascii="Lucida Console" w:hAnsi="Lucida Console" w:cs="Lucida Console"/>
+          <w:sz w:val="28"/>
+          <w:szCs w:val="28"/>
+        </w:rPr>
+        <w:t>Please enter the next birth weight, -1 when done: 3657</w:t>
+      </w:r>
+    </w:p>
+    <w:p>
+      <w:pPr>
+        <w:autoSpaceDE w:val="0"/>
+        <w:autoSpaceDN w:val="0"/>
+        <w:adjustRightInd w:val="0"/>
+        <w:spacing w:after="0" w:line="240" w:lineRule="auto"/>
+        <w:rPr>
+          <w:rFonts w:ascii="Lucida Console" w:hAnsi="Lucida Console" w:cs="Lucida Console"/>
+          <w:sz w:val="28"/>
+          <w:szCs w:val="28"/>
+        </w:rPr>
+      </w:pPr>
+      <w:r>
+        <w:rPr>
+          <w:rFonts w:ascii="Lucida Console" w:hAnsi="Lucida Console" w:cs="Lucida Console"/>
+          <w:sz w:val="28"/>
+          <w:szCs w:val="28"/>
+        </w:rPr>
+        <w:t>Please enter the next birth weight, -1 when done: 3062</w:t>
+      </w:r>
+    </w:p>
+    <w:p>
+      <w:pPr>
+        <w:autoSpaceDE w:val="0"/>
+        <w:autoSpaceDN w:val="0"/>
+        <w:adjustRightInd w:val="0"/>
+        <w:spacing w:after="0" w:line="240" w:lineRule="auto"/>
+        <w:rPr>
+          <w:rFonts w:ascii="Lucida Console" w:hAnsi="Lucida Console" w:cs="Lucida Console"/>
+          <w:sz w:val="28"/>
+          <w:szCs w:val="28"/>
+        </w:rPr>
+      </w:pPr>
+      <w:r>
+        <w:rPr>
+          <w:rFonts w:ascii="Lucida Console" w:hAnsi="Lucida Console" w:cs="Lucida Console"/>
+          <w:sz w:val="28"/>
+          <w:szCs w:val="28"/>
+        </w:rPr>
+        <w:t>Please enter the next birth weight, -1 when done: -1</w:t>
+      </w:r>
+    </w:p>
+    <w:p>
+      <w:pPr>
+        <w:autoSpaceDE w:val="0"/>
+        <w:autoSpaceDN w:val="0"/>
+        <w:adjustRightInd w:val="0"/>
+        <w:spacing w:after="0" w:line="240" w:lineRule="auto"/>
+        <w:rPr>
+          <w:rFonts w:ascii="Lucida Console" w:hAnsi="Lucida Console" w:cs="Lucida Console"/>
+          <w:sz w:val="28"/>
+          <w:szCs w:val="28"/>
+        </w:rPr>
+      </w:pPr>
+      <w:r>
+        <w:rPr>
+          <w:rFonts w:ascii="Lucida Console" w:hAnsi="Lucida Console" w:cs="Lucida Console"/>
+          <w:sz w:val="28"/>
+          <w:szCs w:val="28"/>
+        </w:rPr>
+        <w:t>Category                Average             Number              % of Total</w:t>
+      </w:r>
+    </w:p>
+    <w:p>
+      <w:pPr>
+        <w:autoSpaceDE w:val="0"/>
+        <w:autoSpaceDN w:val="0"/>
+        <w:adjustRightInd w:val="0"/>
+        <w:spacing w:after="0" w:line="240" w:lineRule="auto"/>
+        <w:rPr>
+          <w:rFonts w:ascii="Lucida Console" w:hAnsi="Lucida Console" w:cs="Lucida Console"/>
+          <w:sz w:val="28"/>
+          <w:szCs w:val="28"/>
+        </w:rPr>
+      </w:pPr>
+      <w:r>
+        <w:rPr>
+          <w:rFonts w:ascii="Lucida Console" w:hAnsi="Lucida Console" w:cs="Lucida Console"/>
+          <w:sz w:val="28"/>
+          <w:szCs w:val="28"/>
+        </w:rPr>
+        <w:t>Extremely LBW           0.00                0                   0.00</w:t>
+      </w:r>
+    </w:p>
+    <w:p>
+      <w:pPr>
+        <w:autoSpaceDE w:val="0"/>
+        <w:autoSpaceDN w:val="0"/>
+        <w:adjustRightInd w:val="0"/>
+        <w:spacing w:after="0" w:line="240" w:lineRule="auto"/>
+        <w:rPr>
+          <w:rFonts w:ascii="Lucida Console" w:hAnsi="Lucida Console" w:cs="Lucida Console"/>
+          <w:sz w:val="28"/>
+          <w:szCs w:val="28"/>
+        </w:rPr>
+      </w:pPr>
+      <w:r>
+        <w:rPr>
+          <w:rFonts w:ascii="Lucida Console" w:hAnsi="Lucida Console" w:cs="Lucida Console"/>
+          <w:sz w:val="28"/>
+          <w:szCs w:val="28"/>
+        </w:rPr>
+        <w:t>Very LBW                0.00                0                   0.00</w:t>
+      </w:r>
+    </w:p>
+    <w:p>
+      <w:pPr>
+        <w:autoSpaceDE w:val="0"/>
+        <w:autoSpaceDN w:val="0"/>
+        <w:adjustRightInd w:val="0"/>
+        <w:spacing w:after="0" w:line="240" w:lineRule="auto"/>
+        <w:rPr>
+          <w:rFonts w:ascii="Lucida Console" w:hAnsi="Lucida Console" w:cs="Lucida Console"/>
+          <w:sz w:val="28"/>
+          <w:szCs w:val="28"/>
+        </w:rPr>
+      </w:pPr>
+      <w:r>
+        <w:rPr>
+          <w:rFonts w:ascii="Lucida Console" w:hAnsi="Lucida Console" w:cs="Lucida Console"/>
+          <w:sz w:val="28"/>
+          <w:szCs w:val="28"/>
+        </w:rPr>
+        <w:t>Low Birth Weight        2183.00             1                   12.50</w:t>
+      </w:r>
+    </w:p>
+    <w:p>
+      <w:pPr>
+        <w:autoSpaceDE w:val="0"/>
+        <w:autoSpaceDN w:val="0"/>
+        <w:adjustRightInd w:val="0"/>
+        <w:spacing w:after="0" w:line="240" w:lineRule="auto"/>
+        <w:rPr>
+          <w:rFonts w:ascii="Lucida Console" w:hAnsi="Lucida Console" w:cs="Lucida Console"/>
+          <w:sz w:val="28"/>
+          <w:szCs w:val="28"/>
+        </w:rPr>
+      </w:pPr>
+      <w:r>
+        <w:rPr>
+          <w:rFonts w:ascii="Lucida Console" w:hAnsi="Lucida Console" w:cs="Lucida Console"/>
+          <w:sz w:val="28"/>
+          <w:szCs w:val="28"/>
+        </w:rPr>
+        <w:t>Normal Weight           3697.57             7                   87.50</w:t>
+      </w:r>
+    </w:p>
+    <w:p/>
+    <w:p>
+      <w:pPr>
         <w:pStyle w:val="Heading4"/>
       </w:pPr>
       <w:r>
@@ -2036,38 +3585,38 @@
         <w:pStyle w:val="Heading4"/>
       </w:pPr>
       <w:r>
+        <w:t xml:space="preserve">Purpose </w:t>
+      </w:r>
+    </w:p>
+    <w:p>
+      <w:r>
+        <w:t>No weights entered</w:t>
+      </w:r>
+    </w:p>
+    <w:p>
+      <w:pPr>
+        <w:pStyle w:val="Heading4"/>
+      </w:pPr>
+      <w:r>
+        <w:t>Input</w:t>
+      </w:r>
+    </w:p>
+    <w:p>
+      <w:r>
+        <w:t>Data:</w:t>
+      </w:r>
+    </w:p>
+    <w:p>
+      <w:r>
+        <w:t xml:space="preserve"> -1</w:t>
+      </w:r>
+    </w:p>
+    <w:p>
+      <w:pPr>
+        <w:pStyle w:val="Heading4"/>
+      </w:pPr>
+      <w:r>
         <w:lastRenderedPageBreak/>
-        <w:t xml:space="preserve">Purpose </w:t>
-      </w:r>
-    </w:p>
-    <w:p>
-      <w:r>
-        <w:t>No weights entered</w:t>
-      </w:r>
-    </w:p>
-    <w:p>
-      <w:pPr>
-        <w:pStyle w:val="Heading4"/>
-      </w:pPr>
-      <w:r>
-        <w:t>Input</w:t>
-      </w:r>
-    </w:p>
-    <w:p>
-      <w:r>
-        <w:t>Data:</w:t>
-      </w:r>
-    </w:p>
-    <w:p>
-      <w:r>
-        <w:t xml:space="preserve"> -1</w:t>
-      </w:r>
-    </w:p>
-    <w:p>
-      <w:pPr>
-        <w:pStyle w:val="Heading4"/>
-      </w:pPr>
-      <w:r>
         <w:t>Expected output</w:t>
       </w:r>
       <w:r>
@@ -2109,6 +3658,49 @@
         <w:t>Paste your program executing in the testing document here.  Show a complete execution:  both inputs and output.</w:t>
       </w:r>
     </w:p>
+    <w:p>
+      <w:pPr>
+        <w:autoSpaceDE w:val="0"/>
+        <w:autoSpaceDN w:val="0"/>
+        <w:adjustRightInd w:val="0"/>
+        <w:spacing w:after="0" w:line="240" w:lineRule="auto"/>
+        <w:rPr>
+          <w:rFonts w:ascii="Lucida Console" w:hAnsi="Lucida Console" w:cs="Lucida Console"/>
+          <w:sz w:val="28"/>
+          <w:szCs w:val="28"/>
+        </w:rPr>
+      </w:pPr>
+      <w:r>
+        <w:rPr>
+          <w:rFonts w:ascii="Lucida Console" w:hAnsi="Lucida Console" w:cs="Lucida Console"/>
+          <w:sz w:val="28"/>
+          <w:szCs w:val="28"/>
+        </w:rPr>
+        <w:t>Please enter the next birth weight, -1 when done: -1</w:t>
+      </w:r>
+    </w:p>
+    <w:p>
+      <w:pPr>
+        <w:autoSpaceDE w:val="0"/>
+        <w:autoSpaceDN w:val="0"/>
+        <w:adjustRightInd w:val="0"/>
+        <w:spacing w:after="0" w:line="240" w:lineRule="auto"/>
+        <w:rPr>
+          <w:rFonts w:ascii="Lucida Console" w:hAnsi="Lucida Console" w:cs="Lucida Console"/>
+          <w:sz w:val="28"/>
+          <w:szCs w:val="28"/>
+        </w:rPr>
+      </w:pPr>
+      <w:r>
+        <w:rPr>
+          <w:rFonts w:ascii="Lucida Console" w:hAnsi="Lucida Console" w:cs="Lucida Console"/>
+          <w:sz w:val="28"/>
+          <w:szCs w:val="28"/>
+        </w:rPr>
+        <w:t>No weights were entered.</w:t>
+      </w:r>
+    </w:p>
+    <w:p/>
     <w:p>
       <w:pPr>
         <w:pStyle w:val="Heading4"/>
@@ -2280,6 +3872,7 @@
         <v:shape id="PowerPlusWaterMarkObject1694205954" o:spid="_x0000_s2050" type="#_x0000_t136" style="position:absolute;margin-left:0;margin-top:0;width:560.85pt;height:98.95pt;rotation:315;z-index:-251655168;mso-position-horizontal:center;mso-position-horizontal-relative:margin;mso-position-vertical:center;mso-position-vertical-relative:margin" o:allowincell="f" fillcolor="silver" stroked="f">
           <v:fill opacity=".5"/>
           <v:textpath style="font-family:&quot;Calibri&quot;;font-size:1pt" string="Copyrighted Material"/>
+          <w10:wrap anchorx="margin" anchory="margin"/>
         </v:shape>
       </w:pict>
     </w:r>
@@ -2325,6 +3918,7 @@
         <v:shape id="PowerPlusWaterMarkObject1694205955" o:spid="_x0000_s2051" type="#_x0000_t136" style="position:absolute;margin-left:0;margin-top:0;width:560.85pt;height:98.95pt;rotation:315;z-index:-251653120;mso-position-horizontal:center;mso-position-horizontal-relative:margin;mso-position-vertical:center;mso-position-vertical-relative:margin" o:allowincell="f" fillcolor="silver" stroked="f">
           <v:fill opacity=".5"/>
           <v:textpath style="font-family:&quot;Calibri&quot;;font-size:1pt" string="Copyrighted Material"/>
+          <w10:wrap anchorx="margin" anchory="margin"/>
         </v:shape>
       </w:pict>
     </w:r>
@@ -2370,6 +3964,7 @@
         <v:shape id="PowerPlusWaterMarkObject1694205953" o:spid="_x0000_s2049" type="#_x0000_t136" style="position:absolute;margin-left:0;margin-top:0;width:560.85pt;height:98.95pt;rotation:315;z-index:-251657216;mso-position-horizontal:center;mso-position-horizontal-relative:margin;mso-position-vertical:center;mso-position-vertical-relative:margin" o:allowincell="f" fillcolor="silver" stroked="f">
           <v:fill opacity=".5"/>
           <v:textpath style="font-family:&quot;Calibri&quot;;font-size:1pt" string="Copyrighted Material"/>
+          <w10:wrap anchorx="margin" anchory="margin"/>
         </v:shape>
       </w:pict>
     </w:r>
@@ -3648,6 +5243,7 @@
     <w:lsdException w:name="HTML Sample" w:semiHidden="1" w:unhideWhenUsed="1"/>
     <w:lsdException w:name="HTML Typewriter" w:semiHidden="1" w:unhideWhenUsed="1"/>
     <w:lsdException w:name="HTML Variable" w:semiHidden="1" w:unhideWhenUsed="1"/>
+    <w:lsdException w:name="Normal Table" w:semiHidden="1" w:unhideWhenUsed="1"/>
     <w:lsdException w:name="annotation subject" w:semiHidden="1" w:unhideWhenUsed="1"/>
     <w:lsdException w:name="No List" w:semiHidden="1" w:unhideWhenUsed="1"/>
     <w:lsdException w:name="Outline List 1" w:semiHidden="1" w:unhideWhenUsed="1"/>
@@ -3694,8 +5290,10 @@
     <w:lsdException w:name="Table Subtle 2" w:semiHidden="1" w:unhideWhenUsed="1"/>
     <w:lsdException w:name="Table Web 1" w:semiHidden="1" w:unhideWhenUsed="1"/>
     <w:lsdException w:name="Table Web 2" w:semiHidden="1" w:unhideWhenUsed="1"/>
+    <w:lsdException w:name="Table Web 3" w:semiHidden="1" w:unhideWhenUsed="1"/>
     <w:lsdException w:name="Balloon Text" w:semiHidden="1" w:unhideWhenUsed="1"/>
     <w:lsdException w:name="Table Grid" w:uiPriority="59"/>
+    <w:lsdException w:name="Table Theme" w:semiHidden="1" w:unhideWhenUsed="1"/>
     <w:lsdException w:name="Placeholder Text" w:semiHidden="1"/>
     <w:lsdException w:name="No Spacing" w:uiPriority="1" w:qFormat="1"/>
     <w:lsdException w:name="Light Shading" w:uiPriority="60"/>

</xml_diff>

<commit_message>
Some final changes to Programming Assignment 2
</commit_message>
<xml_diff>
--- a/Programming Assignment 2/Assumptions and Testing 2.docx
+++ b/Programming Assignment 2/Assumptions and Testing 2.docx
@@ -69,7 +69,34 @@
         <w:rPr>
           <w:rFonts w:cstheme="minorHAnsi"/>
         </w:rPr>
-        <w:t xml:space="preserve">  Include in your submission everything you’ve clarified with the professor.</w:t>
+        <w:t xml:space="preserve">  Include in your submission everything </w:t>
+      </w:r>
+      <w:proofErr w:type="gramStart"/>
+      <w:r>
+        <w:rPr>
+          <w:rFonts w:cstheme="minorHAnsi"/>
+        </w:rPr>
+        <w:t>you’ve</w:t>
+      </w:r>
+      <w:proofErr w:type="gramEnd"/>
+      <w:r>
+        <w:rPr>
+          <w:rFonts w:cstheme="minorHAnsi"/>
+        </w:rPr>
+        <w:t xml:space="preserve"> clarified with the professor.</w:t>
+      </w:r>
+    </w:p>
+    <w:p>
+      <w:pPr>
+        <w:rPr>
+          <w:rFonts w:cstheme="minorHAnsi"/>
+        </w:rPr>
+      </w:pPr>
+      <w:r>
+        <w:rPr>
+          <w:rFonts w:cstheme="minorHAnsi"/>
+        </w:rPr>
+        <w:t>No Clarifications.</w:t>
       </w:r>
     </w:p>
     <w:p>
@@ -95,7 +122,34 @@
         <w:rPr>
           <w:rFonts w:cstheme="minorHAnsi"/>
         </w:rPr>
-        <w:t xml:space="preserve">  Include in your submission anything you assumed but didn’t clarify.  Include a justification.</w:t>
+        <w:t xml:space="preserve">  Include in your submission anything you assumed but </w:t>
+      </w:r>
+      <w:proofErr w:type="gramStart"/>
+      <w:r>
+        <w:rPr>
+          <w:rFonts w:cstheme="minorHAnsi"/>
+        </w:rPr>
+        <w:t>didn’t</w:t>
+      </w:r>
+      <w:proofErr w:type="gramEnd"/>
+      <w:r>
+        <w:rPr>
+          <w:rFonts w:cstheme="minorHAnsi"/>
+        </w:rPr>
+        <w:t xml:space="preserve"> clarify.  Include a justification.</w:t>
+      </w:r>
+    </w:p>
+    <w:p>
+      <w:pPr>
+        <w:rPr>
+          <w:rFonts w:cstheme="minorHAnsi"/>
+        </w:rPr>
+      </w:pPr>
+      <w:r>
+        <w:rPr>
+          <w:rFonts w:cstheme="minorHAnsi"/>
+        </w:rPr>
+        <w:t>No Assumptions.</w:t>
       </w:r>
     </w:p>
     <w:p>
@@ -554,7 +608,21 @@
         <w:rPr>
           <w:rFonts w:cs="Courier New"/>
         </w:rPr>
-        <w:t>ELBW:  Values:  520;  Average:  520; Percentage of total:  1 / 52 * 100 = 1.92%</w:t>
+        <w:t xml:space="preserve">ELBW:  Values:  </w:t>
+      </w:r>
+      <w:proofErr w:type="gramStart"/>
+      <w:r>
+        <w:rPr>
+          <w:rFonts w:cs="Courier New"/>
+        </w:rPr>
+        <w:t>520;  Average</w:t>
+      </w:r>
+      <w:proofErr w:type="gramEnd"/>
+      <w:r>
+        <w:rPr>
+          <w:rFonts w:cs="Courier New"/>
+        </w:rPr>
+        <w:t>:  520; Percentage of total:  1 / 52 * 100 = 1.92%</w:t>
       </w:r>
     </w:p>
     <w:p>
@@ -580,7 +648,21 @@
         <w:rPr>
           <w:rFonts w:cs="Courier New"/>
         </w:rPr>
-        <w:t>LBW:  Values:  2183, 1899, 2410;  Average: 2164; Percentage of total:  3 / 52 * 100 = 5.77%</w:t>
+        <w:t xml:space="preserve">LBW:  Values:  2183, 1899, </w:t>
+      </w:r>
+      <w:proofErr w:type="gramStart"/>
+      <w:r>
+        <w:rPr>
+          <w:rFonts w:cs="Courier New"/>
+        </w:rPr>
+        <w:t>2410;  Average</w:t>
+      </w:r>
+      <w:proofErr w:type="gramEnd"/>
+      <w:r>
+        <w:rPr>
+          <w:rFonts w:cs="Courier New"/>
+        </w:rPr>
+        <w:t>: 2164; Percentage of total:  3 / 52 * 100 = 5.77%</w:t>
       </w:r>
     </w:p>
     <w:p>
@@ -948,6 +1030,7 @@
         <w:pStyle w:val="Heading4"/>
       </w:pPr>
       <w:r>
+        <w:lastRenderedPageBreak/>
         <w:t>Your program running</w:t>
       </w:r>
     </w:p>
@@ -964,1249 +1047,1283 @@
         <w:spacing w:after="0" w:line="240" w:lineRule="auto"/>
         <w:rPr>
           <w:rFonts w:ascii="Lucida Console" w:hAnsi="Lucida Console" w:cs="Lucida Console"/>
-          <w:sz w:val="28"/>
-          <w:szCs w:val="28"/>
-        </w:rPr>
-      </w:pPr>
-      <w:r>
-        <w:rPr>
-          <w:rFonts w:ascii="Lucida Console" w:hAnsi="Lucida Console" w:cs="Lucida Console"/>
-          <w:sz w:val="28"/>
-          <w:szCs w:val="28"/>
-        </w:rPr>
+          <w:sz w:val="20"/>
+          <w:szCs w:val="20"/>
+        </w:rPr>
+      </w:pPr>
+      <w:r>
+        <w:rPr>
+          <w:rFonts w:ascii="Lucida Console" w:hAnsi="Lucida Console" w:cs="Lucida Console"/>
+          <w:sz w:val="20"/>
+          <w:szCs w:val="20"/>
+        </w:rPr>
+        <w:t>Please enter the next birth weight, -1 when done: 2183</w:t>
+      </w:r>
+    </w:p>
+    <w:p>
+      <w:pPr>
+        <w:autoSpaceDE w:val="0"/>
+        <w:autoSpaceDN w:val="0"/>
+        <w:adjustRightInd w:val="0"/>
+        <w:spacing w:after="0" w:line="240" w:lineRule="auto"/>
+        <w:rPr>
+          <w:rFonts w:ascii="Lucida Console" w:hAnsi="Lucida Console" w:cs="Lucida Console"/>
+          <w:sz w:val="20"/>
+          <w:szCs w:val="20"/>
+        </w:rPr>
+      </w:pPr>
+      <w:r>
+        <w:rPr>
+          <w:rFonts w:ascii="Lucida Console" w:hAnsi="Lucida Console" w:cs="Lucida Console"/>
+          <w:sz w:val="20"/>
+          <w:szCs w:val="20"/>
+        </w:rPr>
+        <w:t>Please enter the next birth weight, -1 when done: 3686</w:t>
+      </w:r>
+    </w:p>
+    <w:p>
+      <w:pPr>
+        <w:autoSpaceDE w:val="0"/>
+        <w:autoSpaceDN w:val="0"/>
+        <w:adjustRightInd w:val="0"/>
+        <w:spacing w:after="0" w:line="240" w:lineRule="auto"/>
+        <w:rPr>
+          <w:rFonts w:ascii="Lucida Console" w:hAnsi="Lucida Console" w:cs="Lucida Console"/>
+          <w:sz w:val="20"/>
+          <w:szCs w:val="20"/>
+        </w:rPr>
+      </w:pPr>
+      <w:r>
+        <w:rPr>
+          <w:rFonts w:ascii="Lucida Console" w:hAnsi="Lucida Console" w:cs="Lucida Console"/>
+          <w:sz w:val="20"/>
+          <w:szCs w:val="20"/>
+        </w:rPr>
+        <w:t>Please enter the next birth weight, -1 when done: 3459</w:t>
+      </w:r>
+    </w:p>
+    <w:p>
+      <w:pPr>
+        <w:autoSpaceDE w:val="0"/>
+        <w:autoSpaceDN w:val="0"/>
+        <w:adjustRightInd w:val="0"/>
+        <w:spacing w:after="0" w:line="240" w:lineRule="auto"/>
+        <w:rPr>
+          <w:rFonts w:ascii="Lucida Console" w:hAnsi="Lucida Console" w:cs="Lucida Console"/>
+          <w:sz w:val="20"/>
+          <w:szCs w:val="20"/>
+        </w:rPr>
+      </w:pPr>
+      <w:r>
+        <w:rPr>
+          <w:rFonts w:ascii="Lucida Console" w:hAnsi="Lucida Console" w:cs="Lucida Console"/>
+          <w:sz w:val="20"/>
+          <w:szCs w:val="20"/>
+        </w:rPr>
+        <w:t>Please enter the next birth weight, -1 when done: 3515</w:t>
+      </w:r>
+    </w:p>
+    <w:p>
+      <w:pPr>
+        <w:autoSpaceDE w:val="0"/>
+        <w:autoSpaceDN w:val="0"/>
+        <w:adjustRightInd w:val="0"/>
+        <w:spacing w:after="0" w:line="240" w:lineRule="auto"/>
+        <w:rPr>
+          <w:rFonts w:ascii="Lucida Console" w:hAnsi="Lucida Console" w:cs="Lucida Console"/>
+          <w:sz w:val="20"/>
+          <w:szCs w:val="20"/>
+        </w:rPr>
+      </w:pPr>
+      <w:r>
+        <w:rPr>
+          <w:rFonts w:ascii="Lucida Console" w:hAnsi="Lucida Console" w:cs="Lucida Console"/>
+          <w:sz w:val="20"/>
+          <w:szCs w:val="20"/>
+        </w:rPr>
+        <w:t>Please enter the next birth weight, -1 when done: 3912</w:t>
+      </w:r>
+    </w:p>
+    <w:p>
+      <w:pPr>
+        <w:autoSpaceDE w:val="0"/>
+        <w:autoSpaceDN w:val="0"/>
+        <w:adjustRightInd w:val="0"/>
+        <w:spacing w:after="0" w:line="240" w:lineRule="auto"/>
+        <w:rPr>
+          <w:rFonts w:ascii="Lucida Console" w:hAnsi="Lucida Console" w:cs="Lucida Console"/>
+          <w:sz w:val="20"/>
+          <w:szCs w:val="20"/>
+        </w:rPr>
+      </w:pPr>
+      <w:r>
+        <w:rPr>
+          <w:rFonts w:ascii="Lucida Console" w:hAnsi="Lucida Console" w:cs="Lucida Console"/>
+          <w:sz w:val="20"/>
+          <w:szCs w:val="20"/>
+        </w:rPr>
+        <w:t>Please enter the next birth weight, -1 when done: 3345</w:t>
+      </w:r>
+    </w:p>
+    <w:p>
+      <w:pPr>
+        <w:autoSpaceDE w:val="0"/>
+        <w:autoSpaceDN w:val="0"/>
+        <w:adjustRightInd w:val="0"/>
+        <w:spacing w:after="0" w:line="240" w:lineRule="auto"/>
+        <w:rPr>
+          <w:rFonts w:ascii="Lucida Console" w:hAnsi="Lucida Console" w:cs="Lucida Console"/>
+          <w:sz w:val="20"/>
+          <w:szCs w:val="20"/>
+        </w:rPr>
+      </w:pPr>
+      <w:r>
+        <w:rPr>
+          <w:rFonts w:ascii="Lucida Console" w:hAnsi="Lucida Console" w:cs="Lucida Console"/>
+          <w:sz w:val="20"/>
+          <w:szCs w:val="20"/>
+        </w:rPr>
+        <w:t>Please enter the next birth weight, -1 when done: 3941</w:t>
+      </w:r>
+    </w:p>
+    <w:p>
+      <w:pPr>
+        <w:autoSpaceDE w:val="0"/>
+        <w:autoSpaceDN w:val="0"/>
+        <w:adjustRightInd w:val="0"/>
+        <w:spacing w:after="0" w:line="240" w:lineRule="auto"/>
+        <w:rPr>
+          <w:rFonts w:ascii="Lucida Console" w:hAnsi="Lucida Console" w:cs="Lucida Console"/>
+          <w:sz w:val="20"/>
+          <w:szCs w:val="20"/>
+        </w:rPr>
+      </w:pPr>
+      <w:r>
+        <w:rPr>
+          <w:rFonts w:ascii="Lucida Console" w:hAnsi="Lucida Console" w:cs="Lucida Console"/>
+          <w:sz w:val="20"/>
+          <w:szCs w:val="20"/>
+        </w:rPr>
+        <w:t>Please enter the next birth weight, -1 when done: 5358</w:t>
+      </w:r>
+    </w:p>
+    <w:p>
+      <w:pPr>
+        <w:autoSpaceDE w:val="0"/>
+        <w:autoSpaceDN w:val="0"/>
+        <w:adjustRightInd w:val="0"/>
+        <w:spacing w:after="0" w:line="240" w:lineRule="auto"/>
+        <w:rPr>
+          <w:rFonts w:ascii="Lucida Console" w:hAnsi="Lucida Console" w:cs="Lucida Console"/>
+          <w:sz w:val="20"/>
+          <w:szCs w:val="20"/>
+        </w:rPr>
+      </w:pPr>
+      <w:r>
+        <w:rPr>
+          <w:rFonts w:ascii="Lucida Console" w:hAnsi="Lucida Console" w:cs="Lucida Console"/>
+          <w:sz w:val="20"/>
+          <w:szCs w:val="20"/>
+        </w:rPr>
+        <w:t>Please enter the next birth weight, -1 when done: 3260</w:t>
+      </w:r>
+    </w:p>
+    <w:p>
+      <w:pPr>
+        <w:autoSpaceDE w:val="0"/>
+        <w:autoSpaceDN w:val="0"/>
+        <w:adjustRightInd w:val="0"/>
+        <w:spacing w:after="0" w:line="240" w:lineRule="auto"/>
+        <w:rPr>
+          <w:rFonts w:ascii="Lucida Console" w:hAnsi="Lucida Console" w:cs="Lucida Console"/>
+          <w:sz w:val="20"/>
+          <w:szCs w:val="20"/>
+        </w:rPr>
+      </w:pPr>
+      <w:r>
+        <w:rPr>
+          <w:rFonts w:ascii="Lucida Console" w:hAnsi="Lucida Console" w:cs="Lucida Console"/>
+          <w:sz w:val="20"/>
+          <w:szCs w:val="20"/>
+        </w:rPr>
+        <w:t>Please enter the next birth weight, -1 when done: 1899</w:t>
+      </w:r>
+    </w:p>
+    <w:p>
+      <w:pPr>
+        <w:autoSpaceDE w:val="0"/>
+        <w:autoSpaceDN w:val="0"/>
+        <w:adjustRightInd w:val="0"/>
+        <w:spacing w:after="0" w:line="240" w:lineRule="auto"/>
+        <w:rPr>
+          <w:rFonts w:ascii="Lucida Console" w:hAnsi="Lucida Console" w:cs="Lucida Console"/>
+          <w:sz w:val="20"/>
+          <w:szCs w:val="20"/>
+        </w:rPr>
+      </w:pPr>
+      <w:r>
+        <w:rPr>
+          <w:rFonts w:ascii="Lucida Console" w:hAnsi="Lucida Console" w:cs="Lucida Console"/>
+          <w:sz w:val="20"/>
+          <w:szCs w:val="20"/>
+        </w:rPr>
+        <w:t>Please enter the next birth weight, -1 when done: 3657</w:t>
+      </w:r>
+    </w:p>
+    <w:p>
+      <w:pPr>
+        <w:autoSpaceDE w:val="0"/>
+        <w:autoSpaceDN w:val="0"/>
+        <w:adjustRightInd w:val="0"/>
+        <w:spacing w:after="0" w:line="240" w:lineRule="auto"/>
+        <w:rPr>
+          <w:rFonts w:ascii="Lucida Console" w:hAnsi="Lucida Console" w:cs="Lucida Console"/>
+          <w:sz w:val="20"/>
+          <w:szCs w:val="20"/>
+        </w:rPr>
+      </w:pPr>
+      <w:r>
+        <w:rPr>
+          <w:rFonts w:ascii="Lucida Console" w:hAnsi="Lucida Console" w:cs="Lucida Console"/>
+          <w:sz w:val="20"/>
+          <w:szCs w:val="20"/>
+        </w:rPr>
+        <w:t>Please enter the next birth weight, -1 when done: 4905</w:t>
+      </w:r>
+    </w:p>
+    <w:p>
+      <w:pPr>
+        <w:autoSpaceDE w:val="0"/>
+        <w:autoSpaceDN w:val="0"/>
+        <w:adjustRightInd w:val="0"/>
+        <w:spacing w:after="0" w:line="240" w:lineRule="auto"/>
+        <w:rPr>
+          <w:rFonts w:ascii="Lucida Console" w:hAnsi="Lucida Console" w:cs="Lucida Console"/>
+          <w:sz w:val="20"/>
+          <w:szCs w:val="20"/>
+        </w:rPr>
+      </w:pPr>
+      <w:r>
+        <w:rPr>
+          <w:rFonts w:ascii="Lucida Console" w:hAnsi="Lucida Console" w:cs="Lucida Console"/>
+          <w:sz w:val="20"/>
+          <w:szCs w:val="20"/>
+        </w:rPr>
+        <w:t>Please enter the next birth weight, -1 when done: 3062</w:t>
+      </w:r>
+    </w:p>
+    <w:p>
+      <w:pPr>
+        <w:autoSpaceDE w:val="0"/>
+        <w:autoSpaceDN w:val="0"/>
+        <w:adjustRightInd w:val="0"/>
+        <w:spacing w:after="0" w:line="240" w:lineRule="auto"/>
+        <w:rPr>
+          <w:rFonts w:ascii="Lucida Console" w:hAnsi="Lucida Console" w:cs="Lucida Console"/>
+          <w:sz w:val="20"/>
+          <w:szCs w:val="20"/>
+        </w:rPr>
+      </w:pPr>
+      <w:r>
+        <w:rPr>
+          <w:rFonts w:ascii="Lucida Console" w:hAnsi="Lucida Console" w:cs="Lucida Console"/>
+          <w:sz w:val="20"/>
+          <w:szCs w:val="20"/>
+        </w:rPr>
+        <w:t>Please enter the next birth weight, -1 when done: 3912</w:t>
+      </w:r>
+    </w:p>
+    <w:p>
+      <w:pPr>
+        <w:autoSpaceDE w:val="0"/>
+        <w:autoSpaceDN w:val="0"/>
+        <w:adjustRightInd w:val="0"/>
+        <w:spacing w:after="0" w:line="240" w:lineRule="auto"/>
+        <w:rPr>
+          <w:rFonts w:ascii="Lucida Console" w:hAnsi="Lucida Console" w:cs="Lucida Console"/>
+          <w:sz w:val="20"/>
+          <w:szCs w:val="20"/>
+        </w:rPr>
+      </w:pPr>
+      <w:r>
+        <w:rPr>
+          <w:rFonts w:ascii="Lucida Console" w:hAnsi="Lucida Console" w:cs="Lucida Console"/>
+          <w:sz w:val="20"/>
+          <w:szCs w:val="20"/>
+        </w:rPr>
+        <w:t>Please enter the next birth weight, -1 when done: 520</w:t>
+      </w:r>
+    </w:p>
+    <w:p>
+      <w:pPr>
+        <w:autoSpaceDE w:val="0"/>
+        <w:autoSpaceDN w:val="0"/>
+        <w:adjustRightInd w:val="0"/>
+        <w:spacing w:after="0" w:line="240" w:lineRule="auto"/>
+        <w:rPr>
+          <w:rFonts w:ascii="Lucida Console" w:hAnsi="Lucida Console" w:cs="Lucida Console"/>
+          <w:sz w:val="20"/>
+          <w:szCs w:val="20"/>
+        </w:rPr>
+      </w:pPr>
+      <w:r>
+        <w:rPr>
+          <w:rFonts w:ascii="Lucida Console" w:hAnsi="Lucida Console" w:cs="Lucida Console"/>
+          <w:sz w:val="20"/>
+          <w:szCs w:val="20"/>
+        </w:rPr>
+        <w:t>Please enter the next birth weight, -1 when done: 3005</w:t>
+      </w:r>
+    </w:p>
+    <w:p>
+      <w:pPr>
+        <w:autoSpaceDE w:val="0"/>
+        <w:autoSpaceDN w:val="0"/>
+        <w:adjustRightInd w:val="0"/>
+        <w:spacing w:after="0" w:line="240" w:lineRule="auto"/>
+        <w:rPr>
+          <w:rFonts w:ascii="Lucida Console" w:hAnsi="Lucida Console" w:cs="Lucida Console"/>
+          <w:sz w:val="20"/>
+          <w:szCs w:val="20"/>
+        </w:rPr>
+      </w:pPr>
+      <w:r>
+        <w:rPr>
+          <w:rFonts w:ascii="Lucida Console" w:hAnsi="Lucida Console" w:cs="Lucida Console"/>
+          <w:sz w:val="20"/>
+          <w:szCs w:val="20"/>
+        </w:rPr>
+        <w:t>Please enter the next birth weight, -1 when done: 3232</w:t>
+      </w:r>
+    </w:p>
+    <w:p>
+      <w:pPr>
+        <w:autoSpaceDE w:val="0"/>
+        <w:autoSpaceDN w:val="0"/>
+        <w:adjustRightInd w:val="0"/>
+        <w:spacing w:after="0" w:line="240" w:lineRule="auto"/>
+        <w:rPr>
+          <w:rFonts w:ascii="Lucida Console" w:hAnsi="Lucida Console" w:cs="Lucida Console"/>
+          <w:sz w:val="20"/>
+          <w:szCs w:val="20"/>
+        </w:rPr>
+      </w:pPr>
+      <w:r>
+        <w:rPr>
+          <w:rFonts w:ascii="Lucida Console" w:hAnsi="Lucida Console" w:cs="Lucida Console"/>
+          <w:sz w:val="20"/>
+          <w:szCs w:val="20"/>
+        </w:rPr>
+        <w:t>Please enter the next birth weight, -1 when done: 3487</w:t>
+      </w:r>
+    </w:p>
+    <w:p>
+      <w:pPr>
+        <w:autoSpaceDE w:val="0"/>
+        <w:autoSpaceDN w:val="0"/>
+        <w:adjustRightInd w:val="0"/>
+        <w:spacing w:after="0" w:line="240" w:lineRule="auto"/>
+        <w:rPr>
+          <w:rFonts w:ascii="Lucida Console" w:hAnsi="Lucida Console" w:cs="Lucida Console"/>
+          <w:sz w:val="20"/>
+          <w:szCs w:val="20"/>
+        </w:rPr>
+      </w:pPr>
+      <w:r>
+        <w:rPr>
+          <w:rFonts w:ascii="Lucida Console" w:hAnsi="Lucida Console" w:cs="Lucida Console"/>
+          <w:sz w:val="20"/>
+          <w:szCs w:val="20"/>
+        </w:rPr>
+        <w:t>Please enter the next birth weight, -1 when done: 2920</w:t>
+      </w:r>
+    </w:p>
+    <w:p>
+      <w:pPr>
+        <w:autoSpaceDE w:val="0"/>
+        <w:autoSpaceDN w:val="0"/>
+        <w:adjustRightInd w:val="0"/>
+        <w:spacing w:after="0" w:line="240" w:lineRule="auto"/>
+        <w:rPr>
+          <w:rFonts w:ascii="Lucida Console" w:hAnsi="Lucida Console" w:cs="Lucida Console"/>
+          <w:sz w:val="20"/>
+          <w:szCs w:val="20"/>
+        </w:rPr>
+      </w:pPr>
+      <w:r>
+        <w:rPr>
+          <w:rFonts w:ascii="Lucida Console" w:hAnsi="Lucida Console" w:cs="Lucida Console"/>
+          <w:sz w:val="20"/>
+          <w:szCs w:val="20"/>
+        </w:rPr>
+        <w:t>Please enter the next birth weight, -1 when done: 3430</w:t>
+      </w:r>
+    </w:p>
+    <w:p>
+      <w:pPr>
+        <w:autoSpaceDE w:val="0"/>
+        <w:autoSpaceDN w:val="0"/>
+        <w:adjustRightInd w:val="0"/>
+        <w:spacing w:after="0" w:line="240" w:lineRule="auto"/>
+        <w:rPr>
+          <w:rFonts w:ascii="Lucida Console" w:hAnsi="Lucida Console" w:cs="Lucida Console"/>
+          <w:sz w:val="20"/>
+          <w:szCs w:val="20"/>
+        </w:rPr>
+      </w:pPr>
+      <w:r>
+        <w:rPr>
+          <w:rFonts w:ascii="Lucida Console" w:hAnsi="Lucida Console" w:cs="Lucida Console"/>
+          <w:sz w:val="20"/>
+          <w:szCs w:val="20"/>
+        </w:rPr>
+        <w:t>Please enter the next birth weight, -1 when done: 2410</w:t>
+      </w:r>
+    </w:p>
+    <w:p>
+      <w:pPr>
+        <w:autoSpaceDE w:val="0"/>
+        <w:autoSpaceDN w:val="0"/>
+        <w:adjustRightInd w:val="0"/>
+        <w:spacing w:after="0" w:line="240" w:lineRule="auto"/>
+        <w:rPr>
+          <w:rFonts w:ascii="Lucida Console" w:hAnsi="Lucida Console" w:cs="Lucida Console"/>
+          <w:sz w:val="20"/>
+          <w:szCs w:val="20"/>
+        </w:rPr>
+      </w:pPr>
+      <w:r>
+        <w:rPr>
+          <w:rFonts w:ascii="Lucida Console" w:hAnsi="Lucida Console" w:cs="Lucida Console"/>
+          <w:sz w:val="20"/>
+          <w:szCs w:val="20"/>
+        </w:rPr>
+        <w:t>Please enter the next birth weight, -1 when done: 4536</w:t>
+      </w:r>
+    </w:p>
+    <w:p>
+      <w:pPr>
+        <w:autoSpaceDE w:val="0"/>
+        <w:autoSpaceDN w:val="0"/>
+        <w:adjustRightInd w:val="0"/>
+        <w:spacing w:after="0" w:line="240" w:lineRule="auto"/>
+        <w:rPr>
+          <w:rFonts w:ascii="Lucida Console" w:hAnsi="Lucida Console" w:cs="Lucida Console"/>
+          <w:sz w:val="20"/>
+          <w:szCs w:val="20"/>
+        </w:rPr>
+      </w:pPr>
+      <w:r>
+        <w:rPr>
+          <w:rFonts w:ascii="Lucida Console" w:hAnsi="Lucida Console" w:cs="Lucida Console"/>
+          <w:sz w:val="20"/>
+          <w:szCs w:val="20"/>
+        </w:rPr>
+        <w:t>Please enter the next birth weight, -1 when done: 3600</w:t>
+      </w:r>
+    </w:p>
+    <w:p>
+      <w:pPr>
+        <w:autoSpaceDE w:val="0"/>
+        <w:autoSpaceDN w:val="0"/>
+        <w:adjustRightInd w:val="0"/>
+        <w:spacing w:after="0" w:line="240" w:lineRule="auto"/>
+        <w:rPr>
+          <w:rFonts w:ascii="Lucida Console" w:hAnsi="Lucida Console" w:cs="Lucida Console"/>
+          <w:sz w:val="20"/>
+          <w:szCs w:val="20"/>
+        </w:rPr>
+      </w:pPr>
+      <w:r>
+        <w:rPr>
+          <w:rFonts w:ascii="Lucida Console" w:hAnsi="Lucida Console" w:cs="Lucida Console"/>
+          <w:sz w:val="20"/>
+          <w:szCs w:val="20"/>
+        </w:rPr>
+        <w:t>Please enter the next birth weight, -1 when done: 3033</w:t>
+      </w:r>
+    </w:p>
+    <w:p>
+      <w:pPr>
+        <w:autoSpaceDE w:val="0"/>
+        <w:autoSpaceDN w:val="0"/>
+        <w:adjustRightInd w:val="0"/>
+        <w:spacing w:after="0" w:line="240" w:lineRule="auto"/>
+        <w:rPr>
+          <w:rFonts w:ascii="Lucida Console" w:hAnsi="Lucida Console" w:cs="Lucida Console"/>
+          <w:sz w:val="20"/>
+          <w:szCs w:val="20"/>
+        </w:rPr>
+      </w:pPr>
+      <w:r>
+        <w:rPr>
+          <w:rFonts w:ascii="Lucida Console" w:hAnsi="Lucida Console" w:cs="Lucida Console"/>
+          <w:sz w:val="20"/>
+          <w:szCs w:val="20"/>
+        </w:rPr>
+        <w:t>Please enter the next birth weight, -1 when done: 3459</w:t>
+      </w:r>
+    </w:p>
+    <w:p>
+      <w:pPr>
+        <w:autoSpaceDE w:val="0"/>
+        <w:autoSpaceDN w:val="0"/>
+        <w:adjustRightInd w:val="0"/>
+        <w:spacing w:after="0" w:line="240" w:lineRule="auto"/>
+        <w:rPr>
+          <w:rFonts w:ascii="Lucida Console" w:hAnsi="Lucida Console" w:cs="Lucida Console"/>
+          <w:sz w:val="20"/>
+          <w:szCs w:val="20"/>
+        </w:rPr>
+      </w:pPr>
+      <w:r>
+        <w:rPr>
+          <w:rFonts w:ascii="Lucida Console" w:hAnsi="Lucida Console" w:cs="Lucida Console"/>
+          <w:sz w:val="20"/>
+          <w:szCs w:val="20"/>
+        </w:rPr>
+        <w:t>Please enter the next birth weight, -1 when done: 3686</w:t>
+      </w:r>
+    </w:p>
+    <w:p>
+      <w:pPr>
+        <w:autoSpaceDE w:val="0"/>
+        <w:autoSpaceDN w:val="0"/>
+        <w:adjustRightInd w:val="0"/>
+        <w:spacing w:after="0" w:line="240" w:lineRule="auto"/>
+        <w:rPr>
+          <w:rFonts w:ascii="Lucida Console" w:hAnsi="Lucida Console" w:cs="Lucida Console"/>
+          <w:sz w:val="20"/>
+          <w:szCs w:val="20"/>
+        </w:rPr>
+      </w:pPr>
+      <w:r>
+        <w:rPr>
+          <w:rFonts w:ascii="Lucida Console" w:hAnsi="Lucida Console" w:cs="Lucida Console"/>
+          <w:sz w:val="20"/>
+          <w:szCs w:val="20"/>
+        </w:rPr>
+        <w:t>Please enter the next birth weight, -1 when done: 3062</w:t>
+      </w:r>
+    </w:p>
+    <w:p>
+      <w:pPr>
+        <w:autoSpaceDE w:val="0"/>
+        <w:autoSpaceDN w:val="0"/>
+        <w:adjustRightInd w:val="0"/>
+        <w:spacing w:after="0" w:line="240" w:lineRule="auto"/>
+        <w:rPr>
+          <w:rFonts w:ascii="Lucida Console" w:hAnsi="Lucida Console" w:cs="Lucida Console"/>
+          <w:sz w:val="20"/>
+          <w:szCs w:val="20"/>
+        </w:rPr>
+      </w:pPr>
+      <w:r>
+        <w:rPr>
+          <w:rFonts w:ascii="Lucida Console" w:hAnsi="Lucida Console" w:cs="Lucida Console"/>
+          <w:sz w:val="20"/>
+          <w:szCs w:val="20"/>
+        </w:rPr>
+        <w:t>Please enter the next birth weight, -1 when done: 3033</w:t>
+      </w:r>
+    </w:p>
+    <w:p>
+      <w:pPr>
+        <w:autoSpaceDE w:val="0"/>
+        <w:autoSpaceDN w:val="0"/>
+        <w:adjustRightInd w:val="0"/>
+        <w:spacing w:after="0" w:line="240" w:lineRule="auto"/>
+        <w:rPr>
+          <w:rFonts w:ascii="Lucida Console" w:hAnsi="Lucida Console" w:cs="Lucida Console"/>
+          <w:sz w:val="20"/>
+          <w:szCs w:val="20"/>
+        </w:rPr>
+      </w:pPr>
+      <w:r>
+        <w:rPr>
+          <w:rFonts w:ascii="Lucida Console" w:hAnsi="Lucida Console" w:cs="Lucida Console"/>
+          <w:sz w:val="20"/>
+          <w:szCs w:val="20"/>
+        </w:rPr>
+        <w:t>Please enter the next birth weight, -1 when done: 3345</w:t>
+      </w:r>
+    </w:p>
+    <w:p>
+      <w:pPr>
+        <w:autoSpaceDE w:val="0"/>
+        <w:autoSpaceDN w:val="0"/>
+        <w:adjustRightInd w:val="0"/>
+        <w:spacing w:after="0" w:line="240" w:lineRule="auto"/>
+        <w:rPr>
+          <w:rFonts w:ascii="Lucida Console" w:hAnsi="Lucida Console" w:cs="Lucida Console"/>
+          <w:sz w:val="20"/>
+          <w:szCs w:val="20"/>
+        </w:rPr>
+      </w:pPr>
+      <w:r>
+        <w:rPr>
+          <w:rFonts w:ascii="Lucida Console" w:hAnsi="Lucida Console" w:cs="Lucida Console"/>
+          <w:sz w:val="20"/>
+          <w:szCs w:val="20"/>
+        </w:rPr>
+        <w:t>Please enter the next birth weight, -1 when done: 3657</w:t>
+      </w:r>
+    </w:p>
+    <w:p>
+      <w:pPr>
+        <w:autoSpaceDE w:val="0"/>
+        <w:autoSpaceDN w:val="0"/>
+        <w:adjustRightInd w:val="0"/>
+        <w:spacing w:after="0" w:line="240" w:lineRule="auto"/>
+        <w:rPr>
+          <w:rFonts w:ascii="Lucida Console" w:hAnsi="Lucida Console" w:cs="Lucida Console"/>
+          <w:sz w:val="20"/>
+          <w:szCs w:val="20"/>
+        </w:rPr>
+      </w:pPr>
+      <w:r>
+        <w:rPr>
+          <w:rFonts w:ascii="Lucida Console" w:hAnsi="Lucida Console" w:cs="Lucida Console"/>
+          <w:sz w:val="20"/>
+          <w:szCs w:val="20"/>
+        </w:rPr>
+        <w:t>Please enter the next birth weight, -1 when done: 2835</w:t>
+      </w:r>
+    </w:p>
+    <w:p>
+      <w:pPr>
+        <w:autoSpaceDE w:val="0"/>
+        <w:autoSpaceDN w:val="0"/>
+        <w:adjustRightInd w:val="0"/>
+        <w:spacing w:after="0" w:line="240" w:lineRule="auto"/>
+        <w:rPr>
+          <w:rFonts w:ascii="Lucida Console" w:hAnsi="Lucida Console" w:cs="Lucida Console"/>
+          <w:sz w:val="20"/>
+          <w:szCs w:val="20"/>
+        </w:rPr>
+      </w:pPr>
+      <w:r>
+        <w:rPr>
+          <w:rFonts w:ascii="Lucida Console" w:hAnsi="Lucida Console" w:cs="Lucida Console"/>
+          <w:sz w:val="20"/>
+          <w:szCs w:val="20"/>
+        </w:rPr>
+        <w:t>Please enter the next birth weight, -1 when done: 3430</w:t>
+      </w:r>
+    </w:p>
+    <w:p>
+      <w:pPr>
+        <w:autoSpaceDE w:val="0"/>
+        <w:autoSpaceDN w:val="0"/>
+        <w:adjustRightInd w:val="0"/>
+        <w:spacing w:after="0" w:line="240" w:lineRule="auto"/>
+        <w:rPr>
+          <w:rFonts w:ascii="Lucida Console" w:hAnsi="Lucida Console" w:cs="Lucida Console"/>
+          <w:sz w:val="20"/>
+          <w:szCs w:val="20"/>
+        </w:rPr>
+      </w:pPr>
+      <w:r>
+        <w:rPr>
+          <w:rFonts w:ascii="Lucida Console" w:hAnsi="Lucida Console" w:cs="Lucida Console"/>
+          <w:sz w:val="20"/>
+          <w:szCs w:val="20"/>
+        </w:rPr>
+        <w:t>Please enter the next birth weight, -1 when done: 2948</w:t>
+      </w:r>
+    </w:p>
+    <w:p>
+      <w:pPr>
+        <w:autoSpaceDE w:val="0"/>
+        <w:autoSpaceDN w:val="0"/>
+        <w:adjustRightInd w:val="0"/>
+        <w:spacing w:after="0" w:line="240" w:lineRule="auto"/>
+        <w:rPr>
+          <w:rFonts w:ascii="Lucida Console" w:hAnsi="Lucida Console" w:cs="Lucida Console"/>
+          <w:sz w:val="20"/>
+          <w:szCs w:val="20"/>
+        </w:rPr>
+      </w:pPr>
+      <w:r>
+        <w:rPr>
+          <w:rFonts w:ascii="Lucida Console" w:hAnsi="Lucida Console" w:cs="Lucida Console"/>
+          <w:sz w:val="20"/>
+          <w:szCs w:val="20"/>
+        </w:rPr>
+        <w:t>Please enter the next birth weight, -1 when done: 3771</w:t>
+      </w:r>
+    </w:p>
+    <w:p>
+      <w:pPr>
+        <w:autoSpaceDE w:val="0"/>
+        <w:autoSpaceDN w:val="0"/>
+        <w:adjustRightInd w:val="0"/>
+        <w:spacing w:after="0" w:line="240" w:lineRule="auto"/>
+        <w:rPr>
+          <w:rFonts w:ascii="Lucida Console" w:hAnsi="Lucida Console" w:cs="Lucida Console"/>
+          <w:sz w:val="20"/>
+          <w:szCs w:val="20"/>
+        </w:rPr>
+      </w:pPr>
+      <w:r>
+        <w:rPr>
+          <w:rFonts w:ascii="Lucida Console" w:hAnsi="Lucida Console" w:cs="Lucida Console"/>
+          <w:sz w:val="20"/>
+          <w:szCs w:val="20"/>
+        </w:rPr>
+        <w:t>Please enter the next birth weight, -1 when done: 3600</w:t>
+      </w:r>
+    </w:p>
+    <w:p>
+      <w:pPr>
+        <w:autoSpaceDE w:val="0"/>
+        <w:autoSpaceDN w:val="0"/>
+        <w:adjustRightInd w:val="0"/>
+        <w:spacing w:after="0" w:line="240" w:lineRule="auto"/>
+        <w:rPr>
+          <w:rFonts w:ascii="Lucida Console" w:hAnsi="Lucida Console" w:cs="Lucida Console"/>
+          <w:sz w:val="20"/>
+          <w:szCs w:val="20"/>
+        </w:rPr>
+      </w:pPr>
+      <w:r>
+        <w:rPr>
+          <w:rFonts w:ascii="Lucida Console" w:hAnsi="Lucida Console" w:cs="Lucida Console"/>
+          <w:sz w:val="20"/>
+          <w:szCs w:val="20"/>
+        </w:rPr>
+        <w:t>Please enter the next birth weight, -1 when done: 3941</w:t>
+      </w:r>
+    </w:p>
+    <w:p>
+      <w:pPr>
+        <w:autoSpaceDE w:val="0"/>
+        <w:autoSpaceDN w:val="0"/>
+        <w:adjustRightInd w:val="0"/>
+        <w:spacing w:after="0" w:line="240" w:lineRule="auto"/>
+        <w:rPr>
+          <w:rFonts w:ascii="Lucida Console" w:hAnsi="Lucida Console" w:cs="Lucida Console"/>
+          <w:sz w:val="20"/>
+          <w:szCs w:val="20"/>
+        </w:rPr>
+      </w:pPr>
+      <w:r>
+        <w:rPr>
+          <w:rFonts w:ascii="Lucida Console" w:hAnsi="Lucida Console" w:cs="Lucida Console"/>
+          <w:sz w:val="20"/>
+          <w:szCs w:val="20"/>
+        </w:rPr>
+        <w:t>Please enter the next birth weight, -1 when done: 3147</w:t>
+      </w:r>
+    </w:p>
+    <w:p>
+      <w:pPr>
+        <w:autoSpaceDE w:val="0"/>
+        <w:autoSpaceDN w:val="0"/>
+        <w:adjustRightInd w:val="0"/>
+        <w:spacing w:after="0" w:line="240" w:lineRule="auto"/>
+        <w:rPr>
+          <w:rFonts w:ascii="Lucida Console" w:hAnsi="Lucida Console" w:cs="Lucida Console"/>
+          <w:sz w:val="20"/>
+          <w:szCs w:val="20"/>
+        </w:rPr>
+      </w:pPr>
+      <w:r>
+        <w:rPr>
+          <w:rFonts w:ascii="Lucida Console" w:hAnsi="Lucida Console" w:cs="Lucida Console"/>
+          <w:sz w:val="20"/>
+          <w:szCs w:val="20"/>
+        </w:rPr>
+        <w:t>Please enter the next birth weight, -1 when done: 3459</w:t>
+      </w:r>
+    </w:p>
+    <w:p>
+      <w:pPr>
+        <w:autoSpaceDE w:val="0"/>
+        <w:autoSpaceDN w:val="0"/>
+        <w:adjustRightInd w:val="0"/>
+        <w:spacing w:after="0" w:line="240" w:lineRule="auto"/>
+        <w:rPr>
+          <w:rFonts w:ascii="Lucida Console" w:hAnsi="Lucida Console" w:cs="Lucida Console"/>
+          <w:sz w:val="20"/>
+          <w:szCs w:val="20"/>
+        </w:rPr>
+      </w:pPr>
+      <w:r>
+        <w:rPr>
+          <w:rFonts w:ascii="Lucida Console" w:hAnsi="Lucida Console" w:cs="Lucida Console"/>
+          <w:sz w:val="20"/>
+          <w:szCs w:val="20"/>
+        </w:rPr>
+        <w:t>Please enter the next birth weight, -1 when done: 4054</w:t>
+      </w:r>
+    </w:p>
+    <w:p>
+      <w:pPr>
+        <w:autoSpaceDE w:val="0"/>
+        <w:autoSpaceDN w:val="0"/>
+        <w:adjustRightInd w:val="0"/>
+        <w:spacing w:after="0" w:line="240" w:lineRule="auto"/>
+        <w:rPr>
+          <w:rFonts w:ascii="Lucida Console" w:hAnsi="Lucida Console" w:cs="Lucida Console"/>
+          <w:sz w:val="20"/>
+          <w:szCs w:val="20"/>
+        </w:rPr>
+      </w:pPr>
+      <w:r>
+        <w:rPr>
+          <w:rFonts w:ascii="Lucida Console" w:hAnsi="Lucida Console" w:cs="Lucida Console"/>
+          <w:sz w:val="20"/>
+          <w:szCs w:val="20"/>
+        </w:rPr>
+        <w:t>Please enter the next birth weight, -1 when done: 2977</w:t>
+      </w:r>
+    </w:p>
+    <w:p>
+      <w:pPr>
+        <w:autoSpaceDE w:val="0"/>
+        <w:autoSpaceDN w:val="0"/>
+        <w:adjustRightInd w:val="0"/>
+        <w:spacing w:after="0" w:line="240" w:lineRule="auto"/>
+        <w:rPr>
+          <w:rFonts w:ascii="Lucida Console" w:hAnsi="Lucida Console" w:cs="Lucida Console"/>
+          <w:sz w:val="20"/>
+          <w:szCs w:val="20"/>
+        </w:rPr>
+      </w:pPr>
+      <w:r>
+        <w:rPr>
+          <w:rFonts w:ascii="Lucida Console" w:hAnsi="Lucida Console" w:cs="Lucida Console"/>
+          <w:sz w:val="20"/>
+          <w:szCs w:val="20"/>
+        </w:rPr>
+        <w:t>Please enter the next birth weight, -1 when done: 3430</w:t>
+      </w:r>
+    </w:p>
+    <w:p>
+      <w:pPr>
+        <w:autoSpaceDE w:val="0"/>
+        <w:autoSpaceDN w:val="0"/>
+        <w:adjustRightInd w:val="0"/>
+        <w:spacing w:after="0" w:line="240" w:lineRule="auto"/>
+        <w:rPr>
+          <w:rFonts w:ascii="Lucida Console" w:hAnsi="Lucida Console" w:cs="Lucida Console"/>
+          <w:sz w:val="20"/>
+          <w:szCs w:val="20"/>
+        </w:rPr>
+      </w:pPr>
+      <w:r>
+        <w:rPr>
+          <w:rFonts w:ascii="Lucida Console" w:hAnsi="Lucida Console" w:cs="Lucida Console"/>
+          <w:sz w:val="20"/>
+          <w:szCs w:val="20"/>
+        </w:rPr>
+        <w:t>Please enter the next birth weight, -1 when done: 3742</w:t>
+      </w:r>
+    </w:p>
+    <w:p>
+      <w:pPr>
+        <w:autoSpaceDE w:val="0"/>
+        <w:autoSpaceDN w:val="0"/>
+        <w:adjustRightInd w:val="0"/>
+        <w:spacing w:after="0" w:line="240" w:lineRule="auto"/>
+        <w:rPr>
+          <w:rFonts w:ascii="Lucida Console" w:hAnsi="Lucida Console" w:cs="Lucida Console"/>
+          <w:sz w:val="20"/>
+          <w:szCs w:val="20"/>
+        </w:rPr>
+      </w:pPr>
+      <w:r>
+        <w:rPr>
+          <w:rFonts w:ascii="Lucida Console" w:hAnsi="Lucida Console" w:cs="Lucida Console"/>
+          <w:sz w:val="20"/>
+          <w:szCs w:val="20"/>
+        </w:rPr>
+        <w:t>Please enter the next birth weight, -1 when done: 3260</w:t>
+      </w:r>
+    </w:p>
+    <w:p>
+      <w:pPr>
+        <w:autoSpaceDE w:val="0"/>
+        <w:autoSpaceDN w:val="0"/>
+        <w:adjustRightInd w:val="0"/>
+        <w:spacing w:after="0" w:line="240" w:lineRule="auto"/>
+        <w:rPr>
+          <w:rFonts w:ascii="Lucida Console" w:hAnsi="Lucida Console" w:cs="Lucida Console"/>
+          <w:sz w:val="20"/>
+          <w:szCs w:val="20"/>
+        </w:rPr>
+      </w:pPr>
+      <w:r>
+        <w:rPr>
+          <w:rFonts w:ascii="Lucida Console" w:hAnsi="Lucida Console" w:cs="Lucida Console"/>
+          <w:sz w:val="20"/>
+          <w:szCs w:val="20"/>
+        </w:rPr>
+        <w:t>Please enter the next birth weight, -1 when done: 4111</w:t>
+      </w:r>
+    </w:p>
+    <w:p>
+      <w:pPr>
+        <w:autoSpaceDE w:val="0"/>
+        <w:autoSpaceDN w:val="0"/>
+        <w:adjustRightInd w:val="0"/>
+        <w:spacing w:after="0" w:line="240" w:lineRule="auto"/>
+        <w:rPr>
+          <w:rFonts w:ascii="Lucida Console" w:hAnsi="Lucida Console" w:cs="Lucida Console"/>
+          <w:sz w:val="20"/>
+          <w:szCs w:val="20"/>
+        </w:rPr>
+      </w:pPr>
+      <w:r>
+        <w:rPr>
+          <w:rFonts w:ascii="Lucida Console" w:hAnsi="Lucida Console" w:cs="Lucida Console"/>
+          <w:sz w:val="20"/>
+          <w:szCs w:val="20"/>
+        </w:rPr>
+        <w:t>Please enter the next birth weight, -1 when done: 3572</w:t>
+      </w:r>
+    </w:p>
+    <w:p>
+      <w:pPr>
+        <w:autoSpaceDE w:val="0"/>
+        <w:autoSpaceDN w:val="0"/>
+        <w:adjustRightInd w:val="0"/>
+        <w:spacing w:after="0" w:line="240" w:lineRule="auto"/>
+        <w:rPr>
+          <w:rFonts w:ascii="Lucida Console" w:hAnsi="Lucida Console" w:cs="Lucida Console"/>
+          <w:sz w:val="20"/>
+          <w:szCs w:val="20"/>
+        </w:rPr>
+      </w:pPr>
+      <w:r>
+        <w:rPr>
+          <w:rFonts w:ascii="Lucida Console" w:hAnsi="Lucida Console" w:cs="Lucida Console"/>
+          <w:sz w:val="20"/>
+          <w:szCs w:val="20"/>
+        </w:rPr>
+        <w:t>Please enter the next birth weight, -1 when done: 3062</w:t>
+      </w:r>
+    </w:p>
+    <w:p>
+      <w:pPr>
+        <w:autoSpaceDE w:val="0"/>
+        <w:autoSpaceDN w:val="0"/>
+        <w:adjustRightInd w:val="0"/>
+        <w:spacing w:after="0" w:line="240" w:lineRule="auto"/>
+        <w:rPr>
+          <w:rFonts w:ascii="Lucida Console" w:hAnsi="Lucida Console" w:cs="Lucida Console"/>
+          <w:sz w:val="20"/>
+          <w:szCs w:val="20"/>
+        </w:rPr>
+      </w:pPr>
+      <w:r>
+        <w:rPr>
+          <w:rFonts w:ascii="Lucida Console" w:hAnsi="Lucida Console" w:cs="Lucida Console"/>
+          <w:sz w:val="20"/>
+          <w:szCs w:val="20"/>
+        </w:rPr>
+        <w:t>Please enter the next birth weight, -1 when done: 3090</w:t>
+      </w:r>
+    </w:p>
+    <w:p>
+      <w:pPr>
+        <w:autoSpaceDE w:val="0"/>
+        <w:autoSpaceDN w:val="0"/>
+        <w:adjustRightInd w:val="0"/>
+        <w:spacing w:after="0" w:line="240" w:lineRule="auto"/>
+        <w:rPr>
+          <w:rFonts w:ascii="Lucida Console" w:hAnsi="Lucida Console" w:cs="Lucida Console"/>
+          <w:sz w:val="20"/>
+          <w:szCs w:val="20"/>
+        </w:rPr>
+      </w:pPr>
+      <w:r>
+        <w:rPr>
+          <w:rFonts w:ascii="Lucida Console" w:hAnsi="Lucida Console" w:cs="Lucida Console"/>
+          <w:sz w:val="20"/>
+          <w:szCs w:val="20"/>
+        </w:rPr>
+        <w:t>Please enter the next birth weight, -1 when done: 3856</w:t>
+      </w:r>
+    </w:p>
+    <w:p>
+      <w:pPr>
+        <w:autoSpaceDE w:val="0"/>
+        <w:autoSpaceDN w:val="0"/>
+        <w:adjustRightInd w:val="0"/>
+        <w:spacing w:after="0" w:line="240" w:lineRule="auto"/>
+        <w:rPr>
+          <w:rFonts w:ascii="Lucida Console" w:hAnsi="Lucida Console" w:cs="Lucida Console"/>
+          <w:sz w:val="20"/>
+          <w:szCs w:val="20"/>
+        </w:rPr>
+      </w:pPr>
+      <w:r>
+        <w:rPr>
+          <w:rFonts w:ascii="Lucida Console" w:hAnsi="Lucida Console" w:cs="Lucida Console"/>
+          <w:sz w:val="20"/>
+          <w:szCs w:val="20"/>
+        </w:rPr>
+        <w:t>Please enter the next birth weight, -1 when done: 3714</w:t>
+      </w:r>
+    </w:p>
+    <w:p>
+      <w:pPr>
+        <w:autoSpaceDE w:val="0"/>
+        <w:autoSpaceDN w:val="0"/>
+        <w:adjustRightInd w:val="0"/>
+        <w:spacing w:after="0" w:line="240" w:lineRule="auto"/>
+        <w:rPr>
+          <w:rFonts w:ascii="Lucida Console" w:hAnsi="Lucida Console" w:cs="Lucida Console"/>
+          <w:sz w:val="20"/>
+          <w:szCs w:val="20"/>
+        </w:rPr>
+      </w:pPr>
+      <w:r>
+        <w:rPr>
+          <w:rFonts w:ascii="Lucida Console" w:hAnsi="Lucida Console" w:cs="Lucida Console"/>
+          <w:sz w:val="20"/>
+          <w:szCs w:val="20"/>
+        </w:rPr>
+        <w:t>Please enter the next birth weight, -1 when done: 3430</w:t>
+      </w:r>
+    </w:p>
+    <w:p>
+      <w:pPr>
+        <w:autoSpaceDE w:val="0"/>
+        <w:autoSpaceDN w:val="0"/>
+        <w:adjustRightInd w:val="0"/>
+        <w:spacing w:after="0" w:line="240" w:lineRule="auto"/>
+        <w:rPr>
+          <w:rFonts w:ascii="Lucida Console" w:hAnsi="Lucida Console" w:cs="Lucida Console"/>
+          <w:sz w:val="20"/>
+          <w:szCs w:val="20"/>
+        </w:rPr>
+      </w:pPr>
+      <w:r>
+        <w:rPr>
+          <w:rFonts w:ascii="Lucida Console" w:hAnsi="Lucida Console" w:cs="Lucida Console"/>
+          <w:sz w:val="20"/>
+          <w:szCs w:val="20"/>
+        </w:rPr>
+        <w:t>Please enter the next birth weight, -1 when done: 2807</w:t>
+      </w:r>
+    </w:p>
+    <w:p>
+      <w:pPr>
+        <w:autoSpaceDE w:val="0"/>
+        <w:autoSpaceDN w:val="0"/>
+        <w:adjustRightInd w:val="0"/>
+        <w:spacing w:after="0" w:line="240" w:lineRule="auto"/>
+        <w:rPr>
+          <w:rFonts w:ascii="Lucida Console" w:hAnsi="Lucida Console" w:cs="Lucida Console"/>
+          <w:sz w:val="20"/>
+          <w:szCs w:val="20"/>
+        </w:rPr>
+      </w:pPr>
+      <w:r>
+        <w:rPr>
+          <w:rFonts w:ascii="Lucida Console" w:hAnsi="Lucida Console" w:cs="Lucida Console"/>
+          <w:sz w:val="20"/>
+          <w:szCs w:val="20"/>
+        </w:rPr>
+        <w:t>Please enter the next birth weight, -1 when done: 3771</w:t>
+      </w:r>
+    </w:p>
+    <w:p>
+      <w:pPr>
+        <w:autoSpaceDE w:val="0"/>
+        <w:autoSpaceDN w:val="0"/>
+        <w:adjustRightInd w:val="0"/>
+        <w:spacing w:after="0" w:line="240" w:lineRule="auto"/>
+        <w:rPr>
+          <w:rFonts w:ascii="Lucida Console" w:hAnsi="Lucida Console" w:cs="Lucida Console"/>
+          <w:sz w:val="20"/>
+          <w:szCs w:val="20"/>
+        </w:rPr>
+      </w:pPr>
+      <w:r>
+        <w:rPr>
+          <w:rFonts w:ascii="Lucida Console" w:hAnsi="Lucida Console" w:cs="Lucida Console"/>
+          <w:sz w:val="20"/>
+          <w:szCs w:val="20"/>
+        </w:rPr>
+        <w:t>Please enter the next birth weight, -1 when done: -1</w:t>
+      </w:r>
+    </w:p>
+    <w:p>
+      <w:pPr>
+        <w:autoSpaceDE w:val="0"/>
+        <w:autoSpaceDN w:val="0"/>
+        <w:adjustRightInd w:val="0"/>
+        <w:spacing w:after="0" w:line="240" w:lineRule="auto"/>
+        <w:rPr>
+          <w:rFonts w:ascii="Lucida Console" w:hAnsi="Lucida Console" w:cs="Lucida Console"/>
+          <w:sz w:val="20"/>
+          <w:szCs w:val="20"/>
+        </w:rPr>
+      </w:pPr>
+      <w:r>
+        <w:rPr>
+          <w:rFonts w:ascii="Lucida Console" w:hAnsi="Lucida Console" w:cs="Lucida Console"/>
+          <w:sz w:val="20"/>
+          <w:szCs w:val="20"/>
+        </w:rPr>
+        <w:t>Category                Average             Number              % of Total</w:t>
+      </w:r>
+    </w:p>
+    <w:p>
+      <w:pPr>
+        <w:autoSpaceDE w:val="0"/>
+        <w:autoSpaceDN w:val="0"/>
+        <w:adjustRightInd w:val="0"/>
+        <w:spacing w:after="0" w:line="240" w:lineRule="auto"/>
+        <w:rPr>
+          <w:rFonts w:ascii="Lucida Console" w:hAnsi="Lucida Console" w:cs="Lucida Console"/>
+          <w:sz w:val="20"/>
+          <w:szCs w:val="20"/>
+        </w:rPr>
+      </w:pPr>
+      <w:r>
+        <w:rPr>
+          <w:rFonts w:ascii="Lucida Console" w:hAnsi="Lucida Console" w:cs="Lucida Console"/>
+          <w:sz w:val="20"/>
+          <w:szCs w:val="20"/>
+        </w:rPr>
+        <w:t>Extremely LBW           520.00              1                   1.92</w:t>
+      </w:r>
+    </w:p>
+    <w:p>
+      <w:pPr>
+        <w:autoSpaceDE w:val="0"/>
+        <w:autoSpaceDN w:val="0"/>
+        <w:adjustRightInd w:val="0"/>
+        <w:spacing w:after="0" w:line="240" w:lineRule="auto"/>
+        <w:rPr>
+          <w:rFonts w:ascii="Lucida Console" w:hAnsi="Lucida Console" w:cs="Lucida Console"/>
+          <w:sz w:val="20"/>
+          <w:szCs w:val="20"/>
+        </w:rPr>
+      </w:pPr>
+      <w:r>
+        <w:rPr>
+          <w:rFonts w:ascii="Lucida Console" w:hAnsi="Lucida Console" w:cs="Lucida Console"/>
+          <w:sz w:val="20"/>
+          <w:szCs w:val="20"/>
+        </w:rPr>
+        <w:t>Very LBW                0.00                0                   0.00</w:t>
+      </w:r>
+    </w:p>
+    <w:p>
+      <w:pPr>
+        <w:autoSpaceDE w:val="0"/>
+        <w:autoSpaceDN w:val="0"/>
+        <w:adjustRightInd w:val="0"/>
+        <w:spacing w:after="0" w:line="240" w:lineRule="auto"/>
+        <w:rPr>
+          <w:rFonts w:ascii="Lucida Console" w:hAnsi="Lucida Console" w:cs="Lucida Console"/>
+          <w:sz w:val="20"/>
+          <w:szCs w:val="20"/>
+        </w:rPr>
+      </w:pPr>
+      <w:r>
+        <w:rPr>
+          <w:rFonts w:ascii="Lucida Console" w:hAnsi="Lucida Console" w:cs="Lucida Console"/>
+          <w:sz w:val="20"/>
+          <w:szCs w:val="20"/>
+        </w:rPr>
+        <w:t>Low Birth Weight        2164.00             3                   5.77</w:t>
+      </w:r>
+    </w:p>
+    <w:p>
+      <w:pPr>
+        <w:autoSpaceDE w:val="0"/>
+        <w:autoSpaceDN w:val="0"/>
+        <w:adjustRightInd w:val="0"/>
+        <w:spacing w:after="0" w:line="240" w:lineRule="auto"/>
+        <w:rPr>
+          <w:rFonts w:ascii="Lucida Console" w:hAnsi="Lucida Console" w:cs="Lucida Console"/>
+          <w:sz w:val="20"/>
+          <w:szCs w:val="20"/>
+        </w:rPr>
+      </w:pPr>
+      <w:r>
+        <w:rPr>
+          <w:rFonts w:ascii="Lucida Console" w:hAnsi="Lucida Console" w:cs="Lucida Console"/>
+          <w:sz w:val="20"/>
+          <w:szCs w:val="20"/>
+        </w:rPr>
+        <w:t>Normal Weight           3531.33             48                  92.31</w:t>
+      </w:r>
+    </w:p>
+    <w:p/>
+    <w:p>
+      <w:pPr>
+        <w:pStyle w:val="Heading4"/>
+      </w:pPr>
+      <w:r>
+        <w:t>Conclusions</w:t>
+      </w:r>
+    </w:p>
+    <w:p>
+      <w:r>
+        <w:t>Describe whether your program’s output matches expectations.</w:t>
+      </w:r>
+    </w:p>
+    <w:p>
+      <w:r>
         <w:lastRenderedPageBreak/>
-        <w:t>Please enter the next birth weight, -1 when done: 2183</w:t>
-      </w:r>
-    </w:p>
-    <w:p>
-      <w:pPr>
-        <w:autoSpaceDE w:val="0"/>
-        <w:autoSpaceDN w:val="0"/>
-        <w:adjustRightInd w:val="0"/>
-        <w:spacing w:after="0" w:line="240" w:lineRule="auto"/>
-        <w:rPr>
-          <w:rFonts w:ascii="Lucida Console" w:hAnsi="Lucida Console" w:cs="Lucida Console"/>
-          <w:sz w:val="28"/>
-          <w:szCs w:val="28"/>
-        </w:rPr>
-      </w:pPr>
-      <w:r>
-        <w:rPr>
-          <w:rFonts w:ascii="Lucida Console" w:hAnsi="Lucida Console" w:cs="Lucida Console"/>
-          <w:sz w:val="28"/>
-          <w:szCs w:val="28"/>
-        </w:rPr>
-        <w:t>Please enter the next birth weight, -1 when done: 3686</w:t>
-      </w:r>
-    </w:p>
-    <w:p>
-      <w:pPr>
-        <w:autoSpaceDE w:val="0"/>
-        <w:autoSpaceDN w:val="0"/>
-        <w:adjustRightInd w:val="0"/>
-        <w:spacing w:after="0" w:line="240" w:lineRule="auto"/>
-        <w:rPr>
-          <w:rFonts w:ascii="Lucida Console" w:hAnsi="Lucida Console" w:cs="Lucida Console"/>
-          <w:sz w:val="28"/>
-          <w:szCs w:val="28"/>
-        </w:rPr>
-      </w:pPr>
-      <w:r>
-        <w:rPr>
-          <w:rFonts w:ascii="Lucida Console" w:hAnsi="Lucida Console" w:cs="Lucida Console"/>
-          <w:sz w:val="28"/>
-          <w:szCs w:val="28"/>
-        </w:rPr>
-        <w:t>Please enter the next birth weight, -1 when done: 3459</w:t>
-      </w:r>
-    </w:p>
-    <w:p>
-      <w:pPr>
-        <w:autoSpaceDE w:val="0"/>
-        <w:autoSpaceDN w:val="0"/>
-        <w:adjustRightInd w:val="0"/>
-        <w:spacing w:after="0" w:line="240" w:lineRule="auto"/>
-        <w:rPr>
-          <w:rFonts w:ascii="Lucida Console" w:hAnsi="Lucida Console" w:cs="Lucida Console"/>
-          <w:sz w:val="28"/>
-          <w:szCs w:val="28"/>
-        </w:rPr>
-      </w:pPr>
-      <w:r>
-        <w:rPr>
-          <w:rFonts w:ascii="Lucida Console" w:hAnsi="Lucida Console" w:cs="Lucida Console"/>
-          <w:sz w:val="28"/>
-          <w:szCs w:val="28"/>
-        </w:rPr>
-        <w:t>Please enter the next birth weight, -1 when done: 3515</w:t>
-      </w:r>
-    </w:p>
-    <w:p>
-      <w:pPr>
-        <w:autoSpaceDE w:val="0"/>
-        <w:autoSpaceDN w:val="0"/>
-        <w:adjustRightInd w:val="0"/>
-        <w:spacing w:after="0" w:line="240" w:lineRule="auto"/>
-        <w:rPr>
-          <w:rFonts w:ascii="Lucida Console" w:hAnsi="Lucida Console" w:cs="Lucida Console"/>
-          <w:sz w:val="28"/>
-          <w:szCs w:val="28"/>
-        </w:rPr>
-      </w:pPr>
-      <w:r>
-        <w:rPr>
-          <w:rFonts w:ascii="Lucida Console" w:hAnsi="Lucida Console" w:cs="Lucida Console"/>
-          <w:sz w:val="28"/>
-          <w:szCs w:val="28"/>
-        </w:rPr>
-        <w:t>Please enter the next birth weight, -1 when done: 3912</w:t>
-      </w:r>
-    </w:p>
-    <w:p>
-      <w:pPr>
-        <w:autoSpaceDE w:val="0"/>
-        <w:autoSpaceDN w:val="0"/>
-        <w:adjustRightInd w:val="0"/>
-        <w:spacing w:after="0" w:line="240" w:lineRule="auto"/>
-        <w:rPr>
-          <w:rFonts w:ascii="Lucida Console" w:hAnsi="Lucida Console" w:cs="Lucida Console"/>
-          <w:sz w:val="28"/>
-          <w:szCs w:val="28"/>
-        </w:rPr>
-      </w:pPr>
-      <w:r>
-        <w:rPr>
-          <w:rFonts w:ascii="Lucida Console" w:hAnsi="Lucida Console" w:cs="Lucida Console"/>
-          <w:sz w:val="28"/>
-          <w:szCs w:val="28"/>
-        </w:rPr>
-        <w:t>Please enter the next birth weight, -1 when done: 3345</w:t>
-      </w:r>
-    </w:p>
-    <w:p>
-      <w:pPr>
-        <w:autoSpaceDE w:val="0"/>
-        <w:autoSpaceDN w:val="0"/>
-        <w:adjustRightInd w:val="0"/>
-        <w:spacing w:after="0" w:line="240" w:lineRule="auto"/>
-        <w:rPr>
-          <w:rFonts w:ascii="Lucida Console" w:hAnsi="Lucida Console" w:cs="Lucida Console"/>
-          <w:sz w:val="28"/>
-          <w:szCs w:val="28"/>
-        </w:rPr>
-      </w:pPr>
-      <w:r>
-        <w:rPr>
-          <w:rFonts w:ascii="Lucida Console" w:hAnsi="Lucida Console" w:cs="Lucida Console"/>
-          <w:sz w:val="28"/>
-          <w:szCs w:val="28"/>
-        </w:rPr>
-        <w:t>Please enter the next birth weight, -1 when done: 3941</w:t>
-      </w:r>
-    </w:p>
-    <w:p>
-      <w:pPr>
-        <w:autoSpaceDE w:val="0"/>
-        <w:autoSpaceDN w:val="0"/>
-        <w:adjustRightInd w:val="0"/>
-        <w:spacing w:after="0" w:line="240" w:lineRule="auto"/>
-        <w:rPr>
-          <w:rFonts w:ascii="Lucida Console" w:hAnsi="Lucida Console" w:cs="Lucida Console"/>
-          <w:sz w:val="28"/>
-          <w:szCs w:val="28"/>
-        </w:rPr>
-      </w:pPr>
-      <w:r>
-        <w:rPr>
-          <w:rFonts w:ascii="Lucida Console" w:hAnsi="Lucida Console" w:cs="Lucida Console"/>
-          <w:sz w:val="28"/>
-          <w:szCs w:val="28"/>
-        </w:rPr>
-        <w:t>Please enter the next birth weight, -1 when done: 5358</w:t>
-      </w:r>
-    </w:p>
-    <w:p>
-      <w:pPr>
-        <w:autoSpaceDE w:val="0"/>
-        <w:autoSpaceDN w:val="0"/>
-        <w:adjustRightInd w:val="0"/>
-        <w:spacing w:after="0" w:line="240" w:lineRule="auto"/>
-        <w:rPr>
-          <w:rFonts w:ascii="Lucida Console" w:hAnsi="Lucida Console" w:cs="Lucida Console"/>
-          <w:sz w:val="28"/>
-          <w:szCs w:val="28"/>
-        </w:rPr>
-      </w:pPr>
-      <w:r>
-        <w:rPr>
-          <w:rFonts w:ascii="Lucida Console" w:hAnsi="Lucida Console" w:cs="Lucida Console"/>
-          <w:sz w:val="28"/>
-          <w:szCs w:val="28"/>
-        </w:rPr>
-        <w:t>Please enter the next birth weight, -1 when done: 3260</w:t>
-      </w:r>
-    </w:p>
-    <w:p>
-      <w:pPr>
-        <w:autoSpaceDE w:val="0"/>
-        <w:autoSpaceDN w:val="0"/>
-        <w:adjustRightInd w:val="0"/>
-        <w:spacing w:after="0" w:line="240" w:lineRule="auto"/>
-        <w:rPr>
-          <w:rFonts w:ascii="Lucida Console" w:hAnsi="Lucida Console" w:cs="Lucida Console"/>
-          <w:sz w:val="28"/>
-          <w:szCs w:val="28"/>
-        </w:rPr>
-      </w:pPr>
-      <w:r>
-        <w:rPr>
-          <w:rFonts w:ascii="Lucida Console" w:hAnsi="Lucida Console" w:cs="Lucida Console"/>
-          <w:sz w:val="28"/>
-          <w:szCs w:val="28"/>
-        </w:rPr>
-        <w:t>Please enter the next birth weight, -1 when done: 1899</w:t>
-      </w:r>
-    </w:p>
-    <w:p>
-      <w:pPr>
-        <w:autoSpaceDE w:val="0"/>
-        <w:autoSpaceDN w:val="0"/>
-        <w:adjustRightInd w:val="0"/>
-        <w:spacing w:after="0" w:line="240" w:lineRule="auto"/>
-        <w:rPr>
-          <w:rFonts w:ascii="Lucida Console" w:hAnsi="Lucida Console" w:cs="Lucida Console"/>
-          <w:sz w:val="28"/>
-          <w:szCs w:val="28"/>
-        </w:rPr>
-      </w:pPr>
-      <w:r>
-        <w:rPr>
-          <w:rFonts w:ascii="Lucida Console" w:hAnsi="Lucida Console" w:cs="Lucida Console"/>
-          <w:sz w:val="28"/>
-          <w:szCs w:val="28"/>
-        </w:rPr>
-        <w:t>Please enter the next birth weight, -1 when done: 3657</w:t>
-      </w:r>
-    </w:p>
-    <w:p>
-      <w:pPr>
-        <w:autoSpaceDE w:val="0"/>
-        <w:autoSpaceDN w:val="0"/>
-        <w:adjustRightInd w:val="0"/>
-        <w:spacing w:after="0" w:line="240" w:lineRule="auto"/>
-        <w:rPr>
-          <w:rFonts w:ascii="Lucida Console" w:hAnsi="Lucida Console" w:cs="Lucida Console"/>
-          <w:sz w:val="28"/>
-          <w:szCs w:val="28"/>
-        </w:rPr>
-      </w:pPr>
-      <w:r>
-        <w:rPr>
-          <w:rFonts w:ascii="Lucida Console" w:hAnsi="Lucida Console" w:cs="Lucida Console"/>
-          <w:sz w:val="28"/>
-          <w:szCs w:val="28"/>
-        </w:rPr>
-        <w:t>Please enter the next birth weight, -1 when done: 4905</w:t>
-      </w:r>
-    </w:p>
-    <w:p>
-      <w:pPr>
-        <w:autoSpaceDE w:val="0"/>
-        <w:autoSpaceDN w:val="0"/>
-        <w:adjustRightInd w:val="0"/>
-        <w:spacing w:after="0" w:line="240" w:lineRule="auto"/>
-        <w:rPr>
-          <w:rFonts w:ascii="Lucida Console" w:hAnsi="Lucida Console" w:cs="Lucida Console"/>
-          <w:sz w:val="28"/>
-          <w:szCs w:val="28"/>
-        </w:rPr>
-      </w:pPr>
-      <w:r>
-        <w:rPr>
-          <w:rFonts w:ascii="Lucida Console" w:hAnsi="Lucida Console" w:cs="Lucida Console"/>
-          <w:sz w:val="28"/>
-          <w:szCs w:val="28"/>
-        </w:rPr>
-        <w:t>Please enter the next birth weight, -1 when done: 3062</w:t>
-      </w:r>
-    </w:p>
-    <w:p>
-      <w:pPr>
-        <w:autoSpaceDE w:val="0"/>
-        <w:autoSpaceDN w:val="0"/>
-        <w:adjustRightInd w:val="0"/>
-        <w:spacing w:after="0" w:line="240" w:lineRule="auto"/>
-        <w:rPr>
-          <w:rFonts w:ascii="Lucida Console" w:hAnsi="Lucida Console" w:cs="Lucida Console"/>
-          <w:sz w:val="28"/>
-          <w:szCs w:val="28"/>
-        </w:rPr>
-      </w:pPr>
-      <w:r>
-        <w:rPr>
-          <w:rFonts w:ascii="Lucida Console" w:hAnsi="Lucida Console" w:cs="Lucida Console"/>
-          <w:sz w:val="28"/>
-          <w:szCs w:val="28"/>
-        </w:rPr>
-        <w:t>Please enter the next birth weight, -1 when done: 3912</w:t>
-      </w:r>
-    </w:p>
-    <w:p>
-      <w:pPr>
-        <w:autoSpaceDE w:val="0"/>
-        <w:autoSpaceDN w:val="0"/>
-        <w:adjustRightInd w:val="0"/>
-        <w:spacing w:after="0" w:line="240" w:lineRule="auto"/>
-        <w:rPr>
-          <w:rFonts w:ascii="Lucida Console" w:hAnsi="Lucida Console" w:cs="Lucida Console"/>
-          <w:sz w:val="28"/>
-          <w:szCs w:val="28"/>
-        </w:rPr>
-      </w:pPr>
-      <w:r>
-        <w:rPr>
-          <w:rFonts w:ascii="Lucida Console" w:hAnsi="Lucida Console" w:cs="Lucida Console"/>
-          <w:sz w:val="28"/>
-          <w:szCs w:val="28"/>
-        </w:rPr>
-        <w:t>Please enter the next birth weight, -1 when done: 520</w:t>
-      </w:r>
-    </w:p>
-    <w:p>
-      <w:pPr>
-        <w:autoSpaceDE w:val="0"/>
-        <w:autoSpaceDN w:val="0"/>
-        <w:adjustRightInd w:val="0"/>
-        <w:spacing w:after="0" w:line="240" w:lineRule="auto"/>
-        <w:rPr>
-          <w:rFonts w:ascii="Lucida Console" w:hAnsi="Lucida Console" w:cs="Lucida Console"/>
-          <w:sz w:val="28"/>
-          <w:szCs w:val="28"/>
-        </w:rPr>
-      </w:pPr>
-      <w:r>
-        <w:rPr>
-          <w:rFonts w:ascii="Lucida Console" w:hAnsi="Lucida Console" w:cs="Lucida Console"/>
-          <w:sz w:val="28"/>
-          <w:szCs w:val="28"/>
-        </w:rPr>
-        <w:t>Please enter the next birth weight, -1 when done: 3005</w:t>
-      </w:r>
-    </w:p>
-    <w:p>
-      <w:pPr>
-        <w:autoSpaceDE w:val="0"/>
-        <w:autoSpaceDN w:val="0"/>
-        <w:adjustRightInd w:val="0"/>
-        <w:spacing w:after="0" w:line="240" w:lineRule="auto"/>
-        <w:rPr>
-          <w:rFonts w:ascii="Lucida Console" w:hAnsi="Lucida Console" w:cs="Lucida Console"/>
-          <w:sz w:val="28"/>
-          <w:szCs w:val="28"/>
-        </w:rPr>
-      </w:pPr>
-      <w:r>
-        <w:rPr>
-          <w:rFonts w:ascii="Lucida Console" w:hAnsi="Lucida Console" w:cs="Lucida Console"/>
-          <w:sz w:val="28"/>
-          <w:szCs w:val="28"/>
-        </w:rPr>
-        <w:t>Please enter the next birth weight, -1 when done: 3232</w:t>
-      </w:r>
-    </w:p>
-    <w:p>
-      <w:pPr>
-        <w:autoSpaceDE w:val="0"/>
-        <w:autoSpaceDN w:val="0"/>
-        <w:adjustRightInd w:val="0"/>
-        <w:spacing w:after="0" w:line="240" w:lineRule="auto"/>
-        <w:rPr>
-          <w:rFonts w:ascii="Lucida Console" w:hAnsi="Lucida Console" w:cs="Lucida Console"/>
-          <w:sz w:val="28"/>
-          <w:szCs w:val="28"/>
-        </w:rPr>
-      </w:pPr>
-      <w:r>
-        <w:rPr>
-          <w:rFonts w:ascii="Lucida Console" w:hAnsi="Lucida Console" w:cs="Lucida Console"/>
-          <w:sz w:val="28"/>
-          <w:szCs w:val="28"/>
-        </w:rPr>
-        <w:t>Please enter the next birth weight, -1 when done: 3487</w:t>
-      </w:r>
-    </w:p>
-    <w:p>
-      <w:pPr>
-        <w:autoSpaceDE w:val="0"/>
-        <w:autoSpaceDN w:val="0"/>
-        <w:adjustRightInd w:val="0"/>
-        <w:spacing w:after="0" w:line="240" w:lineRule="auto"/>
-        <w:rPr>
-          <w:rFonts w:ascii="Lucida Console" w:hAnsi="Lucida Console" w:cs="Lucida Console"/>
-          <w:sz w:val="28"/>
-          <w:szCs w:val="28"/>
-        </w:rPr>
-      </w:pPr>
-      <w:r>
-        <w:rPr>
-          <w:rFonts w:ascii="Lucida Console" w:hAnsi="Lucida Console" w:cs="Lucida Console"/>
-          <w:sz w:val="28"/>
-          <w:szCs w:val="28"/>
-        </w:rPr>
-        <w:t>Please enter the next birth weight, -1 when done: 2920</w:t>
-      </w:r>
-    </w:p>
-    <w:p>
-      <w:pPr>
-        <w:autoSpaceDE w:val="0"/>
-        <w:autoSpaceDN w:val="0"/>
-        <w:adjustRightInd w:val="0"/>
-        <w:spacing w:after="0" w:line="240" w:lineRule="auto"/>
-        <w:rPr>
-          <w:rFonts w:ascii="Lucida Console" w:hAnsi="Lucida Console" w:cs="Lucida Console"/>
-          <w:sz w:val="28"/>
-          <w:szCs w:val="28"/>
-        </w:rPr>
-      </w:pPr>
-      <w:r>
-        <w:rPr>
-          <w:rFonts w:ascii="Lucida Console" w:hAnsi="Lucida Console" w:cs="Lucida Console"/>
-          <w:sz w:val="28"/>
-          <w:szCs w:val="28"/>
-        </w:rPr>
-        <w:t>Please enter the next birth weight, -1 when done: 3430</w:t>
-      </w:r>
-    </w:p>
-    <w:p>
-      <w:pPr>
-        <w:autoSpaceDE w:val="0"/>
-        <w:autoSpaceDN w:val="0"/>
-        <w:adjustRightInd w:val="0"/>
-        <w:spacing w:after="0" w:line="240" w:lineRule="auto"/>
-        <w:rPr>
-          <w:rFonts w:ascii="Lucida Console" w:hAnsi="Lucida Console" w:cs="Lucida Console"/>
-          <w:sz w:val="28"/>
-          <w:szCs w:val="28"/>
-        </w:rPr>
-      </w:pPr>
-      <w:r>
-        <w:rPr>
-          <w:rFonts w:ascii="Lucida Console" w:hAnsi="Lucida Console" w:cs="Lucida Console"/>
-          <w:sz w:val="28"/>
-          <w:szCs w:val="28"/>
-        </w:rPr>
-        <w:t>Please enter the next birth weight, -1 when done: 2410</w:t>
-      </w:r>
-    </w:p>
-    <w:p>
-      <w:pPr>
-        <w:autoSpaceDE w:val="0"/>
-        <w:autoSpaceDN w:val="0"/>
-        <w:adjustRightInd w:val="0"/>
-        <w:spacing w:after="0" w:line="240" w:lineRule="auto"/>
-        <w:rPr>
-          <w:rFonts w:ascii="Lucida Console" w:hAnsi="Lucida Console" w:cs="Lucida Console"/>
-          <w:sz w:val="28"/>
-          <w:szCs w:val="28"/>
-        </w:rPr>
-      </w:pPr>
-      <w:r>
-        <w:rPr>
-          <w:rFonts w:ascii="Lucida Console" w:hAnsi="Lucida Console" w:cs="Lucida Console"/>
-          <w:sz w:val="28"/>
-          <w:szCs w:val="28"/>
-        </w:rPr>
-        <w:t>Please enter the next birth weight, -1 when done: 4536</w:t>
-      </w:r>
-    </w:p>
-    <w:p>
-      <w:pPr>
-        <w:autoSpaceDE w:val="0"/>
-        <w:autoSpaceDN w:val="0"/>
-        <w:adjustRightInd w:val="0"/>
-        <w:spacing w:after="0" w:line="240" w:lineRule="auto"/>
-        <w:rPr>
-          <w:rFonts w:ascii="Lucida Console" w:hAnsi="Lucida Console" w:cs="Lucida Console"/>
-          <w:sz w:val="28"/>
-          <w:szCs w:val="28"/>
-        </w:rPr>
-      </w:pPr>
-      <w:r>
-        <w:rPr>
-          <w:rFonts w:ascii="Lucida Console" w:hAnsi="Lucida Console" w:cs="Lucida Console"/>
-          <w:sz w:val="28"/>
-          <w:szCs w:val="28"/>
-        </w:rPr>
-        <w:t>Please enter the next birth weight, -1 when done: 3600</w:t>
-      </w:r>
-    </w:p>
-    <w:p>
-      <w:pPr>
-        <w:autoSpaceDE w:val="0"/>
-        <w:autoSpaceDN w:val="0"/>
-        <w:adjustRightInd w:val="0"/>
-        <w:spacing w:after="0" w:line="240" w:lineRule="auto"/>
-        <w:rPr>
-          <w:rFonts w:ascii="Lucida Console" w:hAnsi="Lucida Console" w:cs="Lucida Console"/>
-          <w:sz w:val="28"/>
-          <w:szCs w:val="28"/>
-        </w:rPr>
-      </w:pPr>
-      <w:r>
-        <w:rPr>
-          <w:rFonts w:ascii="Lucida Console" w:hAnsi="Lucida Console" w:cs="Lucida Console"/>
-          <w:sz w:val="28"/>
-          <w:szCs w:val="28"/>
-        </w:rPr>
-        <w:t>Please enter the next birth weight, -1 when done: 3033</w:t>
-      </w:r>
-    </w:p>
-    <w:p>
-      <w:pPr>
-        <w:autoSpaceDE w:val="0"/>
-        <w:autoSpaceDN w:val="0"/>
-        <w:adjustRightInd w:val="0"/>
-        <w:spacing w:after="0" w:line="240" w:lineRule="auto"/>
-        <w:rPr>
-          <w:rFonts w:ascii="Lucida Console" w:hAnsi="Lucida Console" w:cs="Lucida Console"/>
-          <w:sz w:val="28"/>
-          <w:szCs w:val="28"/>
-        </w:rPr>
-      </w:pPr>
-      <w:r>
-        <w:rPr>
-          <w:rFonts w:ascii="Lucida Console" w:hAnsi="Lucida Console" w:cs="Lucida Console"/>
-          <w:sz w:val="28"/>
-          <w:szCs w:val="28"/>
-        </w:rPr>
-        <w:t>Please enter the next birth weight, -1 when done: 3459</w:t>
-      </w:r>
-    </w:p>
-    <w:p>
-      <w:pPr>
-        <w:autoSpaceDE w:val="0"/>
-        <w:autoSpaceDN w:val="0"/>
-        <w:adjustRightInd w:val="0"/>
-        <w:spacing w:after="0" w:line="240" w:lineRule="auto"/>
-        <w:rPr>
-          <w:rFonts w:ascii="Lucida Console" w:hAnsi="Lucida Console" w:cs="Lucida Console"/>
-          <w:sz w:val="28"/>
-          <w:szCs w:val="28"/>
-        </w:rPr>
-      </w:pPr>
-      <w:r>
-        <w:rPr>
-          <w:rFonts w:ascii="Lucida Console" w:hAnsi="Lucida Console" w:cs="Lucida Console"/>
-          <w:sz w:val="28"/>
-          <w:szCs w:val="28"/>
-        </w:rPr>
-        <w:t>Please enter the next birth weight, -1 when done: 3686</w:t>
-      </w:r>
-    </w:p>
-    <w:p>
-      <w:pPr>
-        <w:autoSpaceDE w:val="0"/>
-        <w:autoSpaceDN w:val="0"/>
-        <w:adjustRightInd w:val="0"/>
-        <w:spacing w:after="0" w:line="240" w:lineRule="auto"/>
-        <w:rPr>
-          <w:rFonts w:ascii="Lucida Console" w:hAnsi="Lucida Console" w:cs="Lucida Console"/>
-          <w:sz w:val="28"/>
-          <w:szCs w:val="28"/>
-        </w:rPr>
-      </w:pPr>
-      <w:r>
-        <w:rPr>
-          <w:rFonts w:ascii="Lucida Console" w:hAnsi="Lucida Console" w:cs="Lucida Console"/>
-          <w:sz w:val="28"/>
-          <w:szCs w:val="28"/>
-        </w:rPr>
-        <w:t>Please enter the next birth weight, -1 when done: 3062</w:t>
-      </w:r>
-    </w:p>
-    <w:p>
-      <w:pPr>
-        <w:autoSpaceDE w:val="0"/>
-        <w:autoSpaceDN w:val="0"/>
-        <w:adjustRightInd w:val="0"/>
-        <w:spacing w:after="0" w:line="240" w:lineRule="auto"/>
-        <w:rPr>
-          <w:rFonts w:ascii="Lucida Console" w:hAnsi="Lucida Console" w:cs="Lucida Console"/>
-          <w:sz w:val="28"/>
-          <w:szCs w:val="28"/>
-        </w:rPr>
-      </w:pPr>
-      <w:r>
-        <w:rPr>
-          <w:rFonts w:ascii="Lucida Console" w:hAnsi="Lucida Console" w:cs="Lucida Console"/>
-          <w:sz w:val="28"/>
-          <w:szCs w:val="28"/>
-        </w:rPr>
-        <w:t>Please enter the next birth weight, -1 when done: 3033</w:t>
-      </w:r>
-    </w:p>
-    <w:p>
-      <w:pPr>
-        <w:autoSpaceDE w:val="0"/>
-        <w:autoSpaceDN w:val="0"/>
-        <w:adjustRightInd w:val="0"/>
-        <w:spacing w:after="0" w:line="240" w:lineRule="auto"/>
-        <w:rPr>
-          <w:rFonts w:ascii="Lucida Console" w:hAnsi="Lucida Console" w:cs="Lucida Console"/>
-          <w:sz w:val="28"/>
-          <w:szCs w:val="28"/>
-        </w:rPr>
-      </w:pPr>
-      <w:r>
-        <w:rPr>
-          <w:rFonts w:ascii="Lucida Console" w:hAnsi="Lucida Console" w:cs="Lucida Console"/>
-          <w:sz w:val="28"/>
-          <w:szCs w:val="28"/>
-        </w:rPr>
-        <w:t>Please enter the next birth weight, -1 when done: 3345</w:t>
-      </w:r>
-    </w:p>
-    <w:p>
-      <w:pPr>
-        <w:autoSpaceDE w:val="0"/>
-        <w:autoSpaceDN w:val="0"/>
-        <w:adjustRightInd w:val="0"/>
-        <w:spacing w:after="0" w:line="240" w:lineRule="auto"/>
-        <w:rPr>
-          <w:rFonts w:ascii="Lucida Console" w:hAnsi="Lucida Console" w:cs="Lucida Console"/>
-          <w:sz w:val="28"/>
-          <w:szCs w:val="28"/>
-        </w:rPr>
-      </w:pPr>
-      <w:r>
-        <w:rPr>
-          <w:rFonts w:ascii="Lucida Console" w:hAnsi="Lucida Console" w:cs="Lucida Console"/>
-          <w:sz w:val="28"/>
-          <w:szCs w:val="28"/>
-        </w:rPr>
-        <w:t>Please enter the next birth weight, -1 when done: 3657</w:t>
-      </w:r>
-    </w:p>
-    <w:p>
-      <w:pPr>
-        <w:autoSpaceDE w:val="0"/>
-        <w:autoSpaceDN w:val="0"/>
-        <w:adjustRightInd w:val="0"/>
-        <w:spacing w:after="0" w:line="240" w:lineRule="auto"/>
-        <w:rPr>
-          <w:rFonts w:ascii="Lucida Console" w:hAnsi="Lucida Console" w:cs="Lucida Console"/>
-          <w:sz w:val="28"/>
-          <w:szCs w:val="28"/>
-        </w:rPr>
-      </w:pPr>
-      <w:r>
-        <w:rPr>
-          <w:rFonts w:ascii="Lucida Console" w:hAnsi="Lucida Console" w:cs="Lucida Console"/>
-          <w:sz w:val="28"/>
-          <w:szCs w:val="28"/>
-        </w:rPr>
-        <w:t>Please enter the next birth weight, -1 when done: 2835</w:t>
-      </w:r>
-    </w:p>
-    <w:p>
-      <w:pPr>
-        <w:autoSpaceDE w:val="0"/>
-        <w:autoSpaceDN w:val="0"/>
-        <w:adjustRightInd w:val="0"/>
-        <w:spacing w:after="0" w:line="240" w:lineRule="auto"/>
-        <w:rPr>
-          <w:rFonts w:ascii="Lucida Console" w:hAnsi="Lucida Console" w:cs="Lucida Console"/>
-          <w:sz w:val="28"/>
-          <w:szCs w:val="28"/>
-        </w:rPr>
-      </w:pPr>
-      <w:r>
-        <w:rPr>
-          <w:rFonts w:ascii="Lucida Console" w:hAnsi="Lucida Console" w:cs="Lucida Console"/>
-          <w:sz w:val="28"/>
-          <w:szCs w:val="28"/>
-        </w:rPr>
-        <w:t>Please enter the next birth weight, -1 when done: 3430</w:t>
-      </w:r>
-    </w:p>
-    <w:p>
-      <w:pPr>
-        <w:autoSpaceDE w:val="0"/>
-        <w:autoSpaceDN w:val="0"/>
-        <w:adjustRightInd w:val="0"/>
-        <w:spacing w:after="0" w:line="240" w:lineRule="auto"/>
-        <w:rPr>
-          <w:rFonts w:ascii="Lucida Console" w:hAnsi="Lucida Console" w:cs="Lucida Console"/>
-          <w:sz w:val="28"/>
-          <w:szCs w:val="28"/>
-        </w:rPr>
-      </w:pPr>
-      <w:r>
-        <w:rPr>
-          <w:rFonts w:ascii="Lucida Console" w:hAnsi="Lucida Console" w:cs="Lucida Console"/>
-          <w:sz w:val="28"/>
-          <w:szCs w:val="28"/>
-        </w:rPr>
-        <w:t>Please enter the next birth weight, -1 when done: 2948</w:t>
-      </w:r>
-    </w:p>
-    <w:p>
-      <w:pPr>
-        <w:autoSpaceDE w:val="0"/>
-        <w:autoSpaceDN w:val="0"/>
-        <w:adjustRightInd w:val="0"/>
-        <w:spacing w:after="0" w:line="240" w:lineRule="auto"/>
-        <w:rPr>
-          <w:rFonts w:ascii="Lucida Console" w:hAnsi="Lucida Console" w:cs="Lucida Console"/>
-          <w:sz w:val="28"/>
-          <w:szCs w:val="28"/>
-        </w:rPr>
-      </w:pPr>
-      <w:r>
-        <w:rPr>
-          <w:rFonts w:ascii="Lucida Console" w:hAnsi="Lucida Console" w:cs="Lucida Console"/>
-          <w:sz w:val="28"/>
-          <w:szCs w:val="28"/>
-        </w:rPr>
-        <w:t>Please enter the next birth weight, -1 when done: 3771</w:t>
-      </w:r>
-    </w:p>
-    <w:p>
-      <w:pPr>
-        <w:autoSpaceDE w:val="0"/>
-        <w:autoSpaceDN w:val="0"/>
-        <w:adjustRightInd w:val="0"/>
-        <w:spacing w:after="0" w:line="240" w:lineRule="auto"/>
-        <w:rPr>
-          <w:rFonts w:ascii="Lucida Console" w:hAnsi="Lucida Console" w:cs="Lucida Console"/>
-          <w:sz w:val="28"/>
-          <w:szCs w:val="28"/>
-        </w:rPr>
-      </w:pPr>
-      <w:r>
-        <w:rPr>
-          <w:rFonts w:ascii="Lucida Console" w:hAnsi="Lucida Console" w:cs="Lucida Console"/>
-          <w:sz w:val="28"/>
-          <w:szCs w:val="28"/>
-        </w:rPr>
-        <w:t>Please enter the next birth weight, -1 when done: 3600</w:t>
-      </w:r>
-    </w:p>
-    <w:p>
-      <w:pPr>
-        <w:autoSpaceDE w:val="0"/>
-        <w:autoSpaceDN w:val="0"/>
-        <w:adjustRightInd w:val="0"/>
-        <w:spacing w:after="0" w:line="240" w:lineRule="auto"/>
-        <w:rPr>
-          <w:rFonts w:ascii="Lucida Console" w:hAnsi="Lucida Console" w:cs="Lucida Console"/>
-          <w:sz w:val="28"/>
-          <w:szCs w:val="28"/>
-        </w:rPr>
-      </w:pPr>
-      <w:r>
-        <w:rPr>
-          <w:rFonts w:ascii="Lucida Console" w:hAnsi="Lucida Console" w:cs="Lucida Console"/>
-          <w:sz w:val="28"/>
-          <w:szCs w:val="28"/>
-        </w:rPr>
-        <w:t>Please enter the next birth weight, -1 when done: 3941</w:t>
-      </w:r>
-    </w:p>
-    <w:p>
-      <w:pPr>
-        <w:autoSpaceDE w:val="0"/>
-        <w:autoSpaceDN w:val="0"/>
-        <w:adjustRightInd w:val="0"/>
-        <w:spacing w:after="0" w:line="240" w:lineRule="auto"/>
-        <w:rPr>
-          <w:rFonts w:ascii="Lucida Console" w:hAnsi="Lucida Console" w:cs="Lucida Console"/>
-          <w:sz w:val="28"/>
-          <w:szCs w:val="28"/>
-        </w:rPr>
-      </w:pPr>
-      <w:r>
-        <w:rPr>
-          <w:rFonts w:ascii="Lucida Console" w:hAnsi="Lucida Console" w:cs="Lucida Console"/>
-          <w:sz w:val="28"/>
-          <w:szCs w:val="28"/>
-        </w:rPr>
-        <w:t>Please enter the next birth weight, -1 when done: 3147</w:t>
-      </w:r>
-    </w:p>
-    <w:p>
-      <w:pPr>
-        <w:autoSpaceDE w:val="0"/>
-        <w:autoSpaceDN w:val="0"/>
-        <w:adjustRightInd w:val="0"/>
-        <w:spacing w:after="0" w:line="240" w:lineRule="auto"/>
-        <w:rPr>
-          <w:rFonts w:ascii="Lucida Console" w:hAnsi="Lucida Console" w:cs="Lucida Console"/>
-          <w:sz w:val="28"/>
-          <w:szCs w:val="28"/>
-        </w:rPr>
-      </w:pPr>
-      <w:r>
-        <w:rPr>
-          <w:rFonts w:ascii="Lucida Console" w:hAnsi="Lucida Console" w:cs="Lucida Console"/>
-          <w:sz w:val="28"/>
-          <w:szCs w:val="28"/>
-        </w:rPr>
-        <w:t>Please enter the next birth weight, -1 when done: 3459</w:t>
-      </w:r>
-    </w:p>
-    <w:p>
-      <w:pPr>
-        <w:autoSpaceDE w:val="0"/>
-        <w:autoSpaceDN w:val="0"/>
-        <w:adjustRightInd w:val="0"/>
-        <w:spacing w:after="0" w:line="240" w:lineRule="auto"/>
-        <w:rPr>
-          <w:rFonts w:ascii="Lucida Console" w:hAnsi="Lucida Console" w:cs="Lucida Console"/>
-          <w:sz w:val="28"/>
-          <w:szCs w:val="28"/>
-        </w:rPr>
-      </w:pPr>
-      <w:r>
-        <w:rPr>
-          <w:rFonts w:ascii="Lucida Console" w:hAnsi="Lucida Console" w:cs="Lucida Console"/>
-          <w:sz w:val="28"/>
-          <w:szCs w:val="28"/>
-        </w:rPr>
-        <w:t>Please enter the next birth weight, -1 when done: 4054</w:t>
-      </w:r>
-    </w:p>
-    <w:p>
-      <w:pPr>
-        <w:autoSpaceDE w:val="0"/>
-        <w:autoSpaceDN w:val="0"/>
-        <w:adjustRightInd w:val="0"/>
-        <w:spacing w:after="0" w:line="240" w:lineRule="auto"/>
-        <w:rPr>
-          <w:rFonts w:ascii="Lucida Console" w:hAnsi="Lucida Console" w:cs="Lucida Console"/>
-          <w:sz w:val="28"/>
-          <w:szCs w:val="28"/>
-        </w:rPr>
-      </w:pPr>
-      <w:r>
-        <w:rPr>
-          <w:rFonts w:ascii="Lucida Console" w:hAnsi="Lucida Console" w:cs="Lucida Console"/>
-          <w:sz w:val="28"/>
-          <w:szCs w:val="28"/>
-        </w:rPr>
-        <w:t>Please enter the next birth weight, -1 when done: 2977</w:t>
-      </w:r>
-    </w:p>
-    <w:p>
-      <w:pPr>
-        <w:autoSpaceDE w:val="0"/>
-        <w:autoSpaceDN w:val="0"/>
-        <w:adjustRightInd w:val="0"/>
-        <w:spacing w:after="0" w:line="240" w:lineRule="auto"/>
-        <w:rPr>
-          <w:rFonts w:ascii="Lucida Console" w:hAnsi="Lucida Console" w:cs="Lucida Console"/>
-          <w:sz w:val="28"/>
-          <w:szCs w:val="28"/>
-        </w:rPr>
-      </w:pPr>
-      <w:r>
-        <w:rPr>
-          <w:rFonts w:ascii="Lucida Console" w:hAnsi="Lucida Console" w:cs="Lucida Console"/>
-          <w:sz w:val="28"/>
-          <w:szCs w:val="28"/>
-        </w:rPr>
-        <w:t>Please enter the next birth weight, -1 when done: 3430</w:t>
-      </w:r>
-    </w:p>
-    <w:p>
-      <w:pPr>
-        <w:autoSpaceDE w:val="0"/>
-        <w:autoSpaceDN w:val="0"/>
-        <w:adjustRightInd w:val="0"/>
-        <w:spacing w:after="0" w:line="240" w:lineRule="auto"/>
-        <w:rPr>
-          <w:rFonts w:ascii="Lucida Console" w:hAnsi="Lucida Console" w:cs="Lucida Console"/>
-          <w:sz w:val="28"/>
-          <w:szCs w:val="28"/>
-        </w:rPr>
-      </w:pPr>
-      <w:r>
-        <w:rPr>
-          <w:rFonts w:ascii="Lucida Console" w:hAnsi="Lucida Console" w:cs="Lucida Console"/>
-          <w:sz w:val="28"/>
-          <w:szCs w:val="28"/>
-        </w:rPr>
-        <w:t>Please enter the next birth weight, -1 when done: 3742</w:t>
-      </w:r>
-    </w:p>
-    <w:p>
-      <w:pPr>
-        <w:autoSpaceDE w:val="0"/>
-        <w:autoSpaceDN w:val="0"/>
-        <w:adjustRightInd w:val="0"/>
-        <w:spacing w:after="0" w:line="240" w:lineRule="auto"/>
-        <w:rPr>
-          <w:rFonts w:ascii="Lucida Console" w:hAnsi="Lucida Console" w:cs="Lucida Console"/>
-          <w:sz w:val="28"/>
-          <w:szCs w:val="28"/>
-        </w:rPr>
-      </w:pPr>
-      <w:r>
-        <w:rPr>
-          <w:rFonts w:ascii="Lucida Console" w:hAnsi="Lucida Console" w:cs="Lucida Console"/>
-          <w:sz w:val="28"/>
-          <w:szCs w:val="28"/>
-        </w:rPr>
-        <w:t>Please enter the next birth weight, -1 when done: 3260</w:t>
-      </w:r>
-    </w:p>
-    <w:p>
-      <w:pPr>
-        <w:autoSpaceDE w:val="0"/>
-        <w:autoSpaceDN w:val="0"/>
-        <w:adjustRightInd w:val="0"/>
-        <w:spacing w:after="0" w:line="240" w:lineRule="auto"/>
-        <w:rPr>
-          <w:rFonts w:ascii="Lucida Console" w:hAnsi="Lucida Console" w:cs="Lucida Console"/>
-          <w:sz w:val="28"/>
-          <w:szCs w:val="28"/>
-        </w:rPr>
-      </w:pPr>
-      <w:r>
-        <w:rPr>
-          <w:rFonts w:ascii="Lucida Console" w:hAnsi="Lucida Console" w:cs="Lucida Console"/>
-          <w:sz w:val="28"/>
-          <w:szCs w:val="28"/>
-        </w:rPr>
-        <w:t>Please enter the next birth weight, -1 when done: 4111</w:t>
-      </w:r>
-    </w:p>
-    <w:p>
-      <w:pPr>
-        <w:autoSpaceDE w:val="0"/>
-        <w:autoSpaceDN w:val="0"/>
-        <w:adjustRightInd w:val="0"/>
-        <w:spacing w:after="0" w:line="240" w:lineRule="auto"/>
-        <w:rPr>
-          <w:rFonts w:ascii="Lucida Console" w:hAnsi="Lucida Console" w:cs="Lucida Console"/>
-          <w:sz w:val="28"/>
-          <w:szCs w:val="28"/>
-        </w:rPr>
-      </w:pPr>
-      <w:r>
-        <w:rPr>
-          <w:rFonts w:ascii="Lucida Console" w:hAnsi="Lucida Console" w:cs="Lucida Console"/>
-          <w:sz w:val="28"/>
-          <w:szCs w:val="28"/>
-        </w:rPr>
-        <w:t>Please enter the next birth weight, -1 when done: 3572</w:t>
-      </w:r>
-    </w:p>
-    <w:p>
-      <w:pPr>
-        <w:autoSpaceDE w:val="0"/>
-        <w:autoSpaceDN w:val="0"/>
-        <w:adjustRightInd w:val="0"/>
-        <w:spacing w:after="0" w:line="240" w:lineRule="auto"/>
-        <w:rPr>
-          <w:rFonts w:ascii="Lucida Console" w:hAnsi="Lucida Console" w:cs="Lucida Console"/>
-          <w:sz w:val="28"/>
-          <w:szCs w:val="28"/>
-        </w:rPr>
-      </w:pPr>
-      <w:r>
-        <w:rPr>
-          <w:rFonts w:ascii="Lucida Console" w:hAnsi="Lucida Console" w:cs="Lucida Console"/>
-          <w:sz w:val="28"/>
-          <w:szCs w:val="28"/>
-        </w:rPr>
-        <w:t>Please enter the next birth weight, -1 when done: 3062</w:t>
-      </w:r>
-    </w:p>
-    <w:p>
-      <w:pPr>
-        <w:autoSpaceDE w:val="0"/>
-        <w:autoSpaceDN w:val="0"/>
-        <w:adjustRightInd w:val="0"/>
-        <w:spacing w:after="0" w:line="240" w:lineRule="auto"/>
-        <w:rPr>
-          <w:rFonts w:ascii="Lucida Console" w:hAnsi="Lucida Console" w:cs="Lucida Console"/>
-          <w:sz w:val="28"/>
-          <w:szCs w:val="28"/>
-        </w:rPr>
-      </w:pPr>
-      <w:r>
-        <w:rPr>
-          <w:rFonts w:ascii="Lucida Console" w:hAnsi="Lucida Console" w:cs="Lucida Console"/>
-          <w:sz w:val="28"/>
-          <w:szCs w:val="28"/>
-        </w:rPr>
-        <w:t>Please enter the next birth weight, -1 when done: 3090</w:t>
-      </w:r>
-    </w:p>
-    <w:p>
-      <w:pPr>
-        <w:autoSpaceDE w:val="0"/>
-        <w:autoSpaceDN w:val="0"/>
-        <w:adjustRightInd w:val="0"/>
-        <w:spacing w:after="0" w:line="240" w:lineRule="auto"/>
-        <w:rPr>
-          <w:rFonts w:ascii="Lucida Console" w:hAnsi="Lucida Console" w:cs="Lucida Console"/>
-          <w:sz w:val="28"/>
-          <w:szCs w:val="28"/>
-        </w:rPr>
-      </w:pPr>
-      <w:r>
-        <w:rPr>
-          <w:rFonts w:ascii="Lucida Console" w:hAnsi="Lucida Console" w:cs="Lucida Console"/>
-          <w:sz w:val="28"/>
-          <w:szCs w:val="28"/>
-        </w:rPr>
-        <w:t>Please enter the next birth weight, -1 when done: 3856</w:t>
-      </w:r>
-    </w:p>
-    <w:p>
-      <w:pPr>
-        <w:autoSpaceDE w:val="0"/>
-        <w:autoSpaceDN w:val="0"/>
-        <w:adjustRightInd w:val="0"/>
-        <w:spacing w:after="0" w:line="240" w:lineRule="auto"/>
-        <w:rPr>
-          <w:rFonts w:ascii="Lucida Console" w:hAnsi="Lucida Console" w:cs="Lucida Console"/>
-          <w:sz w:val="28"/>
-          <w:szCs w:val="28"/>
-        </w:rPr>
-      </w:pPr>
-      <w:r>
-        <w:rPr>
-          <w:rFonts w:ascii="Lucida Console" w:hAnsi="Lucida Console" w:cs="Lucida Console"/>
-          <w:sz w:val="28"/>
-          <w:szCs w:val="28"/>
-        </w:rPr>
-        <w:t>Please enter the next birth weight, -1 when done: 3714</w:t>
-      </w:r>
-    </w:p>
-    <w:p>
-      <w:pPr>
-        <w:autoSpaceDE w:val="0"/>
-        <w:autoSpaceDN w:val="0"/>
-        <w:adjustRightInd w:val="0"/>
-        <w:spacing w:after="0" w:line="240" w:lineRule="auto"/>
-        <w:rPr>
-          <w:rFonts w:ascii="Lucida Console" w:hAnsi="Lucida Console" w:cs="Lucida Console"/>
-          <w:sz w:val="28"/>
-          <w:szCs w:val="28"/>
-        </w:rPr>
-      </w:pPr>
-      <w:r>
-        <w:rPr>
-          <w:rFonts w:ascii="Lucida Console" w:hAnsi="Lucida Console" w:cs="Lucida Console"/>
-          <w:sz w:val="28"/>
-          <w:szCs w:val="28"/>
-        </w:rPr>
-        <w:lastRenderedPageBreak/>
-        <w:t>Please enter the next birth weight, -1 when done: 3430</w:t>
-      </w:r>
-    </w:p>
-    <w:p>
-      <w:pPr>
-        <w:autoSpaceDE w:val="0"/>
-        <w:autoSpaceDN w:val="0"/>
-        <w:adjustRightInd w:val="0"/>
-        <w:spacing w:after="0" w:line="240" w:lineRule="auto"/>
-        <w:rPr>
-          <w:rFonts w:ascii="Lucida Console" w:hAnsi="Lucida Console" w:cs="Lucida Console"/>
-          <w:sz w:val="28"/>
-          <w:szCs w:val="28"/>
-        </w:rPr>
-      </w:pPr>
-      <w:r>
-        <w:rPr>
-          <w:rFonts w:ascii="Lucida Console" w:hAnsi="Lucida Console" w:cs="Lucida Console"/>
-          <w:sz w:val="28"/>
-          <w:szCs w:val="28"/>
-        </w:rPr>
-        <w:t>Please enter the next birth weight, -1 when done: 2807</w:t>
-      </w:r>
-    </w:p>
-    <w:p>
-      <w:pPr>
-        <w:autoSpaceDE w:val="0"/>
-        <w:autoSpaceDN w:val="0"/>
-        <w:adjustRightInd w:val="0"/>
-        <w:spacing w:after="0" w:line="240" w:lineRule="auto"/>
-        <w:rPr>
-          <w:rFonts w:ascii="Lucida Console" w:hAnsi="Lucida Console" w:cs="Lucida Console"/>
-          <w:sz w:val="28"/>
-          <w:szCs w:val="28"/>
-        </w:rPr>
-      </w:pPr>
-      <w:r>
-        <w:rPr>
-          <w:rFonts w:ascii="Lucida Console" w:hAnsi="Lucida Console" w:cs="Lucida Console"/>
-          <w:sz w:val="28"/>
-          <w:szCs w:val="28"/>
-        </w:rPr>
-        <w:t>Please enter the next birth weight, -1 when done: 3771</w:t>
-      </w:r>
-    </w:p>
-    <w:p>
-      <w:pPr>
-        <w:autoSpaceDE w:val="0"/>
-        <w:autoSpaceDN w:val="0"/>
-        <w:adjustRightInd w:val="0"/>
-        <w:spacing w:after="0" w:line="240" w:lineRule="auto"/>
-        <w:rPr>
-          <w:rFonts w:ascii="Lucida Console" w:hAnsi="Lucida Console" w:cs="Lucida Console"/>
-          <w:sz w:val="28"/>
-          <w:szCs w:val="28"/>
-        </w:rPr>
-      </w:pPr>
-      <w:r>
-        <w:rPr>
-          <w:rFonts w:ascii="Lucida Console" w:hAnsi="Lucida Console" w:cs="Lucida Console"/>
-          <w:sz w:val="28"/>
-          <w:szCs w:val="28"/>
-        </w:rPr>
-        <w:t>Please enter the next birth weight, -1 when done: -1</w:t>
-      </w:r>
-    </w:p>
-    <w:p>
-      <w:pPr>
-        <w:autoSpaceDE w:val="0"/>
-        <w:autoSpaceDN w:val="0"/>
-        <w:adjustRightInd w:val="0"/>
-        <w:spacing w:after="0" w:line="240" w:lineRule="auto"/>
-        <w:rPr>
-          <w:rFonts w:ascii="Lucida Console" w:hAnsi="Lucida Console" w:cs="Lucida Console"/>
-          <w:sz w:val="28"/>
-          <w:szCs w:val="28"/>
-        </w:rPr>
-      </w:pPr>
-      <w:r>
-        <w:rPr>
-          <w:rFonts w:ascii="Lucida Console" w:hAnsi="Lucida Console" w:cs="Lucida Console"/>
-          <w:sz w:val="28"/>
-          <w:szCs w:val="28"/>
-        </w:rPr>
-        <w:t>Category                Average             Number              % of Total</w:t>
-      </w:r>
-    </w:p>
-    <w:p>
-      <w:pPr>
-        <w:autoSpaceDE w:val="0"/>
-        <w:autoSpaceDN w:val="0"/>
-        <w:adjustRightInd w:val="0"/>
-        <w:spacing w:after="0" w:line="240" w:lineRule="auto"/>
-        <w:rPr>
-          <w:rFonts w:ascii="Lucida Console" w:hAnsi="Lucida Console" w:cs="Lucida Console"/>
-          <w:sz w:val="28"/>
-          <w:szCs w:val="28"/>
-        </w:rPr>
-      </w:pPr>
-      <w:r>
-        <w:rPr>
-          <w:rFonts w:ascii="Lucida Console" w:hAnsi="Lucida Console" w:cs="Lucida Console"/>
-          <w:sz w:val="28"/>
-          <w:szCs w:val="28"/>
-        </w:rPr>
-        <w:t>Extremely LBW           520.00              1                   1.92</w:t>
-      </w:r>
-    </w:p>
-    <w:p>
-      <w:pPr>
-        <w:autoSpaceDE w:val="0"/>
-        <w:autoSpaceDN w:val="0"/>
-        <w:adjustRightInd w:val="0"/>
-        <w:spacing w:after="0" w:line="240" w:lineRule="auto"/>
-        <w:rPr>
-          <w:rFonts w:ascii="Lucida Console" w:hAnsi="Lucida Console" w:cs="Lucida Console"/>
-          <w:sz w:val="28"/>
-          <w:szCs w:val="28"/>
-        </w:rPr>
-      </w:pPr>
-      <w:r>
-        <w:rPr>
-          <w:rFonts w:ascii="Lucida Console" w:hAnsi="Lucida Console" w:cs="Lucida Console"/>
-          <w:sz w:val="28"/>
-          <w:szCs w:val="28"/>
-        </w:rPr>
-        <w:t>Very LBW                0.00                0                   0.00</w:t>
-      </w:r>
-    </w:p>
-    <w:p>
-      <w:pPr>
-        <w:autoSpaceDE w:val="0"/>
-        <w:autoSpaceDN w:val="0"/>
-        <w:adjustRightInd w:val="0"/>
-        <w:spacing w:after="0" w:line="240" w:lineRule="auto"/>
-        <w:rPr>
-          <w:rFonts w:ascii="Lucida Console" w:hAnsi="Lucida Console" w:cs="Lucida Console"/>
-          <w:sz w:val="28"/>
-          <w:szCs w:val="28"/>
-        </w:rPr>
-      </w:pPr>
-      <w:r>
-        <w:rPr>
-          <w:rFonts w:ascii="Lucida Console" w:hAnsi="Lucida Console" w:cs="Lucida Console"/>
-          <w:sz w:val="28"/>
-          <w:szCs w:val="28"/>
-        </w:rPr>
-        <w:t>Low Birth Weight        2164.00             3                   5.77</w:t>
-      </w:r>
-    </w:p>
-    <w:p>
-      <w:pPr>
-        <w:autoSpaceDE w:val="0"/>
-        <w:autoSpaceDN w:val="0"/>
-        <w:adjustRightInd w:val="0"/>
-        <w:spacing w:after="0" w:line="240" w:lineRule="auto"/>
-        <w:rPr>
-          <w:rFonts w:ascii="Lucida Console" w:hAnsi="Lucida Console" w:cs="Lucida Console"/>
-          <w:sz w:val="28"/>
-          <w:szCs w:val="28"/>
-        </w:rPr>
-      </w:pPr>
-      <w:r>
-        <w:rPr>
-          <w:rFonts w:ascii="Lucida Console" w:hAnsi="Lucida Console" w:cs="Lucida Console"/>
-          <w:sz w:val="28"/>
-          <w:szCs w:val="28"/>
-        </w:rPr>
-        <w:t>Normal Weight           3531.33             48                  92.31</w:t>
-      </w:r>
-    </w:p>
-    <w:p/>
+        <w:t>My program’s output does match the expectations for test case 1.</w:t>
+      </w:r>
+    </w:p>
+    <w:p>
+      <w:r>
+        <w:t xml:space="preserve">I would </w:t>
+      </w:r>
+      <w:r>
+        <w:t>come</w:t>
+      </w:r>
+      <w:r>
+        <w:t xml:space="preserve"> back to this program and add the ability to pull data from a text file instead of typing each number one by one.</w:t>
+      </w:r>
+    </w:p>
+    <w:p>
+      <w:pPr>
+        <w:spacing w:after="22" w:line="269" w:lineRule="auto"/>
+        <w:rPr>
+          <w:rFonts w:ascii="Courier New" w:hAnsi="Courier New" w:cs="Courier New"/>
+        </w:rPr>
+      </w:pPr>
+    </w:p>
+    <w:p>
+      <w:pPr>
+        <w:pStyle w:val="Heading3"/>
+      </w:pPr>
+      <w:r>
+        <w:t xml:space="preserve">Test Case </w:t>
+      </w:r>
+      <w:r>
+        <w:t>2</w:t>
+      </w:r>
+    </w:p>
     <w:p>
       <w:pPr>
         <w:pStyle w:val="Heading4"/>
       </w:pPr>
       <w:r>
-        <w:t>Conclusions</w:t>
-      </w:r>
-    </w:p>
-    <w:p>
-      <w:r>
-        <w:t>Describe whether your program’s output matches expectations.</w:t>
-      </w:r>
-    </w:p>
-    <w:p>
-      <w:pPr>
-        <w:spacing w:after="22" w:line="269" w:lineRule="auto"/>
-        <w:rPr>
-          <w:rFonts w:ascii="Courier New" w:hAnsi="Courier New" w:cs="Courier New"/>
-        </w:rPr>
-      </w:pPr>
-    </w:p>
-    <w:p>
-      <w:pPr>
-        <w:pStyle w:val="Heading3"/>
-      </w:pPr>
-      <w:r>
-        <w:t xml:space="preserve">Test Case </w:t>
-      </w:r>
-      <w:r>
-        <w:t>2</w:t>
+        <w:t xml:space="preserve">Purpose </w:t>
+      </w:r>
+    </w:p>
+    <w:p>
+      <w:r>
+        <w:t>Invalid weight</w:t>
+      </w:r>
+      <w:r>
+        <w:t>s</w:t>
+      </w:r>
+      <w:r>
+        <w:t xml:space="preserve"> entered</w:t>
       </w:r>
     </w:p>
     <w:p>
@@ -2214,18 +2331,91 @@
         <w:pStyle w:val="Heading4"/>
       </w:pPr>
       <w:r>
-        <w:t xml:space="preserve">Purpose </w:t>
-      </w:r>
-    </w:p>
-    <w:p>
-      <w:r>
-        <w:t>Invalid weight</w:t>
-      </w:r>
-      <w:r>
-        <w:t>s</w:t>
-      </w:r>
-      <w:r>
-        <w:t xml:space="preserve"> entered</w:t>
+        <w:t>Input</w:t>
+      </w:r>
+    </w:p>
+    <w:p>
+      <w:pPr>
+        <w:rPr>
+          <w:rFonts w:cs="Courier New"/>
+        </w:rPr>
+      </w:pPr>
+      <w:r>
+        <w:rPr>
+          <w:rFonts w:cs="Courier New"/>
+        </w:rPr>
+        <w:t>Data:</w:t>
+      </w:r>
+    </w:p>
+    <w:p>
+      <w:r>
+        <w:rPr>
+          <w:rFonts w:cs="Courier New"/>
+        </w:rPr>
+        <w:t>2183</w:t>
+      </w:r>
+      <w:r>
+        <w:rPr>
+          <w:rFonts w:cs="Courier New"/>
+        </w:rPr>
+        <w:tab/>
+        <w:t>3686</w:t>
+      </w:r>
+      <w:r>
+        <w:rPr>
+          <w:rFonts w:cs="Courier New"/>
+        </w:rPr>
+        <w:tab/>
+        <w:t>0</w:t>
+      </w:r>
+      <w:r>
+        <w:rPr>
+          <w:rFonts w:cs="Courier New"/>
+        </w:rPr>
+        <w:tab/>
+        <w:t>3515</w:t>
+      </w:r>
+      <w:r>
+        <w:rPr>
+          <w:rFonts w:cs="Courier New"/>
+        </w:rPr>
+        <w:tab/>
+        <w:t>3345</w:t>
+      </w:r>
+      <w:r>
+        <w:rPr>
+          <w:rFonts w:cs="Courier New"/>
+        </w:rPr>
+        <w:tab/>
+        <w:t>5358</w:t>
+      </w:r>
+      <w:r>
+        <w:rPr>
+          <w:rFonts w:cs="Courier New"/>
+        </w:rPr>
+        <w:tab/>
+        <w:t>3260</w:t>
+      </w:r>
+      <w:r>
+        <w:rPr>
+          <w:rFonts w:cs="Courier New"/>
+        </w:rPr>
+        <w:tab/>
+        <w:t>-2</w:t>
+      </w:r>
+      <w:r>
+        <w:rPr>
+          <w:rFonts w:cs="Courier New"/>
+        </w:rPr>
+        <w:tab/>
+        <w:t>3657</w:t>
+      </w:r>
+      <w:r>
+        <w:rPr>
+          <w:rFonts w:cs="Courier New"/>
+        </w:rPr>
+        <w:tab/>
+        <w:t>3062</w:t>
       </w:r>
     </w:p>
     <w:p>
@@ -2233,98 +2423,6 @@
         <w:pStyle w:val="Heading4"/>
       </w:pPr>
       <w:r>
-        <w:t>Input</w:t>
-      </w:r>
-    </w:p>
-    <w:p>
-      <w:pPr>
-        <w:rPr>
-          <w:rFonts w:cs="Courier New"/>
-        </w:rPr>
-      </w:pPr>
-      <w:r>
-        <w:rPr>
-          <w:rFonts w:cs="Courier New"/>
-        </w:rPr>
-        <w:t>Data:</w:t>
-      </w:r>
-    </w:p>
-    <w:p>
-      <w:r>
-        <w:rPr>
-          <w:rFonts w:cs="Courier New"/>
-        </w:rPr>
-        <w:t>2183</w:t>
-      </w:r>
-      <w:r>
-        <w:rPr>
-          <w:rFonts w:cs="Courier New"/>
-        </w:rPr>
-        <w:tab/>
-        <w:t>3686</w:t>
-      </w:r>
-      <w:r>
-        <w:rPr>
-          <w:rFonts w:cs="Courier New"/>
-        </w:rPr>
-        <w:tab/>
-        <w:t>0</w:t>
-      </w:r>
-      <w:r>
-        <w:rPr>
-          <w:rFonts w:cs="Courier New"/>
-        </w:rPr>
-        <w:tab/>
-        <w:t>3515</w:t>
-      </w:r>
-      <w:r>
-        <w:rPr>
-          <w:rFonts w:cs="Courier New"/>
-        </w:rPr>
-        <w:tab/>
-        <w:t>3345</w:t>
-      </w:r>
-      <w:r>
-        <w:rPr>
-          <w:rFonts w:cs="Courier New"/>
-        </w:rPr>
-        <w:tab/>
-        <w:t>5358</w:t>
-      </w:r>
-      <w:r>
-        <w:rPr>
-          <w:rFonts w:cs="Courier New"/>
-        </w:rPr>
-        <w:tab/>
-        <w:t>3260</w:t>
-      </w:r>
-      <w:r>
-        <w:rPr>
-          <w:rFonts w:cs="Courier New"/>
-        </w:rPr>
-        <w:tab/>
-        <w:t>-2</w:t>
-      </w:r>
-      <w:r>
-        <w:rPr>
-          <w:rFonts w:cs="Courier New"/>
-        </w:rPr>
-        <w:tab/>
-        <w:t>3657</w:t>
-      </w:r>
-      <w:r>
-        <w:rPr>
-          <w:rFonts w:cs="Courier New"/>
-        </w:rPr>
-        <w:tab/>
-        <w:t>3062</w:t>
-      </w:r>
-    </w:p>
-    <w:p>
-      <w:pPr>
-        <w:pStyle w:val="Heading4"/>
-      </w:pPr>
-      <w:r>
         <w:t>Expected output</w:t>
       </w:r>
       <w:r>
@@ -2355,7 +2453,21 @@
         <w:rPr>
           <w:rFonts w:cs="Courier New"/>
         </w:rPr>
-        <w:t>ELBW:  Values:  -;  Average:  -; Percentage of total:  0</w:t>
+        <w:t>ELBW:  Values:  -</w:t>
+      </w:r>
+      <w:proofErr w:type="gramStart"/>
+      <w:r>
+        <w:rPr>
+          <w:rFonts w:cs="Courier New"/>
+        </w:rPr>
+        <w:t>;  Average</w:t>
+      </w:r>
+      <w:proofErr w:type="gramEnd"/>
+      <w:r>
+        <w:rPr>
+          <w:rFonts w:cs="Courier New"/>
+        </w:rPr>
+        <w:t>:  -; Percentage of total:  0</w:t>
       </w:r>
     </w:p>
     <w:p>
@@ -2381,7 +2493,21 @@
         <w:rPr>
           <w:rFonts w:cs="Courier New"/>
         </w:rPr>
-        <w:t>LBW:  Values:  2183;  Average: 2183; Percentage of total:  1 / 8 * 100 = 12.5%</w:t>
+        <w:t xml:space="preserve">LBW:  Values:  </w:t>
+      </w:r>
+      <w:proofErr w:type="gramStart"/>
+      <w:r>
+        <w:rPr>
+          <w:rFonts w:cs="Courier New"/>
+        </w:rPr>
+        <w:t>2183;  Average</w:t>
+      </w:r>
+      <w:proofErr w:type="gramEnd"/>
+      <w:r>
+        <w:rPr>
+          <w:rFonts w:cs="Courier New"/>
+        </w:rPr>
+        <w:t>: 2183; Percentage of total:  1 / 8 * 100 = 12.5%</w:t>
       </w:r>
     </w:p>
     <w:p>
@@ -2697,7 +2823,730 @@
           <w:sz w:val="18"/>
           <w:szCs w:val="18"/>
         </w:rPr>
+        <w:t>Please enter the next birth weight, -1 when done: 3062</w:t>
+      </w:r>
+    </w:p>
+    <w:p>
+      <w:pPr>
+        <w:autoSpaceDE w:val="0"/>
+        <w:autoSpaceDN w:val="0"/>
+        <w:adjustRightInd w:val="0"/>
+        <w:spacing w:after="0" w:line="240" w:lineRule="auto"/>
+        <w:rPr>
+          <w:rFonts w:ascii="Courier New" w:hAnsi="Courier New" w:cs="Courier New"/>
+          <w:color w:val="000000"/>
+          <w:sz w:val="18"/>
+          <w:szCs w:val="18"/>
+        </w:rPr>
+      </w:pPr>
+      <w:r>
+        <w:rPr>
+          <w:rFonts w:ascii="Courier New" w:hAnsi="Courier New" w:cs="Courier New"/>
+          <w:color w:val="000000"/>
+          <w:sz w:val="18"/>
+          <w:szCs w:val="18"/>
+        </w:rPr>
+        <w:t>Please enter the next birth weight, -1 when done: -1</w:t>
+      </w:r>
+    </w:p>
+    <w:p>
+      <w:pPr>
+        <w:autoSpaceDE w:val="0"/>
+        <w:autoSpaceDN w:val="0"/>
+        <w:adjustRightInd w:val="0"/>
+        <w:spacing w:after="0" w:line="240" w:lineRule="auto"/>
+        <w:rPr>
+          <w:rFonts w:ascii="Courier New" w:hAnsi="Courier New" w:cs="Courier New"/>
+          <w:color w:val="000000"/>
+          <w:sz w:val="18"/>
+          <w:szCs w:val="18"/>
+        </w:rPr>
+      </w:pPr>
+      <w:r>
+        <w:rPr>
+          <w:rFonts w:ascii="Courier New" w:hAnsi="Courier New" w:cs="Courier New"/>
+          <w:color w:val="000000"/>
+          <w:sz w:val="18"/>
+          <w:szCs w:val="18"/>
+        </w:rPr>
+        <w:t>Category</w:t>
+      </w:r>
+      <w:r>
+        <w:rPr>
+          <w:rFonts w:ascii="Courier New" w:hAnsi="Courier New" w:cs="Courier New"/>
+          <w:color w:val="000000"/>
+          <w:sz w:val="18"/>
+          <w:szCs w:val="18"/>
+        </w:rPr>
+        <w:tab/>
+      </w:r>
+      <w:r>
+        <w:rPr>
+          <w:rFonts w:ascii="Courier New" w:hAnsi="Courier New" w:cs="Courier New"/>
+          <w:color w:val="000000"/>
+          <w:sz w:val="18"/>
+          <w:szCs w:val="18"/>
+        </w:rPr>
+        <w:tab/>
+      </w:r>
+      <w:r>
+        <w:rPr>
+          <w:rFonts w:ascii="Courier New" w:hAnsi="Courier New" w:cs="Courier New"/>
+          <w:color w:val="000000"/>
+          <w:sz w:val="18"/>
+          <w:szCs w:val="18"/>
+        </w:rPr>
+        <w:t xml:space="preserve">Average             Number              % of Total          </w:t>
+      </w:r>
+    </w:p>
+    <w:p>
+      <w:pPr>
+        <w:autoSpaceDE w:val="0"/>
+        <w:autoSpaceDN w:val="0"/>
+        <w:adjustRightInd w:val="0"/>
+        <w:spacing w:after="0" w:line="240" w:lineRule="auto"/>
+        <w:rPr>
+          <w:rFonts w:ascii="Courier New" w:hAnsi="Courier New" w:cs="Courier New"/>
+          <w:color w:val="000000"/>
+          <w:sz w:val="18"/>
+          <w:szCs w:val="18"/>
+        </w:rPr>
+      </w:pPr>
+      <w:r>
+        <w:rPr>
+          <w:rFonts w:ascii="Courier New" w:hAnsi="Courier New" w:cs="Courier New"/>
+          <w:color w:val="000000"/>
+          <w:sz w:val="18"/>
+          <w:szCs w:val="18"/>
+        </w:rPr>
+        <w:t>Extremely LBW</w:t>
+      </w:r>
+      <w:r>
+        <w:rPr>
+          <w:rFonts w:ascii="Courier New" w:hAnsi="Courier New" w:cs="Courier New"/>
+          <w:color w:val="000000"/>
+          <w:sz w:val="18"/>
+          <w:szCs w:val="18"/>
+        </w:rPr>
+        <w:tab/>
+      </w:r>
+      <w:r>
+        <w:rPr>
+          <w:rFonts w:ascii="Courier New" w:hAnsi="Courier New" w:cs="Courier New"/>
+          <w:color w:val="000000"/>
+          <w:sz w:val="18"/>
+          <w:szCs w:val="18"/>
+        </w:rPr>
+        <w:tab/>
+      </w:r>
+      <w:r>
+        <w:rPr>
+          <w:rFonts w:ascii="Courier New" w:hAnsi="Courier New" w:cs="Courier New"/>
+          <w:color w:val="000000"/>
+          <w:sz w:val="18"/>
+          <w:szCs w:val="18"/>
+        </w:rPr>
+        <w:t>0.00</w:t>
+      </w:r>
+      <w:r>
+        <w:rPr>
+          <w:rFonts w:ascii="Courier New" w:hAnsi="Courier New" w:cs="Courier New"/>
+          <w:color w:val="000000"/>
+          <w:sz w:val="18"/>
+          <w:szCs w:val="18"/>
+        </w:rPr>
+        <w:tab/>
+      </w:r>
+      <w:r>
+        <w:rPr>
+          <w:rFonts w:ascii="Courier New" w:hAnsi="Courier New" w:cs="Courier New"/>
+          <w:color w:val="000000"/>
+          <w:sz w:val="18"/>
+          <w:szCs w:val="18"/>
+        </w:rPr>
+        <w:tab/>
+      </w:r>
+      <w:r>
+        <w:rPr>
+          <w:rFonts w:ascii="Courier New" w:hAnsi="Courier New" w:cs="Courier New"/>
+          <w:color w:val="000000"/>
+          <w:sz w:val="18"/>
+          <w:szCs w:val="18"/>
+        </w:rPr>
+        <w:tab/>
+      </w:r>
+      <w:r>
+        <w:rPr>
+          <w:rFonts w:ascii="Courier New" w:hAnsi="Courier New" w:cs="Courier New"/>
+          <w:color w:val="000000"/>
+          <w:sz w:val="18"/>
+          <w:szCs w:val="18"/>
+        </w:rPr>
+        <w:t xml:space="preserve">0                </w:t>
+      </w:r>
+      <w:r>
+        <w:rPr>
+          <w:rFonts w:ascii="Courier New" w:hAnsi="Courier New" w:cs="Courier New"/>
+          <w:color w:val="000000"/>
+          <w:sz w:val="18"/>
+          <w:szCs w:val="18"/>
+        </w:rPr>
+        <w:tab/>
+      </w:r>
+      <w:r>
+        <w:rPr>
+          <w:rFonts w:ascii="Courier New" w:hAnsi="Courier New" w:cs="Courier New"/>
+          <w:color w:val="000000"/>
+          <w:sz w:val="18"/>
+          <w:szCs w:val="18"/>
+        </w:rPr>
+        <w:t>0.00</w:t>
+      </w:r>
+    </w:p>
+    <w:p>
+      <w:pPr>
+        <w:autoSpaceDE w:val="0"/>
+        <w:autoSpaceDN w:val="0"/>
+        <w:adjustRightInd w:val="0"/>
+        <w:spacing w:after="0" w:line="240" w:lineRule="auto"/>
+        <w:rPr>
+          <w:rFonts w:ascii="Courier New" w:hAnsi="Courier New" w:cs="Courier New"/>
+          <w:color w:val="000000"/>
+          <w:sz w:val="18"/>
+          <w:szCs w:val="18"/>
+        </w:rPr>
+      </w:pPr>
+      <w:r>
+        <w:rPr>
+          <w:rFonts w:ascii="Courier New" w:hAnsi="Courier New" w:cs="Courier New"/>
+          <w:color w:val="000000"/>
+          <w:sz w:val="18"/>
+          <w:szCs w:val="18"/>
+        </w:rPr>
+        <w:t>Very LBW</w:t>
+      </w:r>
+      <w:r>
+        <w:rPr>
+          <w:rFonts w:ascii="Courier New" w:hAnsi="Courier New" w:cs="Courier New"/>
+          <w:color w:val="000000"/>
+          <w:sz w:val="18"/>
+          <w:szCs w:val="18"/>
+        </w:rPr>
+        <w:tab/>
+      </w:r>
+      <w:r>
+        <w:rPr>
+          <w:rFonts w:ascii="Courier New" w:hAnsi="Courier New" w:cs="Courier New"/>
+          <w:color w:val="000000"/>
+          <w:sz w:val="18"/>
+          <w:szCs w:val="18"/>
+        </w:rPr>
+        <w:tab/>
+      </w:r>
+      <w:r>
+        <w:rPr>
+          <w:rFonts w:ascii="Courier New" w:hAnsi="Courier New" w:cs="Courier New"/>
+          <w:color w:val="000000"/>
+          <w:sz w:val="18"/>
+          <w:szCs w:val="18"/>
+        </w:rPr>
+        <w:t>0.00</w:t>
+      </w:r>
+      <w:r>
+        <w:rPr>
+          <w:rFonts w:ascii="Courier New" w:hAnsi="Courier New" w:cs="Courier New"/>
+          <w:color w:val="000000"/>
+          <w:sz w:val="18"/>
+          <w:szCs w:val="18"/>
+        </w:rPr>
+        <w:tab/>
+      </w:r>
+      <w:r>
+        <w:rPr>
+          <w:rFonts w:ascii="Courier New" w:hAnsi="Courier New" w:cs="Courier New"/>
+          <w:color w:val="000000"/>
+          <w:sz w:val="18"/>
+          <w:szCs w:val="18"/>
+        </w:rPr>
+        <w:tab/>
+      </w:r>
+      <w:r>
+        <w:rPr>
+          <w:rFonts w:ascii="Courier New" w:hAnsi="Courier New" w:cs="Courier New"/>
+          <w:color w:val="000000"/>
+          <w:sz w:val="18"/>
+          <w:szCs w:val="18"/>
+        </w:rPr>
+        <w:tab/>
+      </w:r>
+      <w:r>
+        <w:rPr>
+          <w:rFonts w:ascii="Courier New" w:hAnsi="Courier New" w:cs="Courier New"/>
+          <w:color w:val="000000"/>
+          <w:sz w:val="18"/>
+          <w:szCs w:val="18"/>
+        </w:rPr>
+        <w:t xml:space="preserve">0                </w:t>
+      </w:r>
+      <w:r>
+        <w:rPr>
+          <w:rFonts w:ascii="Courier New" w:hAnsi="Courier New" w:cs="Courier New"/>
+          <w:color w:val="000000"/>
+          <w:sz w:val="18"/>
+          <w:szCs w:val="18"/>
+        </w:rPr>
+        <w:tab/>
+      </w:r>
+      <w:r>
+        <w:rPr>
+          <w:rFonts w:ascii="Courier New" w:hAnsi="Courier New" w:cs="Courier New"/>
+          <w:color w:val="000000"/>
+          <w:sz w:val="18"/>
+          <w:szCs w:val="18"/>
+        </w:rPr>
+        <w:t>0.00</w:t>
+      </w:r>
+    </w:p>
+    <w:p>
+      <w:pPr>
+        <w:autoSpaceDE w:val="0"/>
+        <w:autoSpaceDN w:val="0"/>
+        <w:adjustRightInd w:val="0"/>
+        <w:spacing w:after="0" w:line="240" w:lineRule="auto"/>
+        <w:rPr>
+          <w:rFonts w:ascii="Courier New" w:hAnsi="Courier New" w:cs="Courier New"/>
+          <w:color w:val="000000"/>
+          <w:sz w:val="18"/>
+          <w:szCs w:val="18"/>
+        </w:rPr>
+      </w:pPr>
+      <w:r>
+        <w:rPr>
+          <w:rFonts w:ascii="Courier New" w:hAnsi="Courier New" w:cs="Courier New"/>
+          <w:color w:val="000000"/>
+          <w:sz w:val="18"/>
+          <w:szCs w:val="18"/>
+        </w:rPr>
+        <w:t>Low Birth Weight</w:t>
+      </w:r>
+      <w:r>
+        <w:rPr>
+          <w:rFonts w:ascii="Courier New" w:hAnsi="Courier New" w:cs="Courier New"/>
+          <w:color w:val="000000"/>
+          <w:sz w:val="18"/>
+          <w:szCs w:val="18"/>
+        </w:rPr>
+        <w:tab/>
+      </w:r>
+      <w:r>
+        <w:rPr>
+          <w:rFonts w:ascii="Courier New" w:hAnsi="Courier New" w:cs="Courier New"/>
+          <w:color w:val="000000"/>
+          <w:sz w:val="18"/>
+          <w:szCs w:val="18"/>
+        </w:rPr>
+        <w:t>2183.00</w:t>
+      </w:r>
+      <w:r>
+        <w:rPr>
+          <w:rFonts w:ascii="Courier New" w:hAnsi="Courier New" w:cs="Courier New"/>
+          <w:color w:val="000000"/>
+          <w:sz w:val="18"/>
+          <w:szCs w:val="18"/>
+        </w:rPr>
+        <w:tab/>
+      </w:r>
+      <w:r>
+        <w:rPr>
+          <w:rFonts w:ascii="Courier New" w:hAnsi="Courier New" w:cs="Courier New"/>
+          <w:color w:val="000000"/>
+          <w:sz w:val="18"/>
+          <w:szCs w:val="18"/>
+        </w:rPr>
+        <w:tab/>
+      </w:r>
+      <w:r>
+        <w:rPr>
+          <w:rFonts w:ascii="Courier New" w:hAnsi="Courier New" w:cs="Courier New"/>
+          <w:color w:val="000000"/>
+          <w:sz w:val="18"/>
+          <w:szCs w:val="18"/>
+        </w:rPr>
+        <w:t xml:space="preserve">1               </w:t>
+      </w:r>
+      <w:r>
+        <w:rPr>
+          <w:rFonts w:ascii="Courier New" w:hAnsi="Courier New" w:cs="Courier New"/>
+          <w:color w:val="000000"/>
+          <w:sz w:val="18"/>
+          <w:szCs w:val="18"/>
+        </w:rPr>
+        <w:tab/>
+      </w:r>
+      <w:r>
+        <w:rPr>
+          <w:rFonts w:ascii="Courier New" w:hAnsi="Courier New" w:cs="Courier New"/>
+          <w:color w:val="000000"/>
+          <w:sz w:val="18"/>
+          <w:szCs w:val="18"/>
+        </w:rPr>
+        <w:t>12.50</w:t>
+      </w:r>
+    </w:p>
+    <w:p>
+      <w:pPr>
+        <w:ind w:left="-5"/>
+        <w:rPr>
+          <w:rFonts w:ascii="Courier New" w:eastAsia="Courier New" w:hAnsi="Courier New" w:cs="Courier New"/>
+          <w:sz w:val="18"/>
+          <w:szCs w:val="18"/>
+        </w:rPr>
+      </w:pPr>
+      <w:r>
+        <w:rPr>
+          <w:rFonts w:ascii="Courier New" w:hAnsi="Courier New" w:cs="Courier New"/>
+          <w:color w:val="000000"/>
+          <w:sz w:val="18"/>
+          <w:szCs w:val="18"/>
+        </w:rPr>
+        <w:t>Normal Weight</w:t>
+      </w:r>
+      <w:r>
+        <w:rPr>
+          <w:rFonts w:ascii="Courier New" w:hAnsi="Courier New" w:cs="Courier New"/>
+          <w:color w:val="000000"/>
+          <w:sz w:val="18"/>
+          <w:szCs w:val="18"/>
+        </w:rPr>
+        <w:tab/>
+      </w:r>
+      <w:r>
+        <w:rPr>
+          <w:rFonts w:ascii="Courier New" w:hAnsi="Courier New" w:cs="Courier New"/>
+          <w:color w:val="000000"/>
+          <w:sz w:val="18"/>
+          <w:szCs w:val="18"/>
+        </w:rPr>
+        <w:tab/>
+      </w:r>
+      <w:r>
+        <w:rPr>
+          <w:rFonts w:ascii="Courier New" w:hAnsi="Courier New" w:cs="Courier New"/>
+          <w:color w:val="000000"/>
+          <w:sz w:val="18"/>
+          <w:szCs w:val="18"/>
+        </w:rPr>
+        <w:t>3697.57</w:t>
+      </w:r>
+      <w:r>
+        <w:rPr>
+          <w:rFonts w:ascii="Courier New" w:hAnsi="Courier New" w:cs="Courier New"/>
+          <w:color w:val="000000"/>
+          <w:sz w:val="18"/>
+          <w:szCs w:val="18"/>
+        </w:rPr>
+        <w:tab/>
+      </w:r>
+      <w:r>
+        <w:rPr>
+          <w:rFonts w:ascii="Courier New" w:hAnsi="Courier New" w:cs="Courier New"/>
+          <w:color w:val="000000"/>
+          <w:sz w:val="18"/>
+          <w:szCs w:val="18"/>
+        </w:rPr>
+        <w:tab/>
+      </w:r>
+      <w:r>
+        <w:rPr>
+          <w:rFonts w:ascii="Courier New" w:hAnsi="Courier New" w:cs="Courier New"/>
+          <w:color w:val="000000"/>
+          <w:sz w:val="18"/>
+          <w:szCs w:val="18"/>
+        </w:rPr>
+        <w:t xml:space="preserve">7               </w:t>
+      </w:r>
+      <w:r>
+        <w:rPr>
+          <w:rFonts w:ascii="Courier New" w:hAnsi="Courier New" w:cs="Courier New"/>
+          <w:color w:val="000000"/>
+          <w:sz w:val="18"/>
+          <w:szCs w:val="18"/>
+        </w:rPr>
+        <w:tab/>
+      </w:r>
+      <w:r>
+        <w:rPr>
+          <w:rFonts w:ascii="Courier New" w:hAnsi="Courier New" w:cs="Courier New"/>
+          <w:color w:val="000000"/>
+          <w:sz w:val="18"/>
+          <w:szCs w:val="18"/>
+        </w:rPr>
+        <w:t>87.50</w:t>
+      </w:r>
+    </w:p>
+    <w:p>
+      <w:pPr>
+        <w:pStyle w:val="Heading4"/>
+      </w:pPr>
+      <w:r>
+        <w:t>Your program running</w:t>
+      </w:r>
+    </w:p>
+    <w:p>
+      <w:r>
+        <w:t>Paste your program executing in the testing document here.  Show a complete execution:  both inputs and output.</w:t>
+      </w:r>
+    </w:p>
+    <w:p>
+      <w:pPr>
+        <w:autoSpaceDE w:val="0"/>
+        <w:autoSpaceDN w:val="0"/>
+        <w:adjustRightInd w:val="0"/>
+        <w:spacing w:after="0" w:line="240" w:lineRule="auto"/>
+        <w:rPr>
+          <w:rFonts w:ascii="Lucida Console" w:hAnsi="Lucida Console" w:cs="Lucida Console"/>
+          <w:sz w:val="20"/>
+          <w:szCs w:val="20"/>
+        </w:rPr>
+      </w:pPr>
+      <w:r>
+        <w:rPr>
+          <w:rFonts w:ascii="Lucida Console" w:hAnsi="Lucida Console" w:cs="Lucida Console"/>
+          <w:sz w:val="20"/>
+          <w:szCs w:val="20"/>
+        </w:rPr>
+        <w:t>Please enter the next birth weight, -1 when done: 2183</w:t>
+      </w:r>
+    </w:p>
+    <w:p>
+      <w:pPr>
+        <w:autoSpaceDE w:val="0"/>
+        <w:autoSpaceDN w:val="0"/>
+        <w:adjustRightInd w:val="0"/>
+        <w:spacing w:after="0" w:line="240" w:lineRule="auto"/>
+        <w:rPr>
+          <w:rFonts w:ascii="Lucida Console" w:hAnsi="Lucida Console" w:cs="Lucida Console"/>
+          <w:sz w:val="20"/>
+          <w:szCs w:val="20"/>
+        </w:rPr>
+      </w:pPr>
+      <w:r>
+        <w:rPr>
+          <w:rFonts w:ascii="Lucida Console" w:hAnsi="Lucida Console" w:cs="Lucida Console"/>
+          <w:sz w:val="20"/>
+          <w:szCs w:val="20"/>
+        </w:rPr>
+        <w:t>Please enter the next birth weight, -1 when done: 3686</w:t>
+      </w:r>
+    </w:p>
+    <w:p>
+      <w:pPr>
+        <w:autoSpaceDE w:val="0"/>
+        <w:autoSpaceDN w:val="0"/>
+        <w:adjustRightInd w:val="0"/>
+        <w:spacing w:after="0" w:line="240" w:lineRule="auto"/>
+        <w:rPr>
+          <w:rFonts w:ascii="Lucida Console" w:hAnsi="Lucida Console" w:cs="Lucida Console"/>
+          <w:sz w:val="20"/>
+          <w:szCs w:val="20"/>
+        </w:rPr>
+      </w:pPr>
+      <w:r>
+        <w:rPr>
+          <w:rFonts w:ascii="Lucida Console" w:hAnsi="Lucida Console" w:cs="Lucida Console"/>
+          <w:sz w:val="20"/>
+          <w:szCs w:val="20"/>
+        </w:rPr>
+        <w:t>Please enter the next birth weight, -1 when done: 0</w:t>
+      </w:r>
+    </w:p>
+    <w:p>
+      <w:pPr>
+        <w:autoSpaceDE w:val="0"/>
+        <w:autoSpaceDN w:val="0"/>
+        <w:adjustRightInd w:val="0"/>
+        <w:spacing w:after="0" w:line="240" w:lineRule="auto"/>
+        <w:rPr>
+          <w:rFonts w:ascii="Lucida Console" w:hAnsi="Lucida Console" w:cs="Lucida Console"/>
+          <w:sz w:val="20"/>
+          <w:szCs w:val="20"/>
+        </w:rPr>
+      </w:pPr>
+      <w:r>
+        <w:rPr>
+          <w:rFonts w:ascii="Lucida Console" w:hAnsi="Lucida Console" w:cs="Lucida Console"/>
+          <w:sz w:val="20"/>
+          <w:szCs w:val="20"/>
+        </w:rPr>
+        <w:t>That is an invalid weight.</w:t>
+      </w:r>
+    </w:p>
+    <w:p>
+      <w:pPr>
+        <w:autoSpaceDE w:val="0"/>
+        <w:autoSpaceDN w:val="0"/>
+        <w:adjustRightInd w:val="0"/>
+        <w:spacing w:after="0" w:line="240" w:lineRule="auto"/>
+        <w:rPr>
+          <w:rFonts w:ascii="Lucida Console" w:hAnsi="Lucida Console" w:cs="Lucida Console"/>
+          <w:sz w:val="20"/>
+          <w:szCs w:val="20"/>
+        </w:rPr>
+      </w:pPr>
+      <w:r>
+        <w:rPr>
+          <w:rFonts w:ascii="Lucida Console" w:hAnsi="Lucida Console" w:cs="Lucida Console"/>
+          <w:sz w:val="20"/>
+          <w:szCs w:val="20"/>
+        </w:rPr>
+        <w:t>Please enter the next birth weight, -1 when done: 3515</w:t>
+      </w:r>
+    </w:p>
+    <w:p>
+      <w:pPr>
+        <w:autoSpaceDE w:val="0"/>
+        <w:autoSpaceDN w:val="0"/>
+        <w:adjustRightInd w:val="0"/>
+        <w:spacing w:after="0" w:line="240" w:lineRule="auto"/>
+        <w:rPr>
+          <w:rFonts w:ascii="Lucida Console" w:hAnsi="Lucida Console" w:cs="Lucida Console"/>
+          <w:sz w:val="20"/>
+          <w:szCs w:val="20"/>
+        </w:rPr>
+      </w:pPr>
+      <w:r>
+        <w:rPr>
+          <w:rFonts w:ascii="Lucida Console" w:hAnsi="Lucida Console" w:cs="Lucida Console"/>
+          <w:sz w:val="20"/>
+          <w:szCs w:val="20"/>
+        </w:rPr>
+        <w:t>Please enter the next birth weight, -1 when done: 3345</w:t>
+      </w:r>
+    </w:p>
+    <w:p>
+      <w:pPr>
+        <w:autoSpaceDE w:val="0"/>
+        <w:autoSpaceDN w:val="0"/>
+        <w:adjustRightInd w:val="0"/>
+        <w:spacing w:after="0" w:line="240" w:lineRule="auto"/>
+        <w:rPr>
+          <w:rFonts w:ascii="Lucida Console" w:hAnsi="Lucida Console" w:cs="Lucida Console"/>
+          <w:sz w:val="20"/>
+          <w:szCs w:val="20"/>
+        </w:rPr>
+      </w:pPr>
+      <w:r>
+        <w:rPr>
+          <w:rFonts w:ascii="Lucida Console" w:hAnsi="Lucida Console" w:cs="Lucida Console"/>
+          <w:sz w:val="20"/>
+          <w:szCs w:val="20"/>
+        </w:rPr>
         <w:lastRenderedPageBreak/>
+        <w:t>Please enter the next birth weight, -1 when done: 5358</w:t>
+      </w:r>
+    </w:p>
+    <w:p>
+      <w:pPr>
+        <w:autoSpaceDE w:val="0"/>
+        <w:autoSpaceDN w:val="0"/>
+        <w:adjustRightInd w:val="0"/>
+        <w:spacing w:after="0" w:line="240" w:lineRule="auto"/>
+        <w:rPr>
+          <w:rFonts w:ascii="Lucida Console" w:hAnsi="Lucida Console" w:cs="Lucida Console"/>
+          <w:sz w:val="20"/>
+          <w:szCs w:val="20"/>
+        </w:rPr>
+      </w:pPr>
+      <w:r>
+        <w:rPr>
+          <w:rFonts w:ascii="Lucida Console" w:hAnsi="Lucida Console" w:cs="Lucida Console"/>
+          <w:sz w:val="20"/>
+          <w:szCs w:val="20"/>
+        </w:rPr>
+        <w:t>Please enter the next birth weight, -1 when done: 3260</w:t>
+      </w:r>
+    </w:p>
+    <w:p>
+      <w:pPr>
+        <w:autoSpaceDE w:val="0"/>
+        <w:autoSpaceDN w:val="0"/>
+        <w:adjustRightInd w:val="0"/>
+        <w:spacing w:after="0" w:line="240" w:lineRule="auto"/>
+        <w:rPr>
+          <w:rFonts w:ascii="Lucida Console" w:hAnsi="Lucida Console" w:cs="Lucida Console"/>
+          <w:sz w:val="20"/>
+          <w:szCs w:val="20"/>
+        </w:rPr>
+      </w:pPr>
+      <w:r>
+        <w:rPr>
+          <w:rFonts w:ascii="Lucida Console" w:hAnsi="Lucida Console" w:cs="Lucida Console"/>
+          <w:sz w:val="20"/>
+          <w:szCs w:val="20"/>
+        </w:rPr>
+        <w:t>Please enter the next birth weight, -1 when done: -2</w:t>
+      </w:r>
+    </w:p>
+    <w:p>
+      <w:pPr>
+        <w:autoSpaceDE w:val="0"/>
+        <w:autoSpaceDN w:val="0"/>
+        <w:adjustRightInd w:val="0"/>
+        <w:spacing w:after="0" w:line="240" w:lineRule="auto"/>
+        <w:rPr>
+          <w:rFonts w:ascii="Lucida Console" w:hAnsi="Lucida Console" w:cs="Lucida Console"/>
+          <w:sz w:val="20"/>
+          <w:szCs w:val="20"/>
+        </w:rPr>
+      </w:pPr>
+      <w:r>
+        <w:rPr>
+          <w:rFonts w:ascii="Lucida Console" w:hAnsi="Lucida Console" w:cs="Lucida Console"/>
+          <w:sz w:val="20"/>
+          <w:szCs w:val="20"/>
+        </w:rPr>
+        <w:t>That is an invalid weight.</w:t>
+      </w:r>
+    </w:p>
+    <w:p>
+      <w:pPr>
+        <w:autoSpaceDE w:val="0"/>
+        <w:autoSpaceDN w:val="0"/>
+        <w:adjustRightInd w:val="0"/>
+        <w:spacing w:after="0" w:line="240" w:lineRule="auto"/>
+        <w:rPr>
+          <w:rFonts w:ascii="Lucida Console" w:hAnsi="Lucida Console" w:cs="Lucida Console"/>
+          <w:sz w:val="20"/>
+          <w:szCs w:val="20"/>
+        </w:rPr>
+      </w:pPr>
+      <w:r>
+        <w:rPr>
+          <w:rFonts w:ascii="Lucida Console" w:hAnsi="Lucida Console" w:cs="Lucida Console"/>
+          <w:sz w:val="20"/>
+          <w:szCs w:val="20"/>
+        </w:rPr>
+        <w:t>Please enter the next birth weight, -1 when done: 3657</w:t>
+      </w:r>
+    </w:p>
+    <w:p>
+      <w:pPr>
+        <w:autoSpaceDE w:val="0"/>
+        <w:autoSpaceDN w:val="0"/>
+        <w:adjustRightInd w:val="0"/>
+        <w:spacing w:after="0" w:line="240" w:lineRule="auto"/>
+        <w:rPr>
+          <w:rFonts w:ascii="Lucida Console" w:hAnsi="Lucida Console" w:cs="Lucida Console"/>
+          <w:sz w:val="20"/>
+          <w:szCs w:val="20"/>
+        </w:rPr>
+      </w:pPr>
+      <w:r>
+        <w:rPr>
+          <w:rFonts w:ascii="Lucida Console" w:hAnsi="Lucida Console" w:cs="Lucida Console"/>
+          <w:sz w:val="20"/>
+          <w:szCs w:val="20"/>
+        </w:rPr>
         <w:t>Please enter the next birth weight, -1 when done: 3062</w:t>
       </w:r>
     </w:p>
@@ -2708,18 +3557,16 @@
         <w:adjustRightInd w:val="0"/>
         <w:spacing w:after="0" w:line="240" w:lineRule="auto"/>
         <w:rPr>
-          <w:rFonts w:ascii="Courier New" w:hAnsi="Courier New" w:cs="Courier New"/>
-          <w:color w:val="000000"/>
-          <w:sz w:val="18"/>
-          <w:szCs w:val="18"/>
-        </w:rPr>
-      </w:pPr>
-      <w:r>
-        <w:rPr>
-          <w:rFonts w:ascii="Courier New" w:hAnsi="Courier New" w:cs="Courier New"/>
-          <w:color w:val="000000"/>
-          <w:sz w:val="18"/>
-          <w:szCs w:val="18"/>
+          <w:rFonts w:ascii="Lucida Console" w:hAnsi="Lucida Console" w:cs="Lucida Console"/>
+          <w:sz w:val="20"/>
+          <w:szCs w:val="20"/>
+        </w:rPr>
+      </w:pPr>
+      <w:r>
+        <w:rPr>
+          <w:rFonts w:ascii="Lucida Console" w:hAnsi="Lucida Console" w:cs="Lucida Console"/>
+          <w:sz w:val="20"/>
+          <w:szCs w:val="20"/>
         </w:rPr>
         <w:t>Please enter the next birth weight, -1 when done: -1</w:t>
       </w:r>
@@ -2731,432 +3578,143 @@
         <w:adjustRightInd w:val="0"/>
         <w:spacing w:after="0" w:line="240" w:lineRule="auto"/>
         <w:rPr>
-          <w:rFonts w:ascii="Courier New" w:hAnsi="Courier New" w:cs="Courier New"/>
-          <w:color w:val="000000"/>
-          <w:sz w:val="18"/>
-          <w:szCs w:val="18"/>
-        </w:rPr>
-      </w:pPr>
-      <w:r>
-        <w:rPr>
-          <w:rFonts w:ascii="Courier New" w:hAnsi="Courier New" w:cs="Courier New"/>
-          <w:color w:val="000000"/>
-          <w:sz w:val="18"/>
-          <w:szCs w:val="18"/>
-        </w:rPr>
-        <w:t>Category</w:t>
-      </w:r>
-      <w:r>
-        <w:rPr>
-          <w:rFonts w:ascii="Courier New" w:hAnsi="Courier New" w:cs="Courier New"/>
-          <w:color w:val="000000"/>
-          <w:sz w:val="18"/>
-          <w:szCs w:val="18"/>
-        </w:rPr>
-        <w:tab/>
-      </w:r>
-      <w:r>
-        <w:rPr>
-          <w:rFonts w:ascii="Courier New" w:hAnsi="Courier New" w:cs="Courier New"/>
-          <w:color w:val="000000"/>
-          <w:sz w:val="18"/>
-          <w:szCs w:val="18"/>
-        </w:rPr>
-        <w:tab/>
-      </w:r>
-      <w:r>
-        <w:rPr>
-          <w:rFonts w:ascii="Courier New" w:hAnsi="Courier New" w:cs="Courier New"/>
-          <w:color w:val="000000"/>
-          <w:sz w:val="18"/>
-          <w:szCs w:val="18"/>
-        </w:rPr>
-        <w:t xml:space="preserve">Average             Number              % of Total          </w:t>
-      </w:r>
-    </w:p>
-    <w:p>
-      <w:pPr>
-        <w:autoSpaceDE w:val="0"/>
-        <w:autoSpaceDN w:val="0"/>
-        <w:adjustRightInd w:val="0"/>
-        <w:spacing w:after="0" w:line="240" w:lineRule="auto"/>
-        <w:rPr>
-          <w:rFonts w:ascii="Courier New" w:hAnsi="Courier New" w:cs="Courier New"/>
-          <w:color w:val="000000"/>
-          <w:sz w:val="18"/>
-          <w:szCs w:val="18"/>
-        </w:rPr>
-      </w:pPr>
-      <w:r>
-        <w:rPr>
-          <w:rFonts w:ascii="Courier New" w:hAnsi="Courier New" w:cs="Courier New"/>
-          <w:color w:val="000000"/>
-          <w:sz w:val="18"/>
-          <w:szCs w:val="18"/>
-        </w:rPr>
-        <w:t>Extremely LBW</w:t>
-      </w:r>
-      <w:r>
-        <w:rPr>
-          <w:rFonts w:ascii="Courier New" w:hAnsi="Courier New" w:cs="Courier New"/>
-          <w:color w:val="000000"/>
-          <w:sz w:val="18"/>
-          <w:szCs w:val="18"/>
-        </w:rPr>
-        <w:tab/>
-      </w:r>
-      <w:r>
-        <w:rPr>
-          <w:rFonts w:ascii="Courier New" w:hAnsi="Courier New" w:cs="Courier New"/>
-          <w:color w:val="000000"/>
-          <w:sz w:val="18"/>
-          <w:szCs w:val="18"/>
-        </w:rPr>
-        <w:tab/>
-      </w:r>
-      <w:r>
-        <w:rPr>
-          <w:rFonts w:ascii="Courier New" w:hAnsi="Courier New" w:cs="Courier New"/>
-          <w:color w:val="000000"/>
-          <w:sz w:val="18"/>
-          <w:szCs w:val="18"/>
-        </w:rPr>
-        <w:t>0.00</w:t>
-      </w:r>
-      <w:r>
-        <w:rPr>
-          <w:rFonts w:ascii="Courier New" w:hAnsi="Courier New" w:cs="Courier New"/>
-          <w:color w:val="000000"/>
-          <w:sz w:val="18"/>
-          <w:szCs w:val="18"/>
-        </w:rPr>
-        <w:tab/>
-      </w:r>
-      <w:r>
-        <w:rPr>
-          <w:rFonts w:ascii="Courier New" w:hAnsi="Courier New" w:cs="Courier New"/>
-          <w:color w:val="000000"/>
-          <w:sz w:val="18"/>
-          <w:szCs w:val="18"/>
-        </w:rPr>
-        <w:tab/>
-      </w:r>
-      <w:r>
-        <w:rPr>
-          <w:rFonts w:ascii="Courier New" w:hAnsi="Courier New" w:cs="Courier New"/>
-          <w:color w:val="000000"/>
-          <w:sz w:val="18"/>
-          <w:szCs w:val="18"/>
-        </w:rPr>
-        <w:tab/>
-      </w:r>
-      <w:r>
-        <w:rPr>
-          <w:rFonts w:ascii="Courier New" w:hAnsi="Courier New" w:cs="Courier New"/>
-          <w:color w:val="000000"/>
-          <w:sz w:val="18"/>
-          <w:szCs w:val="18"/>
-        </w:rPr>
-        <w:t xml:space="preserve">0                </w:t>
-      </w:r>
-      <w:r>
-        <w:rPr>
-          <w:rFonts w:ascii="Courier New" w:hAnsi="Courier New" w:cs="Courier New"/>
-          <w:color w:val="000000"/>
-          <w:sz w:val="18"/>
-          <w:szCs w:val="18"/>
-        </w:rPr>
-        <w:tab/>
-      </w:r>
-      <w:r>
-        <w:rPr>
-          <w:rFonts w:ascii="Courier New" w:hAnsi="Courier New" w:cs="Courier New"/>
-          <w:color w:val="000000"/>
-          <w:sz w:val="18"/>
-          <w:szCs w:val="18"/>
-        </w:rPr>
-        <w:t>0.00</w:t>
-      </w:r>
-    </w:p>
-    <w:p>
-      <w:pPr>
-        <w:autoSpaceDE w:val="0"/>
-        <w:autoSpaceDN w:val="0"/>
-        <w:adjustRightInd w:val="0"/>
-        <w:spacing w:after="0" w:line="240" w:lineRule="auto"/>
-        <w:rPr>
-          <w:rFonts w:ascii="Courier New" w:hAnsi="Courier New" w:cs="Courier New"/>
-          <w:color w:val="000000"/>
-          <w:sz w:val="18"/>
-          <w:szCs w:val="18"/>
-        </w:rPr>
-      </w:pPr>
-      <w:r>
-        <w:rPr>
-          <w:rFonts w:ascii="Courier New" w:hAnsi="Courier New" w:cs="Courier New"/>
-          <w:color w:val="000000"/>
-          <w:sz w:val="18"/>
-          <w:szCs w:val="18"/>
-        </w:rPr>
-        <w:t>Very LBW</w:t>
-      </w:r>
-      <w:r>
-        <w:rPr>
-          <w:rFonts w:ascii="Courier New" w:hAnsi="Courier New" w:cs="Courier New"/>
-          <w:color w:val="000000"/>
-          <w:sz w:val="18"/>
-          <w:szCs w:val="18"/>
-        </w:rPr>
-        <w:tab/>
-      </w:r>
-      <w:r>
-        <w:rPr>
-          <w:rFonts w:ascii="Courier New" w:hAnsi="Courier New" w:cs="Courier New"/>
-          <w:color w:val="000000"/>
-          <w:sz w:val="18"/>
-          <w:szCs w:val="18"/>
-        </w:rPr>
-        <w:tab/>
-      </w:r>
-      <w:r>
-        <w:rPr>
-          <w:rFonts w:ascii="Courier New" w:hAnsi="Courier New" w:cs="Courier New"/>
-          <w:color w:val="000000"/>
-          <w:sz w:val="18"/>
-          <w:szCs w:val="18"/>
-        </w:rPr>
-        <w:t>0.00</w:t>
-      </w:r>
-      <w:r>
-        <w:rPr>
-          <w:rFonts w:ascii="Courier New" w:hAnsi="Courier New" w:cs="Courier New"/>
-          <w:color w:val="000000"/>
-          <w:sz w:val="18"/>
-          <w:szCs w:val="18"/>
-        </w:rPr>
-        <w:tab/>
-      </w:r>
-      <w:r>
-        <w:rPr>
-          <w:rFonts w:ascii="Courier New" w:hAnsi="Courier New" w:cs="Courier New"/>
-          <w:color w:val="000000"/>
-          <w:sz w:val="18"/>
-          <w:szCs w:val="18"/>
-        </w:rPr>
-        <w:tab/>
-      </w:r>
-      <w:r>
-        <w:rPr>
-          <w:rFonts w:ascii="Courier New" w:hAnsi="Courier New" w:cs="Courier New"/>
-          <w:color w:val="000000"/>
-          <w:sz w:val="18"/>
-          <w:szCs w:val="18"/>
-        </w:rPr>
-        <w:tab/>
-      </w:r>
-      <w:r>
-        <w:rPr>
-          <w:rFonts w:ascii="Courier New" w:hAnsi="Courier New" w:cs="Courier New"/>
-          <w:color w:val="000000"/>
-          <w:sz w:val="18"/>
-          <w:szCs w:val="18"/>
-        </w:rPr>
-        <w:t xml:space="preserve">0                </w:t>
-      </w:r>
-      <w:r>
-        <w:rPr>
-          <w:rFonts w:ascii="Courier New" w:hAnsi="Courier New" w:cs="Courier New"/>
-          <w:color w:val="000000"/>
-          <w:sz w:val="18"/>
-          <w:szCs w:val="18"/>
-        </w:rPr>
-        <w:tab/>
-      </w:r>
-      <w:r>
-        <w:rPr>
-          <w:rFonts w:ascii="Courier New" w:hAnsi="Courier New" w:cs="Courier New"/>
-          <w:color w:val="000000"/>
-          <w:sz w:val="18"/>
-          <w:szCs w:val="18"/>
-        </w:rPr>
-        <w:t>0.00</w:t>
-      </w:r>
-    </w:p>
-    <w:p>
-      <w:pPr>
-        <w:autoSpaceDE w:val="0"/>
-        <w:autoSpaceDN w:val="0"/>
-        <w:adjustRightInd w:val="0"/>
-        <w:spacing w:after="0" w:line="240" w:lineRule="auto"/>
-        <w:rPr>
-          <w:rFonts w:ascii="Courier New" w:hAnsi="Courier New" w:cs="Courier New"/>
-          <w:color w:val="000000"/>
-          <w:sz w:val="18"/>
-          <w:szCs w:val="18"/>
-        </w:rPr>
-      </w:pPr>
-      <w:r>
-        <w:rPr>
-          <w:rFonts w:ascii="Courier New" w:hAnsi="Courier New" w:cs="Courier New"/>
-          <w:color w:val="000000"/>
-          <w:sz w:val="18"/>
-          <w:szCs w:val="18"/>
-        </w:rPr>
-        <w:t>Low Birth Weight</w:t>
-      </w:r>
-      <w:r>
-        <w:rPr>
-          <w:rFonts w:ascii="Courier New" w:hAnsi="Courier New" w:cs="Courier New"/>
-          <w:color w:val="000000"/>
-          <w:sz w:val="18"/>
-          <w:szCs w:val="18"/>
-        </w:rPr>
-        <w:tab/>
-      </w:r>
-      <w:r>
-        <w:rPr>
-          <w:rFonts w:ascii="Courier New" w:hAnsi="Courier New" w:cs="Courier New"/>
-          <w:color w:val="000000"/>
-          <w:sz w:val="18"/>
-          <w:szCs w:val="18"/>
-        </w:rPr>
-        <w:t>2183.00</w:t>
-      </w:r>
-      <w:r>
-        <w:rPr>
-          <w:rFonts w:ascii="Courier New" w:hAnsi="Courier New" w:cs="Courier New"/>
-          <w:color w:val="000000"/>
-          <w:sz w:val="18"/>
-          <w:szCs w:val="18"/>
-        </w:rPr>
-        <w:tab/>
-      </w:r>
-      <w:r>
-        <w:rPr>
-          <w:rFonts w:ascii="Courier New" w:hAnsi="Courier New" w:cs="Courier New"/>
-          <w:color w:val="000000"/>
-          <w:sz w:val="18"/>
-          <w:szCs w:val="18"/>
-        </w:rPr>
-        <w:tab/>
-      </w:r>
-      <w:r>
-        <w:rPr>
-          <w:rFonts w:ascii="Courier New" w:hAnsi="Courier New" w:cs="Courier New"/>
-          <w:color w:val="000000"/>
-          <w:sz w:val="18"/>
-          <w:szCs w:val="18"/>
-        </w:rPr>
-        <w:t xml:space="preserve">1               </w:t>
-      </w:r>
-      <w:r>
-        <w:rPr>
-          <w:rFonts w:ascii="Courier New" w:hAnsi="Courier New" w:cs="Courier New"/>
-          <w:color w:val="000000"/>
-          <w:sz w:val="18"/>
-          <w:szCs w:val="18"/>
-        </w:rPr>
-        <w:tab/>
-      </w:r>
-      <w:r>
-        <w:rPr>
-          <w:rFonts w:ascii="Courier New" w:hAnsi="Courier New" w:cs="Courier New"/>
-          <w:color w:val="000000"/>
-          <w:sz w:val="18"/>
-          <w:szCs w:val="18"/>
-        </w:rPr>
-        <w:t>12.50</w:t>
+          <w:rFonts w:ascii="Lucida Console" w:hAnsi="Lucida Console" w:cs="Lucida Console"/>
+          <w:sz w:val="20"/>
+          <w:szCs w:val="20"/>
+        </w:rPr>
+      </w:pPr>
+      <w:r>
+        <w:rPr>
+          <w:rFonts w:ascii="Lucida Console" w:hAnsi="Lucida Console" w:cs="Lucida Console"/>
+          <w:sz w:val="20"/>
+          <w:szCs w:val="20"/>
+        </w:rPr>
+        <w:t>Category                Average             Number              % of Total</w:t>
+      </w:r>
+    </w:p>
+    <w:p>
+      <w:pPr>
+        <w:autoSpaceDE w:val="0"/>
+        <w:autoSpaceDN w:val="0"/>
+        <w:adjustRightInd w:val="0"/>
+        <w:spacing w:after="0" w:line="240" w:lineRule="auto"/>
+        <w:rPr>
+          <w:rFonts w:ascii="Lucida Console" w:hAnsi="Lucida Console" w:cs="Lucida Console"/>
+          <w:sz w:val="20"/>
+          <w:szCs w:val="20"/>
+        </w:rPr>
+      </w:pPr>
+      <w:r>
+        <w:rPr>
+          <w:rFonts w:ascii="Lucida Console" w:hAnsi="Lucida Console" w:cs="Lucida Console"/>
+          <w:sz w:val="20"/>
+          <w:szCs w:val="20"/>
+        </w:rPr>
+        <w:t>Extremely LBW           0.00                0                   0.00</w:t>
+      </w:r>
+    </w:p>
+    <w:p>
+      <w:pPr>
+        <w:autoSpaceDE w:val="0"/>
+        <w:autoSpaceDN w:val="0"/>
+        <w:adjustRightInd w:val="0"/>
+        <w:spacing w:after="0" w:line="240" w:lineRule="auto"/>
+        <w:rPr>
+          <w:rFonts w:ascii="Lucida Console" w:hAnsi="Lucida Console" w:cs="Lucida Console"/>
+          <w:sz w:val="20"/>
+          <w:szCs w:val="20"/>
+        </w:rPr>
+      </w:pPr>
+      <w:r>
+        <w:rPr>
+          <w:rFonts w:ascii="Lucida Console" w:hAnsi="Lucida Console" w:cs="Lucida Console"/>
+          <w:sz w:val="20"/>
+          <w:szCs w:val="20"/>
+        </w:rPr>
+        <w:t>Very LBW                0.00                0                   0.00</w:t>
+      </w:r>
+    </w:p>
+    <w:p>
+      <w:pPr>
+        <w:autoSpaceDE w:val="0"/>
+        <w:autoSpaceDN w:val="0"/>
+        <w:adjustRightInd w:val="0"/>
+        <w:spacing w:after="0" w:line="240" w:lineRule="auto"/>
+        <w:rPr>
+          <w:rFonts w:ascii="Lucida Console" w:hAnsi="Lucida Console" w:cs="Lucida Console"/>
+          <w:sz w:val="20"/>
+          <w:szCs w:val="20"/>
+        </w:rPr>
+      </w:pPr>
+      <w:r>
+        <w:rPr>
+          <w:rFonts w:ascii="Lucida Console" w:hAnsi="Lucida Console" w:cs="Lucida Console"/>
+          <w:sz w:val="20"/>
+          <w:szCs w:val="20"/>
+        </w:rPr>
+        <w:t>Low Birth Weight        2183.00             1                   12.50</w:t>
+      </w:r>
+    </w:p>
+    <w:p>
+      <w:pPr>
+        <w:autoSpaceDE w:val="0"/>
+        <w:autoSpaceDN w:val="0"/>
+        <w:adjustRightInd w:val="0"/>
+        <w:spacing w:after="0" w:line="240" w:lineRule="auto"/>
+        <w:rPr>
+          <w:rFonts w:ascii="Lucida Console" w:hAnsi="Lucida Console" w:cs="Lucida Console"/>
+          <w:sz w:val="20"/>
+          <w:szCs w:val="20"/>
+        </w:rPr>
+      </w:pPr>
+      <w:r>
+        <w:rPr>
+          <w:rFonts w:ascii="Lucida Console" w:hAnsi="Lucida Console" w:cs="Lucida Console"/>
+          <w:sz w:val="20"/>
+          <w:szCs w:val="20"/>
+        </w:rPr>
+        <w:t>Normal Weight           3697.57             7                   87.50</w:t>
+      </w:r>
+    </w:p>
+    <w:p/>
+    <w:p>
+      <w:pPr>
+        <w:pStyle w:val="Heading4"/>
+      </w:pPr>
+      <w:r>
+        <w:t>Conclusions</w:t>
+      </w:r>
+    </w:p>
+    <w:p>
+      <w:r>
+        <w:t>Describe whether your program’s output matches expectations.</w:t>
+      </w:r>
+    </w:p>
+    <w:p>
+      <w:r>
+        <w:t xml:space="preserve">My program’s output does match the expectations for test case </w:t>
+      </w:r>
+      <w:r>
+        <w:t>2</w:t>
+      </w:r>
+      <w:r>
+        <w:t>.</w:t>
       </w:r>
     </w:p>
     <w:p>
       <w:pPr>
         <w:ind w:left="-5"/>
-        <w:rPr>
-          <w:rFonts w:ascii="Courier New" w:eastAsia="Courier New" w:hAnsi="Courier New" w:cs="Courier New"/>
-          <w:sz w:val="18"/>
-          <w:szCs w:val="18"/>
-        </w:rPr>
-      </w:pPr>
-      <w:r>
-        <w:rPr>
-          <w:rFonts w:ascii="Courier New" w:hAnsi="Courier New" w:cs="Courier New"/>
-          <w:color w:val="000000"/>
-          <w:sz w:val="18"/>
-          <w:szCs w:val="18"/>
-        </w:rPr>
-        <w:t>Normal Weight</w:t>
-      </w:r>
-      <w:r>
-        <w:rPr>
-          <w:rFonts w:ascii="Courier New" w:hAnsi="Courier New" w:cs="Courier New"/>
-          <w:color w:val="000000"/>
-          <w:sz w:val="18"/>
-          <w:szCs w:val="18"/>
-        </w:rPr>
-        <w:tab/>
-      </w:r>
-      <w:r>
-        <w:rPr>
-          <w:rFonts w:ascii="Courier New" w:hAnsi="Courier New" w:cs="Courier New"/>
-          <w:color w:val="000000"/>
-          <w:sz w:val="18"/>
-          <w:szCs w:val="18"/>
-        </w:rPr>
-        <w:tab/>
-      </w:r>
-      <w:r>
-        <w:rPr>
-          <w:rFonts w:ascii="Courier New" w:hAnsi="Courier New" w:cs="Courier New"/>
-          <w:color w:val="000000"/>
-          <w:sz w:val="18"/>
-          <w:szCs w:val="18"/>
-        </w:rPr>
-        <w:t>3697.57</w:t>
-      </w:r>
-      <w:r>
-        <w:rPr>
-          <w:rFonts w:ascii="Courier New" w:hAnsi="Courier New" w:cs="Courier New"/>
-          <w:color w:val="000000"/>
-          <w:sz w:val="18"/>
-          <w:szCs w:val="18"/>
-        </w:rPr>
-        <w:tab/>
-      </w:r>
-      <w:r>
-        <w:rPr>
-          <w:rFonts w:ascii="Courier New" w:hAnsi="Courier New" w:cs="Courier New"/>
-          <w:color w:val="000000"/>
-          <w:sz w:val="18"/>
-          <w:szCs w:val="18"/>
-        </w:rPr>
-        <w:tab/>
-      </w:r>
-      <w:r>
-        <w:rPr>
-          <w:rFonts w:ascii="Courier New" w:hAnsi="Courier New" w:cs="Courier New"/>
-          <w:color w:val="000000"/>
-          <w:sz w:val="18"/>
-          <w:szCs w:val="18"/>
-        </w:rPr>
-        <w:t xml:space="preserve">7               </w:t>
-      </w:r>
-      <w:r>
-        <w:rPr>
-          <w:rFonts w:ascii="Courier New" w:hAnsi="Courier New" w:cs="Courier New"/>
-          <w:color w:val="000000"/>
-          <w:sz w:val="18"/>
-          <w:szCs w:val="18"/>
-        </w:rPr>
-        <w:tab/>
-      </w:r>
-      <w:r>
-        <w:rPr>
-          <w:rFonts w:ascii="Courier New" w:hAnsi="Courier New" w:cs="Courier New"/>
-          <w:color w:val="000000"/>
-          <w:sz w:val="18"/>
-          <w:szCs w:val="18"/>
-        </w:rPr>
-        <w:t>87.50</w:t>
+      </w:pPr>
+    </w:p>
+    <w:p>
+      <w:pPr>
+        <w:pStyle w:val="Heading3"/>
+      </w:pPr>
+      <w:r>
+        <w:t xml:space="preserve">Test Case </w:t>
+      </w:r>
+      <w:r>
+        <w:t>3</w:t>
       </w:r>
     </w:p>
     <w:p>
@@ -3164,420 +3722,30 @@
         <w:pStyle w:val="Heading4"/>
       </w:pPr>
       <w:r>
-        <w:t>Your program running</w:t>
-      </w:r>
-    </w:p>
-    <w:p>
-      <w:r>
-        <w:t>Paste your program executing in the testing document here.  Show a complete execution:  both inputs and output.</w:t>
-      </w:r>
-    </w:p>
-    <w:p>
-      <w:pPr>
-        <w:autoSpaceDE w:val="0"/>
-        <w:autoSpaceDN w:val="0"/>
-        <w:adjustRightInd w:val="0"/>
-        <w:spacing w:after="0" w:line="240" w:lineRule="auto"/>
-        <w:rPr>
-          <w:rFonts w:ascii="Lucida Console" w:hAnsi="Lucida Console" w:cs="Lucida Console"/>
-          <w:sz w:val="28"/>
-          <w:szCs w:val="28"/>
-        </w:rPr>
-      </w:pPr>
-      <w:r>
-        <w:rPr>
-          <w:rFonts w:ascii="Lucida Console" w:hAnsi="Lucida Console" w:cs="Lucida Console"/>
-          <w:sz w:val="28"/>
-          <w:szCs w:val="28"/>
-        </w:rPr>
-        <w:t>Please enter the next birth weight, -1 when done: 2183</w:t>
-      </w:r>
-    </w:p>
-    <w:p>
-      <w:pPr>
-        <w:autoSpaceDE w:val="0"/>
-        <w:autoSpaceDN w:val="0"/>
-        <w:adjustRightInd w:val="0"/>
-        <w:spacing w:after="0" w:line="240" w:lineRule="auto"/>
-        <w:rPr>
-          <w:rFonts w:ascii="Lucida Console" w:hAnsi="Lucida Console" w:cs="Lucida Console"/>
-          <w:sz w:val="28"/>
-          <w:szCs w:val="28"/>
-        </w:rPr>
-      </w:pPr>
-      <w:r>
-        <w:rPr>
-          <w:rFonts w:ascii="Lucida Console" w:hAnsi="Lucida Console" w:cs="Lucida Console"/>
-          <w:sz w:val="28"/>
-          <w:szCs w:val="28"/>
-        </w:rPr>
-        <w:t>Please enter the next birth weight, -1 when done: 3686</w:t>
-      </w:r>
-    </w:p>
-    <w:p>
-      <w:pPr>
-        <w:autoSpaceDE w:val="0"/>
-        <w:autoSpaceDN w:val="0"/>
-        <w:adjustRightInd w:val="0"/>
-        <w:spacing w:after="0" w:line="240" w:lineRule="auto"/>
-        <w:rPr>
-          <w:rFonts w:ascii="Lucida Console" w:hAnsi="Lucida Console" w:cs="Lucida Console"/>
-          <w:sz w:val="28"/>
-          <w:szCs w:val="28"/>
-        </w:rPr>
-      </w:pPr>
-      <w:r>
-        <w:rPr>
-          <w:rFonts w:ascii="Lucida Console" w:hAnsi="Lucida Console" w:cs="Lucida Console"/>
-          <w:sz w:val="28"/>
-          <w:szCs w:val="28"/>
-        </w:rPr>
-        <w:t>Please enter the next birth weight, -1 when done: 0</w:t>
-      </w:r>
-    </w:p>
-    <w:p>
-      <w:pPr>
-        <w:autoSpaceDE w:val="0"/>
-        <w:autoSpaceDN w:val="0"/>
-        <w:adjustRightInd w:val="0"/>
-        <w:spacing w:after="0" w:line="240" w:lineRule="auto"/>
-        <w:rPr>
-          <w:rFonts w:ascii="Lucida Console" w:hAnsi="Lucida Console" w:cs="Lucida Console"/>
-          <w:sz w:val="28"/>
-          <w:szCs w:val="28"/>
-        </w:rPr>
-      </w:pPr>
-      <w:r>
-        <w:rPr>
-          <w:rFonts w:ascii="Lucida Console" w:hAnsi="Lucida Console" w:cs="Lucida Console"/>
-          <w:sz w:val="28"/>
-          <w:szCs w:val="28"/>
-        </w:rPr>
-        <w:t>That is an invalid weight.</w:t>
-      </w:r>
-    </w:p>
-    <w:p>
-      <w:pPr>
-        <w:autoSpaceDE w:val="0"/>
-        <w:autoSpaceDN w:val="0"/>
-        <w:adjustRightInd w:val="0"/>
-        <w:spacing w:after="0" w:line="240" w:lineRule="auto"/>
-        <w:rPr>
-          <w:rFonts w:ascii="Lucida Console" w:hAnsi="Lucida Console" w:cs="Lucida Console"/>
-          <w:sz w:val="28"/>
-          <w:szCs w:val="28"/>
-        </w:rPr>
-      </w:pPr>
-      <w:r>
-        <w:rPr>
-          <w:rFonts w:ascii="Lucida Console" w:hAnsi="Lucida Console" w:cs="Lucida Console"/>
-          <w:sz w:val="28"/>
-          <w:szCs w:val="28"/>
-        </w:rPr>
-        <w:t>Please enter the next birth weight, -1 when done: 3515</w:t>
-      </w:r>
-    </w:p>
-    <w:p>
-      <w:pPr>
-        <w:autoSpaceDE w:val="0"/>
-        <w:autoSpaceDN w:val="0"/>
-        <w:adjustRightInd w:val="0"/>
-        <w:spacing w:after="0" w:line="240" w:lineRule="auto"/>
-        <w:rPr>
-          <w:rFonts w:ascii="Lucida Console" w:hAnsi="Lucida Console" w:cs="Lucida Console"/>
-          <w:sz w:val="28"/>
-          <w:szCs w:val="28"/>
-        </w:rPr>
-      </w:pPr>
-      <w:r>
-        <w:rPr>
-          <w:rFonts w:ascii="Lucida Console" w:hAnsi="Lucida Console" w:cs="Lucida Console"/>
-          <w:sz w:val="28"/>
-          <w:szCs w:val="28"/>
-        </w:rPr>
-        <w:t>Please enter the next birth weight, -1 when done: 3345</w:t>
-      </w:r>
-    </w:p>
-    <w:p>
-      <w:pPr>
-        <w:autoSpaceDE w:val="0"/>
-        <w:autoSpaceDN w:val="0"/>
-        <w:adjustRightInd w:val="0"/>
-        <w:spacing w:after="0" w:line="240" w:lineRule="auto"/>
-        <w:rPr>
-          <w:rFonts w:ascii="Lucida Console" w:hAnsi="Lucida Console" w:cs="Lucida Console"/>
-          <w:sz w:val="28"/>
-          <w:szCs w:val="28"/>
-        </w:rPr>
-      </w:pPr>
-      <w:r>
-        <w:rPr>
-          <w:rFonts w:ascii="Lucida Console" w:hAnsi="Lucida Console" w:cs="Lucida Console"/>
-          <w:sz w:val="28"/>
-          <w:szCs w:val="28"/>
-        </w:rPr>
-        <w:t>Please enter the next birth weight, -1 when done: 5358</w:t>
-      </w:r>
-    </w:p>
-    <w:p>
-      <w:pPr>
-        <w:autoSpaceDE w:val="0"/>
-        <w:autoSpaceDN w:val="0"/>
-        <w:adjustRightInd w:val="0"/>
-        <w:spacing w:after="0" w:line="240" w:lineRule="auto"/>
-        <w:rPr>
-          <w:rFonts w:ascii="Lucida Console" w:hAnsi="Lucida Console" w:cs="Lucida Console"/>
-          <w:sz w:val="28"/>
-          <w:szCs w:val="28"/>
-        </w:rPr>
-      </w:pPr>
-      <w:r>
-        <w:rPr>
-          <w:rFonts w:ascii="Lucida Console" w:hAnsi="Lucida Console" w:cs="Lucida Console"/>
-          <w:sz w:val="28"/>
-          <w:szCs w:val="28"/>
-        </w:rPr>
-        <w:t>Please enter the next birth weight, -1 when done: 3260</w:t>
-      </w:r>
-    </w:p>
-    <w:p>
-      <w:pPr>
-        <w:autoSpaceDE w:val="0"/>
-        <w:autoSpaceDN w:val="0"/>
-        <w:adjustRightInd w:val="0"/>
-        <w:spacing w:after="0" w:line="240" w:lineRule="auto"/>
-        <w:rPr>
-          <w:rFonts w:ascii="Lucida Console" w:hAnsi="Lucida Console" w:cs="Lucida Console"/>
-          <w:sz w:val="28"/>
-          <w:szCs w:val="28"/>
-        </w:rPr>
-      </w:pPr>
-      <w:r>
-        <w:rPr>
-          <w:rFonts w:ascii="Lucida Console" w:hAnsi="Lucida Console" w:cs="Lucida Console"/>
-          <w:sz w:val="28"/>
-          <w:szCs w:val="28"/>
-        </w:rPr>
-        <w:t>Please enter the next birth weight, -1 when done: -2</w:t>
-      </w:r>
-    </w:p>
-    <w:p>
-      <w:pPr>
-        <w:autoSpaceDE w:val="0"/>
-        <w:autoSpaceDN w:val="0"/>
-        <w:adjustRightInd w:val="0"/>
-        <w:spacing w:after="0" w:line="240" w:lineRule="auto"/>
-        <w:rPr>
-          <w:rFonts w:ascii="Lucida Console" w:hAnsi="Lucida Console" w:cs="Lucida Console"/>
-          <w:sz w:val="28"/>
-          <w:szCs w:val="28"/>
-        </w:rPr>
-      </w:pPr>
-      <w:r>
-        <w:rPr>
-          <w:rFonts w:ascii="Lucida Console" w:hAnsi="Lucida Console" w:cs="Lucida Console"/>
-          <w:sz w:val="28"/>
-          <w:szCs w:val="28"/>
-        </w:rPr>
-        <w:t>That is an invalid weight.</w:t>
-      </w:r>
-    </w:p>
-    <w:p>
-      <w:pPr>
-        <w:autoSpaceDE w:val="0"/>
-        <w:autoSpaceDN w:val="0"/>
-        <w:adjustRightInd w:val="0"/>
-        <w:spacing w:after="0" w:line="240" w:lineRule="auto"/>
-        <w:rPr>
-          <w:rFonts w:ascii="Lucida Console" w:hAnsi="Lucida Console" w:cs="Lucida Console"/>
-          <w:sz w:val="28"/>
-          <w:szCs w:val="28"/>
-        </w:rPr>
-      </w:pPr>
-      <w:r>
-        <w:rPr>
-          <w:rFonts w:ascii="Lucida Console" w:hAnsi="Lucida Console" w:cs="Lucida Console"/>
-          <w:sz w:val="28"/>
-          <w:szCs w:val="28"/>
-        </w:rPr>
-        <w:t>Please enter the next birth weight, -1 when done: 3657</w:t>
-      </w:r>
-    </w:p>
-    <w:p>
-      <w:pPr>
-        <w:autoSpaceDE w:val="0"/>
-        <w:autoSpaceDN w:val="0"/>
-        <w:adjustRightInd w:val="0"/>
-        <w:spacing w:after="0" w:line="240" w:lineRule="auto"/>
-        <w:rPr>
-          <w:rFonts w:ascii="Lucida Console" w:hAnsi="Lucida Console" w:cs="Lucida Console"/>
-          <w:sz w:val="28"/>
-          <w:szCs w:val="28"/>
-        </w:rPr>
-      </w:pPr>
-      <w:r>
-        <w:rPr>
-          <w:rFonts w:ascii="Lucida Console" w:hAnsi="Lucida Console" w:cs="Lucida Console"/>
-          <w:sz w:val="28"/>
-          <w:szCs w:val="28"/>
-        </w:rPr>
-        <w:t>Please enter the next birth weight, -1 when done: 3062</w:t>
-      </w:r>
-    </w:p>
-    <w:p>
-      <w:pPr>
-        <w:autoSpaceDE w:val="0"/>
-        <w:autoSpaceDN w:val="0"/>
-        <w:adjustRightInd w:val="0"/>
-        <w:spacing w:after="0" w:line="240" w:lineRule="auto"/>
-        <w:rPr>
-          <w:rFonts w:ascii="Lucida Console" w:hAnsi="Lucida Console" w:cs="Lucida Console"/>
-          <w:sz w:val="28"/>
-          <w:szCs w:val="28"/>
-        </w:rPr>
-      </w:pPr>
-      <w:r>
-        <w:rPr>
-          <w:rFonts w:ascii="Lucida Console" w:hAnsi="Lucida Console" w:cs="Lucida Console"/>
-          <w:sz w:val="28"/>
-          <w:szCs w:val="28"/>
-        </w:rPr>
-        <w:t>Please enter the next birth weight, -1 when done: -1</w:t>
-      </w:r>
-    </w:p>
-    <w:p>
-      <w:pPr>
-        <w:autoSpaceDE w:val="0"/>
-        <w:autoSpaceDN w:val="0"/>
-        <w:adjustRightInd w:val="0"/>
-        <w:spacing w:after="0" w:line="240" w:lineRule="auto"/>
-        <w:rPr>
-          <w:rFonts w:ascii="Lucida Console" w:hAnsi="Lucida Console" w:cs="Lucida Console"/>
-          <w:sz w:val="28"/>
-          <w:szCs w:val="28"/>
-        </w:rPr>
-      </w:pPr>
-      <w:r>
-        <w:rPr>
-          <w:rFonts w:ascii="Lucida Console" w:hAnsi="Lucida Console" w:cs="Lucida Console"/>
-          <w:sz w:val="28"/>
-          <w:szCs w:val="28"/>
-        </w:rPr>
-        <w:t>Category                Average             Number              % of Total</w:t>
-      </w:r>
-    </w:p>
-    <w:p>
-      <w:pPr>
-        <w:autoSpaceDE w:val="0"/>
-        <w:autoSpaceDN w:val="0"/>
-        <w:adjustRightInd w:val="0"/>
-        <w:spacing w:after="0" w:line="240" w:lineRule="auto"/>
-        <w:rPr>
-          <w:rFonts w:ascii="Lucida Console" w:hAnsi="Lucida Console" w:cs="Lucida Console"/>
-          <w:sz w:val="28"/>
-          <w:szCs w:val="28"/>
-        </w:rPr>
-      </w:pPr>
-      <w:r>
-        <w:rPr>
-          <w:rFonts w:ascii="Lucida Console" w:hAnsi="Lucida Console" w:cs="Lucida Console"/>
-          <w:sz w:val="28"/>
-          <w:szCs w:val="28"/>
-        </w:rPr>
-        <w:t>Extremely LBW           0.00                0                   0.00</w:t>
-      </w:r>
-    </w:p>
-    <w:p>
-      <w:pPr>
-        <w:autoSpaceDE w:val="0"/>
-        <w:autoSpaceDN w:val="0"/>
-        <w:adjustRightInd w:val="0"/>
-        <w:spacing w:after="0" w:line="240" w:lineRule="auto"/>
-        <w:rPr>
-          <w:rFonts w:ascii="Lucida Console" w:hAnsi="Lucida Console" w:cs="Lucida Console"/>
-          <w:sz w:val="28"/>
-          <w:szCs w:val="28"/>
-        </w:rPr>
-      </w:pPr>
-      <w:r>
-        <w:rPr>
-          <w:rFonts w:ascii="Lucida Console" w:hAnsi="Lucida Console" w:cs="Lucida Console"/>
-          <w:sz w:val="28"/>
-          <w:szCs w:val="28"/>
-        </w:rPr>
-        <w:t>Very LBW                0.00                0                   0.00</w:t>
-      </w:r>
-    </w:p>
-    <w:p>
-      <w:pPr>
-        <w:autoSpaceDE w:val="0"/>
-        <w:autoSpaceDN w:val="0"/>
-        <w:adjustRightInd w:val="0"/>
-        <w:spacing w:after="0" w:line="240" w:lineRule="auto"/>
-        <w:rPr>
-          <w:rFonts w:ascii="Lucida Console" w:hAnsi="Lucida Console" w:cs="Lucida Console"/>
-          <w:sz w:val="28"/>
-          <w:szCs w:val="28"/>
-        </w:rPr>
-      </w:pPr>
-      <w:r>
-        <w:rPr>
-          <w:rFonts w:ascii="Lucida Console" w:hAnsi="Lucida Console" w:cs="Lucida Console"/>
-          <w:sz w:val="28"/>
-          <w:szCs w:val="28"/>
-        </w:rPr>
-        <w:t>Low Birth Weight        2183.00             1                   12.50</w:t>
-      </w:r>
-    </w:p>
-    <w:p>
-      <w:pPr>
-        <w:autoSpaceDE w:val="0"/>
-        <w:autoSpaceDN w:val="0"/>
-        <w:adjustRightInd w:val="0"/>
-        <w:spacing w:after="0" w:line="240" w:lineRule="auto"/>
-        <w:rPr>
-          <w:rFonts w:ascii="Lucida Console" w:hAnsi="Lucida Console" w:cs="Lucida Console"/>
-          <w:sz w:val="28"/>
-          <w:szCs w:val="28"/>
-        </w:rPr>
-      </w:pPr>
-      <w:r>
-        <w:rPr>
-          <w:rFonts w:ascii="Lucida Console" w:hAnsi="Lucida Console" w:cs="Lucida Console"/>
-          <w:sz w:val="28"/>
-          <w:szCs w:val="28"/>
-        </w:rPr>
-        <w:t>Normal Weight           3697.57             7                   87.50</w:t>
-      </w:r>
-    </w:p>
-    <w:p/>
+        <w:t xml:space="preserve">Purpose </w:t>
+      </w:r>
+    </w:p>
+    <w:p>
+      <w:r>
+        <w:t>No weights entered</w:t>
+      </w:r>
+    </w:p>
     <w:p>
       <w:pPr>
         <w:pStyle w:val="Heading4"/>
       </w:pPr>
       <w:r>
-        <w:t>Conclusions</w:t>
-      </w:r>
-    </w:p>
-    <w:p>
-      <w:r>
-        <w:t>Describe whether your program’s output matches expectations.</w:t>
-      </w:r>
-    </w:p>
-    <w:p>
-      <w:pPr>
-        <w:ind w:left="-5"/>
-      </w:pPr>
-    </w:p>
-    <w:p>
-      <w:pPr>
-        <w:pStyle w:val="Heading3"/>
-      </w:pPr>
-      <w:r>
-        <w:t xml:space="preserve">Test Case </w:t>
-      </w:r>
-      <w:r>
-        <w:t>3</w:t>
+        <w:t>Input</w:t>
+      </w:r>
+    </w:p>
+    <w:p>
+      <w:r>
+        <w:t>Data:</w:t>
+      </w:r>
+    </w:p>
+    <w:p>
+      <w:r>
+        <w:t xml:space="preserve"> -1</w:t>
       </w:r>
     </w:p>
     <w:p>
@@ -3585,38 +3753,6 @@
         <w:pStyle w:val="Heading4"/>
       </w:pPr>
       <w:r>
-        <w:t xml:space="preserve">Purpose </w:t>
-      </w:r>
-    </w:p>
-    <w:p>
-      <w:r>
-        <w:t>No weights entered</w:t>
-      </w:r>
-    </w:p>
-    <w:p>
-      <w:pPr>
-        <w:pStyle w:val="Heading4"/>
-      </w:pPr>
-      <w:r>
-        <w:t>Input</w:t>
-      </w:r>
-    </w:p>
-    <w:p>
-      <w:r>
-        <w:t>Data:</w:t>
-      </w:r>
-    </w:p>
-    <w:p>
-      <w:r>
-        <w:t xml:space="preserve"> -1</w:t>
-      </w:r>
-    </w:p>
-    <w:p>
-      <w:pPr>
-        <w:pStyle w:val="Heading4"/>
-      </w:pPr>
-      <w:r>
-        <w:lastRenderedPageBreak/>
         <w:t>Expected output</w:t>
       </w:r>
       <w:r>
@@ -3666,15 +3802,15 @@
         <w:spacing w:after="0" w:line="240" w:lineRule="auto"/>
         <w:rPr>
           <w:rFonts w:ascii="Lucida Console" w:hAnsi="Lucida Console" w:cs="Lucida Console"/>
-          <w:sz w:val="28"/>
-          <w:szCs w:val="28"/>
-        </w:rPr>
-      </w:pPr>
-      <w:r>
-        <w:rPr>
-          <w:rFonts w:ascii="Lucida Console" w:hAnsi="Lucida Console" w:cs="Lucida Console"/>
-          <w:sz w:val="28"/>
-          <w:szCs w:val="28"/>
+          <w:sz w:val="20"/>
+          <w:szCs w:val="20"/>
+        </w:rPr>
+      </w:pPr>
+      <w:r>
+        <w:rPr>
+          <w:rFonts w:ascii="Lucida Console" w:hAnsi="Lucida Console" w:cs="Lucida Console"/>
+          <w:sz w:val="20"/>
+          <w:szCs w:val="20"/>
         </w:rPr>
         <w:t>Please enter the next birth weight, -1 when done: -1</w:t>
       </w:r>
@@ -3687,15 +3823,15 @@
         <w:spacing w:after="0" w:line="240" w:lineRule="auto"/>
         <w:rPr>
           <w:rFonts w:ascii="Lucida Console" w:hAnsi="Lucida Console" w:cs="Lucida Console"/>
-          <w:sz w:val="28"/>
-          <w:szCs w:val="28"/>
-        </w:rPr>
-      </w:pPr>
-      <w:r>
-        <w:rPr>
-          <w:rFonts w:ascii="Lucida Console" w:hAnsi="Lucida Console" w:cs="Lucida Console"/>
-          <w:sz w:val="28"/>
-          <w:szCs w:val="28"/>
+          <w:sz w:val="20"/>
+          <w:szCs w:val="20"/>
+        </w:rPr>
+      </w:pPr>
+      <w:r>
+        <w:rPr>
+          <w:rFonts w:ascii="Lucida Console" w:hAnsi="Lucida Console" w:cs="Lucida Console"/>
+          <w:sz w:val="20"/>
+          <w:szCs w:val="20"/>
         </w:rPr>
         <w:t>No weights were entered.</w:t>
       </w:r>
@@ -3712,6 +3848,17 @@
     <w:p>
       <w:r>
         <w:t>Describe whether your program’s output matches expectations.</w:t>
+      </w:r>
+    </w:p>
+    <w:p>
+      <w:r>
+        <w:t xml:space="preserve">My program’s output does match the expectations for test case </w:t>
+      </w:r>
+      <w:r>
+        <w:t>3</w:t>
+      </w:r>
+      <w:r>
+        <w:t>.</w:t>
       </w:r>
     </w:p>
     <w:p/>
@@ -3721,23 +3868,6 @@
         <w:t>Copyright © 2020 Margaret Stone Burke and James Burke; All Rights Reserved.</w:t>
       </w:r>
     </w:p>
-    <w:p>
-      <w:pPr>
-        <w:spacing w:after="22" w:line="269" w:lineRule="auto"/>
-        <w:rPr>
-          <w:rFonts w:ascii="Courier New" w:hAnsi="Courier New" w:cs="Courier New"/>
-        </w:rPr>
-      </w:pPr>
-    </w:p>
-    <w:p>
-      <w:pPr>
-        <w:spacing w:after="22" w:line="269" w:lineRule="auto"/>
-        <w:rPr>
-          <w:rFonts w:ascii="Courier New" w:hAnsi="Courier New" w:cs="Courier New"/>
-        </w:rPr>
-      </w:pPr>
-    </w:p>
-    <w:p/>
     <w:sectPr>
       <w:headerReference w:type="even" r:id="rId8"/>
       <w:headerReference w:type="default" r:id="rId9"/>

</xml_diff>